<commit_message>
Il tuo messaggio di commit qui
</commit_message>
<xml_diff>
--- a/decreto.docx
+++ b/decreto.docx
@@ -92,75 +92,15 @@
           <w:szCs w:val="24"/>
           <w:u w:val="single"/>
         </w:rPr>
-        <w:t xml:space="preserve">Salerno Energia Vendite </w:t>
-      </w:r>
-      <w:proofErr w:type="spellStart"/>
-      <w:r>
-        <w:rPr>
-          <w:rFonts w:ascii="Times New Roman" w:hAnsi="Times New Roman"/>
-          <w:b/>
-          <w:bCs/>
-          <w:sz w:val="24"/>
-          <w:szCs w:val="24"/>
-          <w:u w:val="single"/>
-        </w:rPr>
-        <w:t>S.p.a</w:t>
-      </w:r>
-      <w:proofErr w:type="spellEnd"/>
-      <w:r>
-        <w:rPr>
-          <w:rFonts w:ascii="Times New Roman" w:hAnsi="Times New Roman"/>
-          <w:b/>
-          <w:bCs/>
-          <w:sz w:val="24"/>
-          <w:szCs w:val="24"/>
-          <w:u w:val="single"/>
-        </w:rPr>
-        <w:t xml:space="preserve"> </w:t>
-      </w:r>
-      <w:r>
-        <w:rPr>
-          <w:rFonts w:ascii="Times New Roman" w:hAnsi="Times New Roman"/>
-          <w:sz w:val="24"/>
-          <w:szCs w:val="24"/>
-        </w:rPr>
-        <w:t>- con sede legale in Salerno (Sa) alla Via Stefano Passaro n. 1 Codice Fiscale e P.IVA 03916040656 , R.E.A. di  Salerno n. 329957,  (doc.1-2) in persona  del suo Amministratore Delegato e legale rappresentante  pro-tempore  Dott. Mauro Tornatore, nato ad Avellino (</w:t>
-      </w:r>
-      <w:proofErr w:type="spellStart"/>
-      <w:r>
-        <w:rPr>
-          <w:rFonts w:ascii="Times New Roman" w:hAnsi="Times New Roman"/>
-          <w:sz w:val="24"/>
-          <w:szCs w:val="24"/>
-        </w:rPr>
-        <w:t>Av</w:t>
-      </w:r>
-      <w:proofErr w:type="spellEnd"/>
-      <w:r>
-        <w:rPr>
-          <w:rFonts w:ascii="Times New Roman" w:hAnsi="Times New Roman"/>
-          <w:sz w:val="24"/>
-          <w:szCs w:val="24"/>
-        </w:rPr>
-        <w:t xml:space="preserve">), il 13 aprile 1969 (Cod. Fiscale TRNMRA69D13A509O), giusta nomina del 28/04/2023, rappresentata e difesa dall’Avv. Maria Afrodite Carotenuto, (cod. fiscale CRTMFR68E50F839I) elettivamente domiciliata presso il suo studio in Napoli alla Via Giuseppe Bonito n. 1, con domicilio digitale </w:t>
-      </w:r>
-      <w:proofErr w:type="spellStart"/>
-      <w:r>
-        <w:rPr>
-          <w:rFonts w:ascii="Times New Roman" w:hAnsi="Times New Roman"/>
-          <w:sz w:val="24"/>
-          <w:szCs w:val="24"/>
-        </w:rPr>
-        <w:t>pec</w:t>
-      </w:r>
-      <w:proofErr w:type="spellEnd"/>
-      <w:r>
-        <w:rPr>
-          <w:rFonts w:ascii="Times New Roman" w:hAnsi="Times New Roman"/>
-          <w:sz w:val="24"/>
-          <w:szCs w:val="24"/>
-        </w:rPr>
-        <w:t xml:space="preserve">: </w:t>
+        <w:t xml:space="preserve">Salerno Energia Vendite S.p.a </w:t>
+      </w:r>
+      <w:r>
+        <w:rPr>
+          <w:rFonts w:ascii="Times New Roman" w:hAnsi="Times New Roman"/>
+          <w:sz w:val="24"/>
+          <w:szCs w:val="24"/>
+        </w:rPr>
+        <w:t xml:space="preserve">- con sede legale in Salerno (Sa) alla Via Stefano Passaro n. 1 Codice Fiscale e P.IVA 03916040656 , R.E.A. di  Salerno n. 329957,  (doc.1-2) in persona  del suo Amministratore Delegato e legale rappresentante  pro-tempore  Dott. Mauro Tornatore, nato ad Avellino (Av), il 13 aprile 1969 (Cod. Fiscale TRNMRA69D13A509O), giusta nomina del 28/04/2023, rappresentata e difesa dall’Avv. Maria Afrodite Carotenuto, (cod. fiscale CRTMFR68E50F839I) elettivamente domiciliata presso il suo studio in Napoli alla Via Giuseppe Bonito n. 1, con domicilio digitale pec: </w:t>
       </w:r>
       <w:hyperlink r:id="rId8" w:history="1">
         <w:r>
@@ -279,7 +219,6 @@
         </w:rPr>
         <w:t>{</w:t>
       </w:r>
-      <w:proofErr w:type="spellStart"/>
       <w:r>
         <w:rPr>
           <w:rFonts w:ascii="Times New Roman" w:hAnsi="Times New Roman"/>
@@ -314,17 +253,7 @@
           <w:sz w:val="24"/>
           <w:szCs w:val="24"/>
         </w:rPr>
-        <w:t>sociale</w:t>
-      </w:r>
-      <w:proofErr w:type="spellEnd"/>
-      <w:r>
-        <w:rPr>
-          <w:rFonts w:ascii="Times New Roman" w:hAnsi="Times New Roman"/>
-          <w:b/>
-          <w:sz w:val="24"/>
-          <w:szCs w:val="24"/>
-        </w:rPr>
-        <w:t>}</w:t>
+        <w:t>sociale}</w:t>
       </w:r>
       <w:r>
         <w:rPr>
@@ -349,18 +278,8 @@
           <w:sz w:val="24"/>
           <w:szCs w:val="24"/>
         </w:rPr>
-        <w:t>/</w:t>
-      </w:r>
-      <w:proofErr w:type="spellStart"/>
-      <w:r>
-        <w:rPr>
-          <w:rFonts w:ascii="Times New Roman" w:hAnsi="Times New Roman"/>
-          <w:sz w:val="24"/>
-          <w:szCs w:val="24"/>
-        </w:rPr>
-        <w:t>p.IVA</w:t>
-      </w:r>
-      <w:proofErr w:type="spellEnd"/>
+        <w:t>/p.IVA</w:t>
+      </w:r>
       <w:r>
         <w:rPr>
           <w:rFonts w:ascii="Times New Roman" w:hAnsi="Times New Roman"/>
@@ -377,7 +296,6 @@
         </w:rPr>
         <w:t>{</w:t>
       </w:r>
-      <w:proofErr w:type="spellStart"/>
       <w:r>
         <w:rPr>
           <w:rFonts w:ascii="Times New Roman" w:hAnsi="Times New Roman"/>
@@ -394,7 +312,6 @@
         </w:rPr>
         <w:t>odice_</w:t>
       </w:r>
-      <w:proofErr w:type="gramStart"/>
       <w:r>
         <w:rPr>
           <w:rFonts w:ascii="Times New Roman" w:hAnsi="Times New Roman"/>
@@ -409,16 +326,15 @@
           <w:sz w:val="24"/>
           <w:szCs w:val="24"/>
         </w:rPr>
-        <w:t>iscale</w:t>
-      </w:r>
-      <w:proofErr w:type="spellEnd"/>
-      <w:r>
-        <w:rPr>
-          <w:rFonts w:ascii="Times New Roman" w:hAnsi="Times New Roman"/>
-          <w:sz w:val="24"/>
-          <w:szCs w:val="24"/>
-        </w:rPr>
-        <w:t>}</w:t>
+        <w:t>iscale}</w:t>
+      </w:r>
+      <w:r>
+        <w:rPr>
+          <w:rFonts w:ascii="Times New Roman" w:hAnsi="Times New Roman"/>
+          <w:sz w:val="24"/>
+          <w:szCs w:val="24"/>
+        </w:rPr>
+        <w:t>-</w:t>
       </w:r>
       <w:r>
         <w:rPr>
@@ -428,8 +344,6 @@
         </w:rPr>
         <w:t>{</w:t>
       </w:r>
-      <w:proofErr w:type="spellStart"/>
-      <w:proofErr w:type="gramEnd"/>
       <w:r>
         <w:rPr>
           <w:rFonts w:ascii="Times New Roman" w:hAnsi="Times New Roman"/>
@@ -460,16 +374,7 @@
           <w:sz w:val="24"/>
           <w:szCs w:val="24"/>
         </w:rPr>
-        <w:t>va</w:t>
-      </w:r>
-      <w:proofErr w:type="spellEnd"/>
-      <w:r>
-        <w:rPr>
-          <w:rFonts w:ascii="Times New Roman" w:hAnsi="Times New Roman"/>
-          <w:sz w:val="24"/>
-          <w:szCs w:val="24"/>
-        </w:rPr>
-        <w:t>}</w:t>
+        <w:t>va}</w:t>
       </w:r>
       <w:r>
         <w:rPr>
@@ -501,44 +406,25 @@
           <w:sz w:val="24"/>
           <w:szCs w:val="24"/>
         </w:rPr>
+        <w:t>{comune_residenza}</w:t>
+      </w:r>
+      <w:r>
+        <w:rPr>
+          <w:rFonts w:ascii="Times New Roman" w:hAnsi="Times New Roman"/>
+          <w:sz w:val="24"/>
+          <w:szCs w:val="24"/>
+        </w:rPr>
+        <w:t xml:space="preserve"> (</w:t>
+      </w:r>
+      <w:bookmarkStart w:id="1" w:name="_Hlk170815030"/>
+      <w:r>
+        <w:rPr>
+          <w:rFonts w:ascii="Times New Roman" w:hAnsi="Times New Roman"/>
+          <w:sz w:val="24"/>
+          <w:szCs w:val="24"/>
+        </w:rPr>
         <w:t>{</w:t>
       </w:r>
-      <w:proofErr w:type="spellStart"/>
-      <w:r>
-        <w:rPr>
-          <w:rFonts w:ascii="Times New Roman" w:hAnsi="Times New Roman"/>
-          <w:sz w:val="24"/>
-          <w:szCs w:val="24"/>
-        </w:rPr>
-        <w:t>comune_residenza</w:t>
-      </w:r>
-      <w:proofErr w:type="spellEnd"/>
-      <w:r>
-        <w:rPr>
-          <w:rFonts w:ascii="Times New Roman" w:hAnsi="Times New Roman"/>
-          <w:sz w:val="24"/>
-          <w:szCs w:val="24"/>
-        </w:rPr>
-        <w:t>}</w:t>
-      </w:r>
-      <w:r>
-        <w:rPr>
-          <w:rFonts w:ascii="Times New Roman" w:hAnsi="Times New Roman"/>
-          <w:sz w:val="24"/>
-          <w:szCs w:val="24"/>
-        </w:rPr>
-        <w:t xml:space="preserve"> (</w:t>
-      </w:r>
-      <w:bookmarkStart w:id="1" w:name="_Hlk170815030"/>
-      <w:r>
-        <w:rPr>
-          <w:rFonts w:ascii="Times New Roman" w:hAnsi="Times New Roman"/>
-          <w:sz w:val="24"/>
-          <w:szCs w:val="24"/>
-        </w:rPr>
-        <w:t>{</w:t>
-      </w:r>
-      <w:proofErr w:type="spellStart"/>
       <w:r>
         <w:rPr>
           <w:rFonts w:ascii="Times New Roman" w:hAnsi="Times New Roman"/>
@@ -553,50 +439,7 @@
           <w:sz w:val="24"/>
           <w:szCs w:val="24"/>
         </w:rPr>
-        <w:t>_residenza</w:t>
-      </w:r>
-      <w:proofErr w:type="spellEnd"/>
-      <w:r>
-        <w:rPr>
-          <w:rFonts w:ascii="Times New Roman" w:hAnsi="Times New Roman"/>
-          <w:sz w:val="24"/>
-          <w:szCs w:val="24"/>
-        </w:rPr>
-        <w:t xml:space="preserve">}) </w:t>
-      </w:r>
-      <w:r>
-        <w:rPr>
-          <w:rFonts w:ascii="Times New Roman" w:hAnsi="Times New Roman"/>
-          <w:sz w:val="24"/>
-          <w:szCs w:val="24"/>
-        </w:rPr>
-        <w:t>{</w:t>
-      </w:r>
-      <w:proofErr w:type="spellStart"/>
-      <w:r>
-        <w:rPr>
-          <w:rFonts w:ascii="Times New Roman" w:hAnsi="Times New Roman"/>
-          <w:sz w:val="24"/>
-          <w:szCs w:val="24"/>
-        </w:rPr>
-        <w:t>indirizzo</w:t>
-      </w:r>
-      <w:r>
-        <w:rPr>
-          <w:rFonts w:ascii="Times New Roman" w:hAnsi="Times New Roman"/>
-          <w:sz w:val="24"/>
-          <w:szCs w:val="24"/>
-        </w:rPr>
-        <w:t>_residenza</w:t>
-      </w:r>
-      <w:proofErr w:type="spellEnd"/>
-      <w:r>
-        <w:rPr>
-          <w:rFonts w:ascii="Times New Roman" w:hAnsi="Times New Roman"/>
-          <w:sz w:val="24"/>
-          <w:szCs w:val="24"/>
-        </w:rPr>
-        <w:t>}</w:t>
+        <w:t>_residenza}) {indirizzo_residenza}</w:t>
       </w:r>
     </w:p>
     <w:bookmarkEnd w:id="0"/>
@@ -671,7 +514,7 @@
           <w:sz w:val="24"/>
           <w:szCs w:val="24"/>
         </w:rPr>
-        <w:t>energia elettrica</w:t>
+        <w:t>{settore_contabile}</w:t>
       </w:r>
       <w:r>
         <w:rPr>
@@ -687,18 +530,75 @@
           <w:sz w:val="24"/>
           <w:szCs w:val="24"/>
         </w:rPr>
+        <w:t>per</w:t>
+      </w:r>
+      <w:r>
+        <w:rPr>
+          <w:rFonts w:ascii="Times New Roman" w:hAnsi="Times New Roman"/>
+          <w:sz w:val="24"/>
+          <w:szCs w:val="24"/>
+        </w:rPr>
+        <w:t xml:space="preserve"> </w:t>
+      </w:r>
+      <w:r>
+        <w:rPr>
+          <w:rFonts w:ascii="Times New Roman" w:hAnsi="Times New Roman"/>
+          <w:b/>
+          <w:sz w:val="24"/>
+          <w:szCs w:val="24"/>
+          <w:u w:val="single"/>
+        </w:rPr>
+        <w:t>{ragione_sociale}</w:t>
+      </w:r>
+      <w:r>
+        <w:rPr>
+          <w:rFonts w:ascii="Times New Roman" w:hAnsi="Times New Roman"/>
+          <w:bCs/>
+          <w:sz w:val="24"/>
+          <w:szCs w:val="24"/>
+        </w:rPr>
+        <w:t xml:space="preserve"> </w:t>
+      </w:r>
+      <w:r>
+        <w:rPr>
+          <w:rFonts w:ascii="Times New Roman" w:hAnsi="Times New Roman"/>
+          <w:sz w:val="24"/>
+          <w:szCs w:val="24"/>
+        </w:rPr>
+        <w:t>in virtù di regolare contratto</w:t>
+      </w:r>
+      <w:r>
+        <w:rPr>
+          <w:rFonts w:ascii="Times New Roman" w:hAnsi="Times New Roman"/>
+          <w:sz w:val="24"/>
+          <w:szCs w:val="24"/>
+        </w:rPr>
+        <w:t xml:space="preserve"> n.</w:t>
+      </w:r>
+      <w:r>
+        <w:rPr>
+          <w:rFonts w:ascii="Times New Roman" w:hAnsi="Times New Roman"/>
+          <w:sz w:val="24"/>
+          <w:szCs w:val="24"/>
+        </w:rPr>
+        <w:t xml:space="preserve"> </w:t>
+      </w:r>
+      <w:r>
+        <w:rPr>
+          <w:rFonts w:ascii="Times New Roman" w:hAnsi="Times New Roman"/>
+          <w:sz w:val="24"/>
+          <w:szCs w:val="24"/>
+        </w:rPr>
         <w:t>{</w:t>
       </w:r>
-      <w:proofErr w:type="spellStart"/>
-      <w:r>
-        <w:rPr>
-          <w:rFonts w:ascii="Times New Roman" w:hAnsi="Times New Roman"/>
-          <w:sz w:val="24"/>
-          <w:szCs w:val="24"/>
-        </w:rPr>
-        <w:t>settore_contabile</w:t>
-      </w:r>
-      <w:proofErr w:type="spellEnd"/>
+      <w:r>
+        <w:rPr>
+          <w:rFonts w:ascii="Times New Roman" w:hAnsi="Times New Roman"/>
+          <w:sz w:val="24"/>
+          <w:szCs w:val="24"/>
+        </w:rPr>
+        <w:t>codice_commerciale</w:t>
+      </w:r>
       <w:r>
         <w:rPr>
           <w:rFonts w:ascii="Times New Roman" w:hAnsi="Times New Roman"/>
@@ -721,7 +621,15 @@
           <w:sz w:val="24"/>
           <w:szCs w:val="24"/>
         </w:rPr>
-        <w:t>per</w:t>
+        <w:t xml:space="preserve">relativo all’utenza contraddistinta con il soggetto numero </w:t>
+      </w:r>
+      <w:r>
+        <w:rPr>
+          <w:rFonts w:ascii="Times New Roman" w:hAnsi="Times New Roman"/>
+          <w:sz w:val="24"/>
+          <w:szCs w:val="24"/>
+        </w:rPr>
+        <w:t>{codice_soggetto}</w:t>
       </w:r>
       <w:r>
         <w:rPr>
@@ -734,39 +642,22 @@
       <w:r>
         <w:rPr>
           <w:rFonts w:ascii="Times New Roman" w:hAnsi="Times New Roman"/>
-          <w:b/>
-          <w:sz w:val="24"/>
-          <w:szCs w:val="24"/>
-          <w:u w:val="single"/>
-        </w:rPr>
-        <w:t>{</w:t>
-      </w:r>
-      <w:proofErr w:type="spellStart"/>
-      <w:r>
-        <w:rPr>
-          <w:rFonts w:ascii="Times New Roman" w:hAnsi="Times New Roman"/>
-          <w:b/>
-          <w:sz w:val="24"/>
-          <w:szCs w:val="24"/>
-          <w:u w:val="single"/>
-        </w:rPr>
-        <w:t>ragione_sociale</w:t>
-      </w:r>
-      <w:proofErr w:type="spellEnd"/>
-      <w:r>
-        <w:rPr>
-          <w:rFonts w:ascii="Times New Roman" w:hAnsi="Times New Roman"/>
-          <w:b/>
-          <w:sz w:val="24"/>
-          <w:szCs w:val="24"/>
-          <w:u w:val="single"/>
-        </w:rPr>
-        <w:t>}</w:t>
-      </w:r>
-      <w:r>
-        <w:rPr>
-          <w:rFonts w:ascii="Times New Roman" w:hAnsi="Times New Roman"/>
-          <w:bCs/>
+          <w:sz w:val="24"/>
+          <w:szCs w:val="24"/>
+        </w:rPr>
+        <w:t xml:space="preserve">sita </w:t>
+      </w:r>
+      <w:r>
+        <w:rPr>
+          <w:rFonts w:ascii="Times New Roman" w:hAnsi="Times New Roman"/>
+          <w:sz w:val="24"/>
+          <w:szCs w:val="24"/>
+        </w:rPr>
+        <w:t>in</w:t>
+      </w:r>
+      <w:r>
+        <w:rPr>
+          <w:rFonts w:ascii="Times New Roman" w:hAnsi="Times New Roman"/>
           <w:sz w:val="24"/>
           <w:szCs w:val="24"/>
         </w:rPr>
@@ -778,75 +669,87 @@
           <w:sz w:val="24"/>
           <w:szCs w:val="24"/>
         </w:rPr>
-        <w:t>in virtù di regolare contratto</w:t>
-      </w:r>
-      <w:r>
-        <w:rPr>
-          <w:rFonts w:ascii="Times New Roman" w:hAnsi="Times New Roman"/>
-          <w:sz w:val="24"/>
-          <w:szCs w:val="24"/>
-        </w:rPr>
-        <w:t xml:space="preserve"> n. </w:t>
-      </w:r>
-      <w:r>
-        <w:rPr>
-          <w:rFonts w:ascii="Times New Roman" w:hAnsi="Times New Roman"/>
-          <w:sz w:val="24"/>
-          <w:szCs w:val="24"/>
-        </w:rPr>
-        <w:t>{</w:t>
-      </w:r>
-      <w:proofErr w:type="spellStart"/>
-      <w:r>
-        <w:rPr>
-          <w:rFonts w:ascii="Times New Roman" w:hAnsi="Times New Roman"/>
-          <w:sz w:val="24"/>
-          <w:szCs w:val="24"/>
-        </w:rPr>
-        <w:t>codice_commerciale</w:t>
-      </w:r>
-      <w:proofErr w:type="spellEnd"/>
-      <w:r>
-        <w:rPr>
-          <w:rFonts w:ascii="Times New Roman" w:hAnsi="Times New Roman"/>
-          <w:sz w:val="24"/>
-          <w:szCs w:val="24"/>
-        </w:rPr>
-        <w:t>}</w:t>
-      </w:r>
-      <w:r>
-        <w:rPr>
-          <w:rFonts w:ascii="Times New Roman" w:hAnsi="Times New Roman"/>
-          <w:sz w:val="24"/>
-          <w:szCs w:val="24"/>
-        </w:rPr>
-        <w:t xml:space="preserve"> relativo all’utenza contraddistinta con il soggetto numero </w:t>
-      </w:r>
-      <w:r>
-        <w:rPr>
-          <w:rFonts w:ascii="Times New Roman" w:hAnsi="Times New Roman"/>
-          <w:sz w:val="24"/>
-          <w:szCs w:val="24"/>
-        </w:rPr>
-        <w:t>{</w:t>
-      </w:r>
-      <w:proofErr w:type="spellStart"/>
-      <w:r>
-        <w:rPr>
-          <w:rFonts w:ascii="Times New Roman" w:hAnsi="Times New Roman"/>
-          <w:sz w:val="24"/>
-          <w:szCs w:val="24"/>
-        </w:rPr>
-        <w:t>codice_soggetto</w:t>
-      </w:r>
-      <w:proofErr w:type="spellEnd"/>
-      <w:r>
-        <w:rPr>
-          <w:rFonts w:ascii="Times New Roman" w:hAnsi="Times New Roman"/>
-          <w:sz w:val="24"/>
-          <w:szCs w:val="24"/>
-        </w:rPr>
-        <w:t>}</w:t>
+        <w:t>{comune_</w:t>
+      </w:r>
+      <w:r>
+        <w:rPr>
+          <w:rFonts w:ascii="Times New Roman" w:hAnsi="Times New Roman"/>
+          <w:sz w:val="24"/>
+          <w:szCs w:val="24"/>
+        </w:rPr>
+        <w:t>fornitura</w:t>
+      </w:r>
+      <w:r>
+        <w:rPr>
+          <w:rFonts w:ascii="Times New Roman" w:hAnsi="Times New Roman"/>
+          <w:sz w:val="24"/>
+          <w:szCs w:val="24"/>
+        </w:rPr>
+        <w:t>} ({provincia_</w:t>
+      </w:r>
+      <w:r>
+        <w:rPr>
+          <w:rFonts w:ascii="Times New Roman" w:hAnsi="Times New Roman"/>
+          <w:sz w:val="24"/>
+          <w:szCs w:val="24"/>
+        </w:rPr>
+        <w:t>fornitura</w:t>
+      </w:r>
+      <w:r>
+        <w:rPr>
+          <w:rFonts w:ascii="Times New Roman" w:hAnsi="Times New Roman"/>
+          <w:sz w:val="24"/>
+          <w:szCs w:val="24"/>
+        </w:rPr>
+        <w:t>}) {indirizzo_</w:t>
+      </w:r>
+      <w:r>
+        <w:rPr>
+          <w:rFonts w:ascii="Times New Roman" w:hAnsi="Times New Roman"/>
+          <w:sz w:val="24"/>
+          <w:szCs w:val="24"/>
+        </w:rPr>
+        <w:t>fornitura</w:t>
+      </w:r>
+      <w:r>
+        <w:rPr>
+          <w:rFonts w:ascii="Times New Roman" w:hAnsi="Times New Roman"/>
+          <w:sz w:val="24"/>
+          <w:szCs w:val="24"/>
+        </w:rPr>
+        <w:t xml:space="preserve">} </w:t>
+      </w:r>
+      <w:r>
+        <w:rPr>
+          <w:rFonts w:ascii="Times New Roman" w:hAnsi="Times New Roman"/>
+          <w:sz w:val="24"/>
+          <w:szCs w:val="24"/>
+        </w:rPr>
+        <w:t xml:space="preserve">- </w:t>
+      </w:r>
+      <w:r>
+        <w:rPr>
+          <w:rFonts w:ascii="Times New Roman" w:hAnsi="Times New Roman"/>
+          <w:sz w:val="24"/>
+          <w:szCs w:val="24"/>
+        </w:rPr>
+        <w:t xml:space="preserve">codice </w:t>
+      </w:r>
+      <w:r>
+        <w:rPr>
+          <w:rFonts w:ascii="Times New Roman" w:hAnsi="Times New Roman"/>
+          <w:sz w:val="24"/>
+          <w:szCs w:val="24"/>
+        </w:rPr>
+        <w:t xml:space="preserve">POD/PDR </w:t>
+      </w:r>
+      <w:r>
+        <w:rPr>
+          <w:rFonts w:ascii="Times New Roman" w:hAnsi="Times New Roman"/>
+          <w:sz w:val="24"/>
+          <w:szCs w:val="24"/>
+        </w:rPr>
+        <w:t>n.</w:t>
       </w:r>
       <w:r>
         <w:rPr>
@@ -862,225 +765,7 @@
           <w:sz w:val="24"/>
           <w:szCs w:val="24"/>
         </w:rPr>
-        <w:t xml:space="preserve">sita </w:t>
-      </w:r>
-      <w:r>
-        <w:rPr>
-          <w:rFonts w:ascii="Times New Roman" w:hAnsi="Times New Roman"/>
-          <w:sz w:val="24"/>
-          <w:szCs w:val="24"/>
-        </w:rPr>
-        <w:t>in</w:t>
-      </w:r>
-      <w:r>
-        <w:rPr>
-          <w:rFonts w:ascii="Times New Roman" w:hAnsi="Times New Roman"/>
-          <w:sz w:val="24"/>
-          <w:szCs w:val="24"/>
-        </w:rPr>
-        <w:t xml:space="preserve"> </w:t>
-      </w:r>
-      <w:r>
-        <w:rPr>
-          <w:rFonts w:ascii="Times New Roman" w:hAnsi="Times New Roman"/>
-          <w:sz w:val="24"/>
-          <w:szCs w:val="24"/>
-        </w:rPr>
-        <w:t>{</w:t>
-      </w:r>
-      <w:proofErr w:type="spellStart"/>
-      <w:r>
-        <w:rPr>
-          <w:rFonts w:ascii="Times New Roman" w:hAnsi="Times New Roman"/>
-          <w:sz w:val="24"/>
-          <w:szCs w:val="24"/>
-        </w:rPr>
-        <w:t>comune_</w:t>
-      </w:r>
-      <w:r>
-        <w:rPr>
-          <w:rFonts w:ascii="Times New Roman" w:hAnsi="Times New Roman"/>
-          <w:sz w:val="24"/>
-          <w:szCs w:val="24"/>
-        </w:rPr>
-        <w:t>fornitura</w:t>
-      </w:r>
-      <w:proofErr w:type="spellEnd"/>
-      <w:r>
-        <w:rPr>
-          <w:rFonts w:ascii="Times New Roman" w:hAnsi="Times New Roman"/>
-          <w:sz w:val="24"/>
-          <w:szCs w:val="24"/>
-        </w:rPr>
-        <w:t>}</w:t>
-      </w:r>
-      <w:r>
-        <w:rPr>
-          <w:rFonts w:ascii="Times New Roman" w:hAnsi="Times New Roman"/>
-          <w:sz w:val="24"/>
-          <w:szCs w:val="24"/>
-        </w:rPr>
-        <w:t xml:space="preserve"> </w:t>
-      </w:r>
-      <w:r>
-        <w:rPr>
-          <w:rFonts w:ascii="Times New Roman" w:hAnsi="Times New Roman"/>
-          <w:sz w:val="24"/>
-          <w:szCs w:val="24"/>
-        </w:rPr>
-        <w:t>({</w:t>
-      </w:r>
-      <w:proofErr w:type="spellStart"/>
-      <w:r>
-        <w:rPr>
-          <w:rFonts w:ascii="Times New Roman" w:hAnsi="Times New Roman"/>
-          <w:sz w:val="24"/>
-          <w:szCs w:val="24"/>
-        </w:rPr>
-        <w:t>provincia_</w:t>
-      </w:r>
-      <w:r>
-        <w:rPr>
-          <w:rFonts w:ascii="Times New Roman" w:hAnsi="Times New Roman"/>
-          <w:sz w:val="24"/>
-          <w:szCs w:val="24"/>
-        </w:rPr>
-        <w:t>fornitura</w:t>
-      </w:r>
-      <w:proofErr w:type="spellEnd"/>
-      <w:r>
-        <w:rPr>
-          <w:rFonts w:ascii="Times New Roman" w:hAnsi="Times New Roman"/>
-          <w:sz w:val="24"/>
-          <w:szCs w:val="24"/>
-        </w:rPr>
-        <w:t>}) {</w:t>
-      </w:r>
-      <w:proofErr w:type="spellStart"/>
-      <w:r>
-        <w:rPr>
-          <w:rFonts w:ascii="Times New Roman" w:hAnsi="Times New Roman"/>
-          <w:sz w:val="24"/>
-          <w:szCs w:val="24"/>
-        </w:rPr>
-        <w:t>indirizzo_</w:t>
-      </w:r>
-      <w:r>
-        <w:rPr>
-          <w:rFonts w:ascii="Times New Roman" w:hAnsi="Times New Roman"/>
-          <w:sz w:val="24"/>
-          <w:szCs w:val="24"/>
-        </w:rPr>
-        <w:t>fornitura</w:t>
-      </w:r>
-      <w:proofErr w:type="spellEnd"/>
-      <w:r>
-        <w:rPr>
-          <w:rFonts w:ascii="Times New Roman" w:hAnsi="Times New Roman"/>
-          <w:sz w:val="24"/>
-          <w:szCs w:val="24"/>
-        </w:rPr>
-        <w:t>}</w:t>
-      </w:r>
-      <w:r>
-        <w:rPr>
-          <w:rFonts w:ascii="Times New Roman" w:hAnsi="Times New Roman"/>
-          <w:sz w:val="24"/>
-          <w:szCs w:val="24"/>
-        </w:rPr>
-        <w:t xml:space="preserve"> </w:t>
-      </w:r>
-      <w:r>
-        <w:rPr>
-          <w:rFonts w:ascii="Times New Roman" w:hAnsi="Times New Roman"/>
-          <w:sz w:val="24"/>
-          <w:szCs w:val="24"/>
-        </w:rPr>
-        <w:t xml:space="preserve">- </w:t>
-      </w:r>
-      <w:r>
-        <w:rPr>
-          <w:rFonts w:ascii="Times New Roman" w:hAnsi="Times New Roman"/>
-          <w:sz w:val="24"/>
-          <w:szCs w:val="24"/>
-        </w:rPr>
-        <w:t xml:space="preserve">codice </w:t>
-      </w:r>
-      <w:proofErr w:type="spellStart"/>
-      <w:r>
-        <w:rPr>
-          <w:rFonts w:ascii="Times New Roman" w:hAnsi="Times New Roman"/>
-          <w:sz w:val="24"/>
-          <w:szCs w:val="24"/>
-        </w:rPr>
-        <w:t>P</w:t>
-      </w:r>
-      <w:r>
-        <w:rPr>
-          <w:rFonts w:ascii="Times New Roman" w:hAnsi="Times New Roman"/>
-          <w:sz w:val="24"/>
-          <w:szCs w:val="24"/>
-        </w:rPr>
-        <w:t>o</w:t>
-      </w:r>
-      <w:r>
-        <w:rPr>
-          <w:rFonts w:ascii="Times New Roman" w:hAnsi="Times New Roman"/>
-          <w:sz w:val="24"/>
-          <w:szCs w:val="24"/>
-        </w:rPr>
-        <w:t>d</w:t>
-      </w:r>
-      <w:proofErr w:type="spellEnd"/>
-      <w:r>
-        <w:rPr>
-          <w:rFonts w:ascii="Times New Roman" w:hAnsi="Times New Roman"/>
-          <w:sz w:val="24"/>
-          <w:szCs w:val="24"/>
-        </w:rPr>
-        <w:t xml:space="preserve"> </w:t>
-      </w:r>
-      <w:r>
-        <w:rPr>
-          <w:rFonts w:ascii="Times New Roman" w:hAnsi="Times New Roman"/>
-          <w:sz w:val="24"/>
-          <w:szCs w:val="24"/>
-        </w:rPr>
-        <w:t>n.</w:t>
-      </w:r>
-      <w:r>
-        <w:rPr>
-          <w:rFonts w:ascii="Times New Roman" w:hAnsi="Times New Roman"/>
-          <w:sz w:val="24"/>
-          <w:szCs w:val="24"/>
-        </w:rPr>
-        <w:t xml:space="preserve"> </w:t>
-      </w:r>
-      <w:r>
-        <w:rPr>
-          <w:rFonts w:ascii="Times New Roman" w:hAnsi="Times New Roman"/>
-          <w:sz w:val="24"/>
-          <w:szCs w:val="24"/>
-        </w:rPr>
-        <w:t>{</w:t>
-      </w:r>
-      <w:proofErr w:type="spellStart"/>
-      <w:r>
-        <w:rPr>
-          <w:rFonts w:ascii="Times New Roman" w:hAnsi="Times New Roman"/>
-          <w:sz w:val="24"/>
-          <w:szCs w:val="24"/>
-        </w:rPr>
-        <w:t>pod</w:t>
-      </w:r>
-      <w:proofErr w:type="spellEnd"/>
-      <w:r>
-        <w:rPr>
-          <w:rFonts w:ascii="Times New Roman" w:hAnsi="Times New Roman"/>
-          <w:sz w:val="24"/>
-          <w:szCs w:val="24"/>
-        </w:rPr>
-        <w:t>}</w:t>
+        <w:t>{pod}</w:t>
       </w:r>
     </w:p>
     <w:p>
@@ -1138,25 +823,7 @@
           <w:sz w:val="24"/>
           <w:szCs w:val="24"/>
         </w:rPr>
-        <w:t xml:space="preserve">Salerno Energia Vendite </w:t>
-      </w:r>
-      <w:proofErr w:type="spellStart"/>
-      <w:r>
-        <w:rPr>
-          <w:rFonts w:ascii="Times New Roman" w:hAnsi="Times New Roman"/>
-          <w:sz w:val="24"/>
-          <w:szCs w:val="24"/>
-        </w:rPr>
-        <w:t>S.p.a</w:t>
-      </w:r>
-      <w:proofErr w:type="spellEnd"/>
-      <w:r>
-        <w:rPr>
-          <w:rFonts w:ascii="Times New Roman" w:hAnsi="Times New Roman"/>
-          <w:sz w:val="24"/>
-          <w:szCs w:val="24"/>
-        </w:rPr>
-        <w:t xml:space="preserve">; </w:t>
+        <w:t xml:space="preserve">Salerno Energia Vendite S.p.a; </w:t>
       </w:r>
     </w:p>
     <w:p>
@@ -1179,25 +846,7 @@
           <w:sz w:val="24"/>
           <w:szCs w:val="24"/>
         </w:rPr>
-        <w:t xml:space="preserve">- la società Salerno Energia Vendite </w:t>
-      </w:r>
-      <w:proofErr w:type="spellStart"/>
-      <w:r>
-        <w:rPr>
-          <w:rFonts w:ascii="Times New Roman" w:hAnsi="Times New Roman"/>
-          <w:sz w:val="24"/>
-          <w:szCs w:val="24"/>
-        </w:rPr>
-        <w:t>S.p.a</w:t>
-      </w:r>
-      <w:proofErr w:type="spellEnd"/>
-      <w:r>
-        <w:rPr>
-          <w:rFonts w:ascii="Times New Roman" w:hAnsi="Times New Roman"/>
-          <w:sz w:val="24"/>
-          <w:szCs w:val="24"/>
-        </w:rPr>
-        <w:t xml:space="preserve"> è creditrice </w:t>
+        <w:t xml:space="preserve">- la società Salerno Energia Vendite S.p.a è creditrice </w:t>
       </w:r>
       <w:r>
         <w:rPr>
@@ -1213,25 +862,7 @@
           <w:sz w:val="24"/>
           <w:szCs w:val="24"/>
         </w:rPr>
-        <w:t>{</w:t>
-      </w:r>
-      <w:proofErr w:type="spellStart"/>
-      <w:r>
-        <w:rPr>
-          <w:rFonts w:ascii="Times New Roman" w:hAnsi="Times New Roman"/>
-          <w:sz w:val="24"/>
-          <w:szCs w:val="24"/>
-        </w:rPr>
-        <w:t>ragione_sociale</w:t>
-      </w:r>
-      <w:proofErr w:type="spellEnd"/>
-      <w:r>
-        <w:rPr>
-          <w:rFonts w:ascii="Times New Roman" w:hAnsi="Times New Roman"/>
-          <w:sz w:val="24"/>
-          <w:szCs w:val="24"/>
-        </w:rPr>
-        <w:t>}</w:t>
+        <w:t>{ragione_sociale}</w:t>
       </w:r>
       <w:r>
         <w:rPr>
@@ -1257,29 +888,7 @@
           <w:sz w:val="24"/>
           <w:szCs w:val="24"/>
         </w:rPr>
-        <w:t>{</w:t>
-      </w:r>
-      <w:proofErr w:type="spellStart"/>
-      <w:r>
-        <w:rPr>
-          <w:rFonts w:ascii="Times New Roman" w:hAnsi="Times New Roman"/>
-          <w:b/>
-          <w:bCs/>
-          <w:sz w:val="24"/>
-          <w:szCs w:val="24"/>
-        </w:rPr>
-        <w:t>residuo_ad_oggi</w:t>
-      </w:r>
-      <w:proofErr w:type="spellEnd"/>
-      <w:r>
-        <w:rPr>
-          <w:rFonts w:ascii="Times New Roman" w:hAnsi="Times New Roman"/>
-          <w:b/>
-          <w:bCs/>
-          <w:sz w:val="24"/>
-          <w:szCs w:val="24"/>
-        </w:rPr>
-        <w:t>}</w:t>
+        <w:t>{residuo_ad_oggi}</w:t>
       </w:r>
       <w:r>
         <w:rPr>
@@ -1432,26 +1041,26 @@
     <w:tbl>
       <w:tblPr>
         <w:tblStyle w:val="Tabellagriglia1chiara"/>
-        <w:tblW w:w="0" w:type="auto"/>
+        <w:tblW w:w="9748" w:type="dxa"/>
         <w:tblLook w:val="04A0" w:firstRow="1" w:lastRow="0" w:firstColumn="1" w:lastColumn="0" w:noHBand="0" w:noVBand="1"/>
       </w:tblPr>
       <w:tblGrid>
-        <w:gridCol w:w="1375"/>
-        <w:gridCol w:w="1375"/>
-        <w:gridCol w:w="1375"/>
-        <w:gridCol w:w="1375"/>
-        <w:gridCol w:w="1376"/>
-        <w:gridCol w:w="1376"/>
-        <w:gridCol w:w="1376"/>
+        <w:gridCol w:w="1624"/>
+        <w:gridCol w:w="1624"/>
+        <w:gridCol w:w="1624"/>
+        <w:gridCol w:w="1624"/>
+        <w:gridCol w:w="1626"/>
+        <w:gridCol w:w="1626"/>
       </w:tblGrid>
       <w:tr>
         <w:trPr>
           <w:cnfStyle w:val="100000000000" w:firstRow="1" w:lastRow="0" w:firstColumn="0" w:lastColumn="0" w:oddVBand="0" w:evenVBand="0" w:oddHBand="0" w:evenHBand="0" w:firstRowFirstColumn="0" w:firstRowLastColumn="0" w:lastRowFirstColumn="0" w:lastRowLastColumn="0"/>
+          <w:trHeight w:val="911"/>
         </w:trPr>
         <w:tc>
           <w:tcPr>
             <w:cnfStyle w:val="001000000000" w:firstRow="0" w:lastRow="0" w:firstColumn="1" w:lastColumn="0" w:oddVBand="0" w:evenVBand="0" w:oddHBand="0" w:evenHBand="0" w:firstRowFirstColumn="0" w:firstRowLastColumn="0" w:lastRowFirstColumn="0" w:lastRowLastColumn="0"/>
-            <w:tcW w:w="1375" w:type="dxa"/>
+            <w:tcW w:w="1624" w:type="dxa"/>
           </w:tcPr>
           <w:p>
             <w:pPr>
@@ -1464,8 +1073,8 @@
                 <w:rFonts w:ascii="Times New Roman" w:hAnsi="Times New Roman"/>
                 <w:b w:val="0"/>
                 <w:bCs w:val="0"/>
-                <w:sz w:val="20"/>
-                <w:szCs w:val="20"/>
+                <w:sz w:val="24"/>
+                <w:szCs w:val="24"/>
               </w:rPr>
             </w:pPr>
             <w:r>
@@ -1473,8 +1082,8 @@
                 <w:rFonts w:ascii="Times New Roman" w:hAnsi="Times New Roman"/>
                 <w:b w:val="0"/>
                 <w:bCs w:val="0"/>
-                <w:sz w:val="20"/>
-                <w:szCs w:val="20"/>
+                <w:sz w:val="24"/>
+                <w:szCs w:val="24"/>
               </w:rPr>
               <w:t>Data Emissione</w:t>
             </w:r>
@@ -1482,7 +1091,7 @@
         </w:tc>
         <w:tc>
           <w:tcPr>
-            <w:tcW w:w="1375" w:type="dxa"/>
+            <w:tcW w:w="1624" w:type="dxa"/>
           </w:tcPr>
           <w:p>
             <w:pPr>
@@ -1496,8 +1105,8 @@
                 <w:rFonts w:ascii="Times New Roman" w:hAnsi="Times New Roman"/>
                 <w:b w:val="0"/>
                 <w:bCs w:val="0"/>
-                <w:sz w:val="20"/>
-                <w:szCs w:val="20"/>
+                <w:sz w:val="24"/>
+                <w:szCs w:val="24"/>
               </w:rPr>
             </w:pPr>
             <w:r>
@@ -1505,8 +1114,8 @@
                 <w:rFonts w:ascii="Times New Roman" w:hAnsi="Times New Roman"/>
                 <w:b w:val="0"/>
                 <w:bCs w:val="0"/>
-                <w:sz w:val="20"/>
-                <w:szCs w:val="20"/>
+                <w:sz w:val="24"/>
+                <w:szCs w:val="24"/>
               </w:rPr>
               <w:t>Data Scadenza</w:t>
             </w:r>
@@ -1514,7 +1123,7 @@
         </w:tc>
         <w:tc>
           <w:tcPr>
-            <w:tcW w:w="1375" w:type="dxa"/>
+            <w:tcW w:w="1624" w:type="dxa"/>
           </w:tcPr>
           <w:p>
             <w:pPr>
@@ -1528,8 +1137,8 @@
                 <w:rFonts w:ascii="Times New Roman" w:hAnsi="Times New Roman"/>
                 <w:b w:val="0"/>
                 <w:bCs w:val="0"/>
-                <w:sz w:val="20"/>
-                <w:szCs w:val="20"/>
+                <w:sz w:val="24"/>
+                <w:szCs w:val="24"/>
               </w:rPr>
             </w:pPr>
             <w:r>
@@ -1537,16 +1146,16 @@
                 <w:rFonts w:ascii="Times New Roman" w:hAnsi="Times New Roman"/>
                 <w:b w:val="0"/>
                 <w:bCs w:val="0"/>
-                <w:sz w:val="20"/>
-                <w:szCs w:val="20"/>
+                <w:sz w:val="24"/>
+                <w:szCs w:val="24"/>
               </w:rPr>
-              <w:t xml:space="preserve">Numero </w:t>
+              <w:t>Numero Fattura</w:t>
             </w:r>
           </w:p>
         </w:tc>
         <w:tc>
           <w:tcPr>
-            <w:tcW w:w="1375" w:type="dxa"/>
+            <w:tcW w:w="1624" w:type="dxa"/>
           </w:tcPr>
           <w:p>
             <w:pPr>
@@ -1560,8 +1169,8 @@
                 <w:rFonts w:ascii="Times New Roman" w:hAnsi="Times New Roman"/>
                 <w:b w:val="0"/>
                 <w:bCs w:val="0"/>
-                <w:sz w:val="20"/>
-                <w:szCs w:val="20"/>
+                <w:sz w:val="24"/>
+                <w:szCs w:val="24"/>
               </w:rPr>
             </w:pPr>
             <w:r>
@@ -1569,16 +1178,26 @@
                 <w:rFonts w:ascii="Times New Roman" w:hAnsi="Times New Roman"/>
                 <w:b w:val="0"/>
                 <w:bCs w:val="0"/>
-                <w:sz w:val="20"/>
-                <w:szCs w:val="20"/>
+                <w:sz w:val="24"/>
+                <w:szCs w:val="24"/>
               </w:rPr>
-              <w:t>Importo Originale</w:t>
+              <w:t xml:space="preserve">Importo </w:t>
+            </w:r>
+            <w:r>
+              <w:rPr>
+                <w:rFonts w:ascii="Times New Roman" w:hAnsi="Times New Roman"/>
+                <w:b w:val="0"/>
+                <w:bCs w:val="0"/>
+                <w:sz w:val="24"/>
+                <w:szCs w:val="24"/>
+              </w:rPr>
+              <w:t>Fattura</w:t>
             </w:r>
           </w:p>
         </w:tc>
         <w:tc>
           <w:tcPr>
-            <w:tcW w:w="1376" w:type="dxa"/>
+            <w:tcW w:w="1626" w:type="dxa"/>
           </w:tcPr>
           <w:p>
             <w:pPr>
@@ -1592,8 +1211,8 @@
                 <w:rFonts w:ascii="Times New Roman" w:hAnsi="Times New Roman"/>
                 <w:b w:val="0"/>
                 <w:bCs w:val="0"/>
-                <w:sz w:val="20"/>
-                <w:szCs w:val="20"/>
+                <w:sz w:val="24"/>
+                <w:szCs w:val="24"/>
               </w:rPr>
             </w:pPr>
             <w:r>
@@ -1601,16 +1220,16 @@
                 <w:rFonts w:ascii="Times New Roman" w:hAnsi="Times New Roman"/>
                 <w:b w:val="0"/>
                 <w:bCs w:val="0"/>
-                <w:sz w:val="20"/>
-                <w:szCs w:val="20"/>
+                <w:sz w:val="24"/>
+                <w:szCs w:val="24"/>
               </w:rPr>
-              <w:t>Importo pagato</w:t>
+              <w:t>Importo residuo</w:t>
             </w:r>
           </w:p>
         </w:tc>
         <w:tc>
           <w:tcPr>
-            <w:tcW w:w="1376" w:type="dxa"/>
+            <w:tcW w:w="1626" w:type="dxa"/>
           </w:tcPr>
           <w:p>
             <w:pPr>
@@ -1624,8 +1243,8 @@
                 <w:rFonts w:ascii="Times New Roman" w:hAnsi="Times New Roman"/>
                 <w:b w:val="0"/>
                 <w:bCs w:val="0"/>
-                <w:sz w:val="20"/>
-                <w:szCs w:val="20"/>
+                <w:sz w:val="24"/>
+                <w:szCs w:val="24"/>
               </w:rPr>
             </w:pPr>
             <w:r>
@@ -1633,40 +1252,8 @@
                 <w:rFonts w:ascii="Times New Roman" w:hAnsi="Times New Roman"/>
                 <w:b w:val="0"/>
                 <w:bCs w:val="0"/>
-                <w:sz w:val="20"/>
-                <w:szCs w:val="20"/>
-              </w:rPr>
-              <w:t>Importo residuo</w:t>
-            </w:r>
-          </w:p>
-        </w:tc>
-        <w:tc>
-          <w:tcPr>
-            <w:tcW w:w="1376" w:type="dxa"/>
-          </w:tcPr>
-          <w:p>
-            <w:pPr>
-              <w:widowControl w:val="0"/>
-              <w:autoSpaceDE w:val="0"/>
-              <w:autoSpaceDN w:val="0"/>
-              <w:adjustRightInd w:val="0"/>
-              <w:spacing w:after="0" w:line="360" w:lineRule="auto"/>
-              <w:cnfStyle w:val="100000000000" w:firstRow="1" w:lastRow="0" w:firstColumn="0" w:lastColumn="0" w:oddVBand="0" w:evenVBand="0" w:oddHBand="0" w:evenHBand="0" w:firstRowFirstColumn="0" w:firstRowLastColumn="0" w:lastRowFirstColumn="0" w:lastRowLastColumn="0"/>
-              <w:rPr>
-                <w:rFonts w:ascii="Times New Roman" w:hAnsi="Times New Roman"/>
-                <w:b w:val="0"/>
-                <w:bCs w:val="0"/>
-                <w:sz w:val="20"/>
-                <w:szCs w:val="20"/>
-              </w:rPr>
-            </w:pPr>
-            <w:r>
-              <w:rPr>
-                <w:rFonts w:ascii="Times New Roman" w:hAnsi="Times New Roman"/>
-                <w:b w:val="0"/>
-                <w:bCs w:val="0"/>
-                <w:sz w:val="20"/>
-                <w:szCs w:val="20"/>
+                <w:sz w:val="24"/>
+                <w:szCs w:val="24"/>
               </w:rPr>
               <w:t xml:space="preserve">Punto fornitura </w:t>
             </w:r>
@@ -1711,7 +1298,24 @@
           <w:sz w:val="24"/>
           <w:szCs w:val="24"/>
         </w:rPr>
-        <w:t xml:space="preserve">- il credito vantato dalla società ricorrente è certo, liquido, esigibile e fondato su prova scritta costituita dal contratto, dall’estratto conto autenticato nelle forme di legge e dalle fatture emesse; </w:t>
+        <w:t xml:space="preserve">- il credito vantato dalla società ricorrente è certo, liquido, esigibile e </w:t>
+      </w:r>
+      <w:r>
+        <w:rPr>
+          <w:rFonts w:ascii="Times New Roman" w:hAnsi="Times New Roman"/>
+          <w:sz w:val="24"/>
+          <w:szCs w:val="24"/>
+          <w:u w:val="single"/>
+        </w:rPr>
+        <w:t>fondato</w:t>
+      </w:r>
+      <w:r>
+        <w:rPr>
+          <w:rFonts w:ascii="Times New Roman" w:hAnsi="Times New Roman"/>
+          <w:sz w:val="24"/>
+          <w:szCs w:val="24"/>
+        </w:rPr>
+        <w:t xml:space="preserve"> su prova scritta costituita dal contratto, dall’estratto conto autenticato nelle forme di legge e dalle fatture emesse; </w:t>
       </w:r>
     </w:p>
     <w:p>
@@ -1765,7 +1369,6 @@
         </w:rPr>
         <w:t>{</w:t>
       </w:r>
-      <w:proofErr w:type="spellStart"/>
       <w:r>
         <w:rPr>
           <w:rFonts w:ascii="Times New Roman" w:hAnsi="Times New Roman"/>
@@ -1790,7 +1393,6 @@
         </w:rPr>
         <w:t>contabile</w:t>
       </w:r>
-      <w:proofErr w:type="spellEnd"/>
       <w:r>
         <w:rPr>
           <w:rFonts w:ascii="Times New Roman" w:hAnsi="Times New Roman"/>
@@ -1798,14 +1400,6 @@
           <w:szCs w:val="24"/>
         </w:rPr>
         <w:t>}</w:t>
-      </w:r>
-      <w:r>
-        <w:rPr>
-          <w:rFonts w:ascii="Times New Roman" w:hAnsi="Times New Roman"/>
-          <w:sz w:val="24"/>
-          <w:szCs w:val="24"/>
-        </w:rPr>
-        <w:t xml:space="preserve"> </w:t>
       </w:r>
       <w:r>
         <w:rPr>
@@ -1921,27 +1515,7 @@
           <w:sz w:val="24"/>
           <w:szCs w:val="24"/>
         </w:rPr>
-        <w:t>{</w:t>
-      </w:r>
-      <w:proofErr w:type="spellStart"/>
-      <w:r>
-        <w:rPr>
-          <w:rFonts w:ascii="Times New Roman" w:hAnsi="Times New Roman"/>
-          <w:b/>
-          <w:sz w:val="24"/>
-          <w:szCs w:val="24"/>
-        </w:rPr>
-        <w:t>ragione_sociale</w:t>
-      </w:r>
-      <w:proofErr w:type="spellEnd"/>
-      <w:r>
-        <w:rPr>
-          <w:rFonts w:ascii="Times New Roman" w:hAnsi="Times New Roman"/>
-          <w:b/>
-          <w:sz w:val="24"/>
-          <w:szCs w:val="24"/>
-        </w:rPr>
-        <w:t>}</w:t>
+        <w:t>{ragione_sociale}</w:t>
       </w:r>
       <w:r>
         <w:rPr>
@@ -1950,9 +1524,8 @@
           <w:sz w:val="24"/>
           <w:szCs w:val="24"/>
         </w:rPr>
-        <w:t xml:space="preserve"> Cod. fiscale/</w:t>
-      </w:r>
-      <w:proofErr w:type="spellStart"/>
+        <w:t xml:space="preserve"> Cod. fiscale/p.IVA {codice_fiscale} {partita_</w:t>
+      </w:r>
       <w:r>
         <w:rPr>
           <w:rFonts w:ascii="Times New Roman" w:hAnsi="Times New Roman"/>
@@ -1960,9 +1533,8 @@
           <w:sz w:val="24"/>
           <w:szCs w:val="24"/>
         </w:rPr>
-        <w:t>p.IVA</w:t>
-      </w:r>
-      <w:proofErr w:type="spellEnd"/>
+        <w:t>i</w:t>
+      </w:r>
       <w:r>
         <w:rPr>
           <w:rFonts w:ascii="Times New Roman" w:hAnsi="Times New Roman"/>
@@ -1970,9 +1542,8 @@
           <w:sz w:val="24"/>
           <w:szCs w:val="24"/>
         </w:rPr>
-        <w:t xml:space="preserve"> {</w:t>
-      </w:r>
-      <w:proofErr w:type="spellStart"/>
+        <w:t>va} residente in  {comune_residenza} ({</w:t>
+      </w:r>
       <w:r>
         <w:rPr>
           <w:rFonts w:ascii="Times New Roman" w:hAnsi="Times New Roman"/>
@@ -1980,9 +1551,8 @@
           <w:sz w:val="24"/>
           <w:szCs w:val="24"/>
         </w:rPr>
-        <w:t>codice_fiscale</w:t>
-      </w:r>
-      <w:proofErr w:type="spellEnd"/>
+        <w:t>provincia</w:t>
+      </w:r>
       <w:r>
         <w:rPr>
           <w:rFonts w:ascii="Times New Roman" w:hAnsi="Times New Roman"/>
@@ -1990,114 +1560,7 @@
           <w:sz w:val="24"/>
           <w:szCs w:val="24"/>
         </w:rPr>
-        <w:t>} {</w:t>
-      </w:r>
-      <w:proofErr w:type="spellStart"/>
-      <w:r>
-        <w:rPr>
-          <w:rFonts w:ascii="Times New Roman" w:hAnsi="Times New Roman"/>
-          <w:bCs/>
-          <w:sz w:val="24"/>
-          <w:szCs w:val="24"/>
-        </w:rPr>
-        <w:t>partita_</w:t>
-      </w:r>
-      <w:r>
-        <w:rPr>
-          <w:rFonts w:ascii="Times New Roman" w:hAnsi="Times New Roman"/>
-          <w:bCs/>
-          <w:sz w:val="24"/>
-          <w:szCs w:val="24"/>
-        </w:rPr>
-        <w:t>i</w:t>
-      </w:r>
-      <w:r>
-        <w:rPr>
-          <w:rFonts w:ascii="Times New Roman" w:hAnsi="Times New Roman"/>
-          <w:bCs/>
-          <w:sz w:val="24"/>
-          <w:szCs w:val="24"/>
-        </w:rPr>
-        <w:t>va</w:t>
-      </w:r>
-      <w:proofErr w:type="spellEnd"/>
-      <w:r>
-        <w:rPr>
-          <w:rFonts w:ascii="Times New Roman" w:hAnsi="Times New Roman"/>
-          <w:bCs/>
-          <w:sz w:val="24"/>
-          <w:szCs w:val="24"/>
-        </w:rPr>
-        <w:t>} residente in  {</w:t>
-      </w:r>
-      <w:proofErr w:type="spellStart"/>
-      <w:r>
-        <w:rPr>
-          <w:rFonts w:ascii="Times New Roman" w:hAnsi="Times New Roman"/>
-          <w:bCs/>
-          <w:sz w:val="24"/>
-          <w:szCs w:val="24"/>
-        </w:rPr>
-        <w:t>comune_residenza</w:t>
-      </w:r>
-      <w:proofErr w:type="spellEnd"/>
-      <w:r>
-        <w:rPr>
-          <w:rFonts w:ascii="Times New Roman" w:hAnsi="Times New Roman"/>
-          <w:bCs/>
-          <w:sz w:val="24"/>
-          <w:szCs w:val="24"/>
-        </w:rPr>
-        <w:t>} ({</w:t>
-      </w:r>
-      <w:proofErr w:type="spellStart"/>
-      <w:r>
-        <w:rPr>
-          <w:rFonts w:ascii="Times New Roman" w:hAnsi="Times New Roman"/>
-          <w:bCs/>
-          <w:sz w:val="24"/>
-          <w:szCs w:val="24"/>
-        </w:rPr>
-        <w:t>provincia</w:t>
-      </w:r>
-      <w:r>
-        <w:rPr>
-          <w:rFonts w:ascii="Times New Roman" w:hAnsi="Times New Roman"/>
-          <w:bCs/>
-          <w:sz w:val="24"/>
-          <w:szCs w:val="24"/>
-        </w:rPr>
-        <w:t>_residenza</w:t>
-      </w:r>
-      <w:proofErr w:type="spellEnd"/>
-      <w:r>
-        <w:rPr>
-          <w:rFonts w:ascii="Times New Roman" w:hAnsi="Times New Roman"/>
-          <w:bCs/>
-          <w:sz w:val="24"/>
-          <w:szCs w:val="24"/>
-        </w:rPr>
-        <w:t>}) {</w:t>
-      </w:r>
-      <w:proofErr w:type="spellStart"/>
-      <w:r>
-        <w:rPr>
-          <w:rFonts w:ascii="Times New Roman" w:hAnsi="Times New Roman"/>
-          <w:bCs/>
-          <w:sz w:val="24"/>
-          <w:szCs w:val="24"/>
-        </w:rPr>
-        <w:t>indirizzo_residenza</w:t>
-      </w:r>
-      <w:proofErr w:type="spellEnd"/>
-      <w:r>
-        <w:rPr>
-          <w:rFonts w:ascii="Times New Roman" w:hAnsi="Times New Roman"/>
-          <w:bCs/>
-          <w:sz w:val="24"/>
-          <w:szCs w:val="24"/>
-        </w:rPr>
-        <w:t>}</w:t>
+        <w:t>_residenza}) {indirizzo_residenza}</w:t>
       </w:r>
     </w:p>
     <w:p>
@@ -2150,29 +1613,7 @@
           <w:sz w:val="24"/>
           <w:szCs w:val="24"/>
         </w:rPr>
-        <w:t>{</w:t>
-      </w:r>
-      <w:proofErr w:type="spellStart"/>
-      <w:r>
-        <w:rPr>
-          <w:rFonts w:ascii="Times New Roman" w:hAnsi="Times New Roman"/>
-          <w:b/>
-          <w:bCs/>
-          <w:sz w:val="24"/>
-          <w:szCs w:val="24"/>
-        </w:rPr>
-        <w:t>residuo_ad_oggi</w:t>
-      </w:r>
-      <w:proofErr w:type="spellEnd"/>
-      <w:r>
-        <w:rPr>
-          <w:rFonts w:ascii="Times New Roman" w:hAnsi="Times New Roman"/>
-          <w:b/>
-          <w:bCs/>
-          <w:sz w:val="24"/>
-          <w:szCs w:val="24"/>
-        </w:rPr>
-        <w:t xml:space="preserve">} </w:t>
+        <w:t xml:space="preserve">{residuo_ad_oggi} </w:t>
       </w:r>
       <w:r>
         <w:rPr>
@@ -2248,25 +1689,7 @@
           <w:sz w:val="24"/>
           <w:szCs w:val="24"/>
         </w:rPr>
-        <w:t xml:space="preserve">Visura CCIA Salerno Energia Vendite </w:t>
-      </w:r>
-      <w:proofErr w:type="spellStart"/>
-      <w:r>
-        <w:rPr>
-          <w:rFonts w:ascii="Times New Roman" w:hAnsi="Times New Roman"/>
-          <w:sz w:val="24"/>
-          <w:szCs w:val="24"/>
-        </w:rPr>
-        <w:t>S.p.a</w:t>
-      </w:r>
-      <w:proofErr w:type="spellEnd"/>
-      <w:r>
-        <w:rPr>
-          <w:rFonts w:ascii="Times New Roman" w:hAnsi="Times New Roman"/>
-          <w:sz w:val="24"/>
-          <w:szCs w:val="24"/>
-        </w:rPr>
-        <w:t>;</w:t>
+        <w:t>Visura CCIA Salerno Energia Vendite S.p.a;</w:t>
       </w:r>
       <w:r>
         <w:rPr>
@@ -2282,25 +1705,7 @@
           <w:sz w:val="24"/>
           <w:szCs w:val="24"/>
         </w:rPr>
-        <w:t xml:space="preserve">Verbale del Cda Salerno Energia Vendite </w:t>
-      </w:r>
-      <w:proofErr w:type="spellStart"/>
-      <w:r>
-        <w:rPr>
-          <w:rFonts w:ascii="Times New Roman" w:hAnsi="Times New Roman"/>
-          <w:sz w:val="24"/>
-          <w:szCs w:val="24"/>
-        </w:rPr>
-        <w:t>S.p.a</w:t>
-      </w:r>
-      <w:proofErr w:type="spellEnd"/>
-      <w:r>
-        <w:rPr>
-          <w:rFonts w:ascii="Times New Roman" w:hAnsi="Times New Roman"/>
-          <w:sz w:val="24"/>
-          <w:szCs w:val="24"/>
-        </w:rPr>
-        <w:t xml:space="preserve"> del 28.04.2023;</w:t>
+        <w:t>Verbale del Cda Salerno Energia Vendite S.p.a del 28.04.2023;</w:t>
       </w:r>
       <w:r>
         <w:rPr>
@@ -2418,26 +1823,25 @@
           <w:rFonts w:ascii="Times New Roman" w:hAnsi="Times New Roman"/>
           <w:sz w:val="24"/>
           <w:szCs w:val="24"/>
-        </w:rPr>
-        <w:t>{</w:t>
-      </w:r>
-      <w:proofErr w:type="spellStart"/>
-      <w:r>
-        <w:rPr>
-          <w:rFonts w:ascii="Times New Roman" w:hAnsi="Times New Roman"/>
-          <w:sz w:val="24"/>
-          <w:szCs w:val="24"/>
-        </w:rPr>
-        <w:t>residuo_ad_oggi</w:t>
-      </w:r>
-      <w:proofErr w:type="spellEnd"/>
-      <w:r>
-        <w:rPr>
-          <w:rFonts w:ascii="Times New Roman" w:hAnsi="Times New Roman"/>
-          <w:sz w:val="24"/>
-          <w:szCs w:val="24"/>
-        </w:rPr>
-        <w:t>}</w:t>
+          <w:u w:val="single"/>
+        </w:rPr>
+        <w:t>Euro</w:t>
+      </w:r>
+      <w:r>
+        <w:rPr>
+          <w:rFonts w:ascii="Times New Roman" w:hAnsi="Times New Roman"/>
+          <w:sz w:val="24"/>
+          <w:szCs w:val="24"/>
+        </w:rPr>
+        <w:t xml:space="preserve"> </w:t>
+      </w:r>
+      <w:r>
+        <w:rPr>
+          <w:rFonts w:ascii="Times New Roman" w:hAnsi="Times New Roman"/>
+          <w:sz w:val="24"/>
+          <w:szCs w:val="24"/>
+        </w:rPr>
+        <w:t>{residuo_ad_oggi}</w:t>
       </w:r>
     </w:p>
     <w:p>
@@ -2472,25 +1876,7 @@
           <w:sz w:val="24"/>
           <w:szCs w:val="24"/>
         </w:rPr>
-        <w:t>{</w:t>
-      </w:r>
-      <w:proofErr w:type="spellStart"/>
-      <w:r>
-        <w:rPr>
-          <w:rFonts w:ascii="Times New Roman" w:hAnsi="Times New Roman"/>
-          <w:sz w:val="24"/>
-          <w:szCs w:val="24"/>
-        </w:rPr>
-        <w:t>data_generazione</w:t>
-      </w:r>
-      <w:proofErr w:type="spellEnd"/>
-      <w:r>
-        <w:rPr>
-          <w:rFonts w:ascii="Times New Roman" w:hAnsi="Times New Roman"/>
-          <w:sz w:val="24"/>
-          <w:szCs w:val="24"/>
-        </w:rPr>
-        <w:t>}</w:t>
+        <w:t>{data_generazione}</w:t>
       </w:r>
       <w:r>
         <w:rPr>
@@ -2559,6 +1945,8 @@
           <w:rFonts w:ascii="Times New Roman" w:hAnsi="Times New Roman"/>
           <w:b/>
           <w:bCs/>
+          <w:sz w:val="24"/>
+          <w:szCs w:val="24"/>
         </w:rPr>
       </w:pPr>
       <w:r>
@@ -2566,6 +1954,8 @@
           <w:rFonts w:ascii="Times New Roman" w:hAnsi="Times New Roman"/>
           <w:b/>
           <w:bCs/>
+          <w:sz w:val="24"/>
+          <w:szCs w:val="24"/>
         </w:rPr>
         <w:br w:type="page"/>
       </w:r>
@@ -2576,6 +1966,8 @@
           <w:rFonts w:ascii="Times New Roman" w:hAnsi="Times New Roman"/>
           <w:b/>
           <w:bCs/>
+          <w:sz w:val="24"/>
+          <w:szCs w:val="24"/>
           <w:u w:val="single"/>
         </w:rPr>
         <w:sectPr>
@@ -2628,310 +2020,98 @@
         <w:jc w:val="both"/>
         <w:rPr>
           <w:rFonts w:ascii="Times New Roman" w:hAnsi="Times New Roman"/>
-          <w:sz w:val="24"/>
-          <w:szCs w:val="24"/>
-        </w:rPr>
-      </w:pPr>
-      <w:r>
-        <w:rPr>
-          <w:rFonts w:ascii="Times New Roman" w:hAnsi="Times New Roman"/>
+          <w:b/>
+          <w:bCs/>
+          <w:iCs/>
+        </w:rPr>
+      </w:pPr>
+      <w:r>
+        <w:rPr>
+          <w:rFonts w:ascii="Times New Roman" w:hAnsi="Times New Roman"/>
+          <w:b/>
+          <w:bCs/>
+          <w:iCs/>
+        </w:rPr>
+        <w:t xml:space="preserve">Il sottoscritto Dott. Mauro Tornatore, nato ad Avellino (Av) il 13 aprile 1969 (Cod. Fiscale TRNMRA69D13A509O), nella sua qualità di Amministratore Delegato e legale rappresentante di Salerno Energia Vendite S.p.A, con sede legale in Salerno (Sa) Via Stefano Passaro n. 1 Codice Fiscale e P.IVA 03916040656 , R.E.A. di  Salerno n. 329957,- giusta nomina del 28 aprile 2023, conferisce mandato all’Avv. Maria Afrodite Carotenuto del Foro di Napoli (cod. fiscale CRTMFR68E50F839I), pec: mariaafroditecarotenuto@avvocatinapoli.legalmail.it, affinché la rappresenti e difenda n ogni stato e grado del presente giudizio  in danno  di </w:t>
+      </w:r>
+      <w:r>
+        <w:rPr>
+          <w:rFonts w:ascii="Times New Roman" w:hAnsi="Times New Roman"/>
+          <w:b/>
+          <w:bCs/>
+          <w:iCs/>
+        </w:rPr>
+        <w:t>{ragione_sociale} (Cod. fiscale/p.IVA {codice_fiscale}</w:t>
+      </w:r>
+      <w:r>
+        <w:rPr>
+          <w:rFonts w:ascii="Times New Roman" w:hAnsi="Times New Roman"/>
+          <w:b/>
+          <w:bCs/>
+          <w:iCs/>
         </w:rPr>
         <w:t xml:space="preserve"> </w:t>
       </w:r>
       <w:r>
         <w:rPr>
           <w:rFonts w:ascii="Times New Roman" w:hAnsi="Times New Roman"/>
-          <w:sz w:val="24"/>
-          <w:szCs w:val="24"/>
-        </w:rPr>
-        <w:t>Il sottoscritto Dott. Mauro Tornatore, nato ad Avellino (</w:t>
-      </w:r>
-      <w:proofErr w:type="spellStart"/>
-      <w:r>
-        <w:rPr>
-          <w:rFonts w:ascii="Times New Roman" w:hAnsi="Times New Roman"/>
-          <w:sz w:val="24"/>
-          <w:szCs w:val="24"/>
-        </w:rPr>
-        <w:t>Av</w:t>
-      </w:r>
-      <w:proofErr w:type="spellEnd"/>
-      <w:r>
-        <w:rPr>
-          <w:rFonts w:ascii="Times New Roman" w:hAnsi="Times New Roman"/>
-          <w:sz w:val="24"/>
-          <w:szCs w:val="24"/>
-        </w:rPr>
-        <w:t xml:space="preserve">) il 13 aprile 1969 (Cod. Fiscale TRNMRA69D13A509O), nella sua qualità di Amministratore Delegato e legale rappresentante di Salerno Energia Vendite </w:t>
-      </w:r>
-      <w:proofErr w:type="spellStart"/>
-      <w:r>
-        <w:rPr>
-          <w:rFonts w:ascii="Times New Roman" w:hAnsi="Times New Roman"/>
-          <w:sz w:val="24"/>
-          <w:szCs w:val="24"/>
-        </w:rPr>
-        <w:t>S.p.A</w:t>
-      </w:r>
-      <w:proofErr w:type="spellEnd"/>
-      <w:r>
-        <w:rPr>
-          <w:rFonts w:ascii="Times New Roman" w:hAnsi="Times New Roman"/>
-          <w:sz w:val="24"/>
-          <w:szCs w:val="24"/>
-        </w:rPr>
-        <w:t xml:space="preserve">, con sede legale in Salerno (Sa) Via Stefano Passaro n. 1 Codice Fiscale e P.IVA 03916040656 , R.E.A. di  Salerno n. 329957,- giusta nomina del 28 aprile 2023, conferisce mandato all’Avv. Maria Afrodite Carotenuto del Foro di Napoli (cod. fiscale CRTMFR68E50F839I), </w:t>
-      </w:r>
-      <w:proofErr w:type="spellStart"/>
-      <w:r>
-        <w:rPr>
-          <w:rFonts w:ascii="Times New Roman" w:hAnsi="Times New Roman"/>
-          <w:sz w:val="24"/>
-          <w:szCs w:val="24"/>
-        </w:rPr>
-        <w:t>pec</w:t>
-      </w:r>
-      <w:proofErr w:type="spellEnd"/>
-      <w:r>
-        <w:rPr>
-          <w:rFonts w:ascii="Times New Roman" w:hAnsi="Times New Roman"/>
-          <w:sz w:val="24"/>
-          <w:szCs w:val="24"/>
-        </w:rPr>
-        <w:t xml:space="preserve">: mariaafroditecarotenuto@avvocatinapoli.legalmail.it, affinché la rappresenti e difenda n ogni stato e grado del presente giudizio  in danno  di </w:t>
-      </w:r>
-      <w:r>
-        <w:rPr>
-          <w:rFonts w:ascii="Times New Roman" w:hAnsi="Times New Roman"/>
+          <w:b/>
           <w:bCs/>
-          <w:sz w:val="24"/>
-          <w:szCs w:val="24"/>
-        </w:rPr>
-        <w:t>{</w:t>
-      </w:r>
-      <w:proofErr w:type="spellStart"/>
-      <w:r>
-        <w:rPr>
-          <w:rFonts w:ascii="Times New Roman" w:hAnsi="Times New Roman"/>
+          <w:iCs/>
+        </w:rPr>
+        <w:t>{partita_iva})</w:t>
+      </w:r>
+      <w:r>
+        <w:rPr>
+          <w:rFonts w:ascii="Times New Roman" w:hAnsi="Times New Roman"/>
+          <w:b/>
           <w:bCs/>
-          <w:sz w:val="24"/>
-          <w:szCs w:val="24"/>
-        </w:rPr>
-        <w:t>ragione_sociale</w:t>
-      </w:r>
-      <w:proofErr w:type="spellEnd"/>
-      <w:r>
-        <w:rPr>
-          <w:rFonts w:ascii="Times New Roman" w:hAnsi="Times New Roman"/>
+          <w:iCs/>
+        </w:rPr>
+        <w:t xml:space="preserve"> </w:t>
+      </w:r>
+      <w:r>
+        <w:rPr>
+          <w:rFonts w:ascii="Times New Roman" w:hAnsi="Times New Roman"/>
+          <w:b/>
           <w:bCs/>
-          <w:sz w:val="24"/>
-          <w:szCs w:val="24"/>
-        </w:rPr>
-        <w:t>}</w:t>
-      </w:r>
-      <w:r>
-        <w:rPr>
-          <w:rFonts w:ascii="Times New Roman" w:hAnsi="Times New Roman"/>
+          <w:iCs/>
+        </w:rPr>
+        <w:t>nonché a proporre domanda riconvenzionale e occorrendo, nella fase successiva di esecuzione, di riassunzione e di eventuali opposizioni, con ogni facoltà di legge compresa quella di farsi sostituire, transigere e conciliare, riscuotere e quietanzare, rinunciare ad atti e ad accettare rinunce, richiedere giudizio di equità, chiamare terzi in causa, eleggendo domicilio digitale presso l’indirizzo del suo procuratore costituito Avvocato Maria Afrodite Carotenuto pec: mariaafroditecarotenuto@avvocatinapoli.legalmail.it come risulta da Reginde, con studio in Napoli alla Via Giuseppe Bonito n.1. Dichiara di aver ricevuto tutte le informazioni previste ex art. 13 Reg. UE n. 2016/679 (GDPR) e successive disponende in materia e presto il consenso al trattamento dei dati personali, anche sensibili per l’espletamento del mandato conferito.</w:t>
+      </w:r>
+    </w:p>
+    <w:p>
+      <w:pPr>
+        <w:jc w:val="both"/>
+        <w:rPr>
+          <w:rFonts w:ascii="Times New Roman" w:hAnsi="Times New Roman"/>
+        </w:rPr>
+      </w:pPr>
+    </w:p>
+    <w:p>
+      <w:pPr>
+        <w:rPr>
+          <w:rFonts w:ascii="Times New Roman" w:hAnsi="Times New Roman"/>
+        </w:rPr>
+      </w:pPr>
+    </w:p>
+    <w:p>
+      <w:pPr>
+        <w:jc w:val="center"/>
+        <w:rPr>
+          <w:rFonts w:ascii="Times New Roman" w:hAnsi="Times New Roman"/>
+          <w:b/>
           <w:bCs/>
-          <w:sz w:val="24"/>
-          <w:szCs w:val="24"/>
-        </w:rPr>
-        <w:t xml:space="preserve"> (</w:t>
-      </w:r>
-      <w:r>
-        <w:rPr>
-          <w:rFonts w:ascii="Times New Roman" w:hAnsi="Times New Roman"/>
-          <w:b/>
-          <w:sz w:val="24"/>
-          <w:szCs w:val="24"/>
-        </w:rPr>
-        <w:t xml:space="preserve"> </w:t>
-      </w:r>
-      <w:r>
-        <w:rPr>
-          <w:rFonts w:ascii="Times New Roman" w:hAnsi="Times New Roman"/>
-          <w:sz w:val="24"/>
-          <w:szCs w:val="24"/>
-        </w:rPr>
-        <w:t>Cod. fiscale/</w:t>
-      </w:r>
-      <w:proofErr w:type="spellStart"/>
-      <w:r>
-        <w:rPr>
-          <w:rFonts w:ascii="Times New Roman" w:hAnsi="Times New Roman"/>
-          <w:sz w:val="24"/>
-          <w:szCs w:val="24"/>
-        </w:rPr>
-        <w:t>p.IVA</w:t>
-      </w:r>
-      <w:proofErr w:type="spellEnd"/>
-      <w:r>
-        <w:rPr>
-          <w:rFonts w:ascii="Times New Roman" w:hAnsi="Times New Roman"/>
-          <w:sz w:val="24"/>
-          <w:szCs w:val="24"/>
-        </w:rPr>
-        <w:t xml:space="preserve"> {</w:t>
-      </w:r>
-      <w:proofErr w:type="spellStart"/>
-      <w:r>
-        <w:rPr>
-          <w:rFonts w:ascii="Times New Roman" w:hAnsi="Times New Roman"/>
-          <w:sz w:val="24"/>
-          <w:szCs w:val="24"/>
-        </w:rPr>
-        <w:t>codice_fiscale</w:t>
-      </w:r>
-      <w:proofErr w:type="spellEnd"/>
-      <w:r>
-        <w:rPr>
-          <w:rFonts w:ascii="Times New Roman" w:hAnsi="Times New Roman"/>
-          <w:sz w:val="24"/>
-          <w:szCs w:val="24"/>
-        </w:rPr>
-        <w:t>}{</w:t>
-      </w:r>
-      <w:proofErr w:type="spellStart"/>
-      <w:r>
-        <w:rPr>
-          <w:rFonts w:ascii="Times New Roman" w:hAnsi="Times New Roman"/>
-          <w:sz w:val="24"/>
-          <w:szCs w:val="24"/>
-        </w:rPr>
-        <w:t>partita_iva</w:t>
-      </w:r>
-      <w:proofErr w:type="spellEnd"/>
-      <w:r>
-        <w:rPr>
-          <w:rFonts w:ascii="Times New Roman" w:hAnsi="Times New Roman"/>
-          <w:sz w:val="24"/>
-          <w:szCs w:val="24"/>
-        </w:rPr>
-        <w:t>}</w:t>
-      </w:r>
-      <w:r>
-        <w:rPr>
-          <w:rFonts w:ascii="Times New Roman" w:hAnsi="Times New Roman"/>
-          <w:sz w:val="24"/>
-          <w:szCs w:val="24"/>
-        </w:rPr>
-        <w:t>)</w:t>
-      </w:r>
-      <w:r>
-        <w:rPr>
-          <w:rFonts w:ascii="Times New Roman" w:hAnsi="Times New Roman"/>
-          <w:sz w:val="24"/>
-          <w:szCs w:val="24"/>
-        </w:rPr>
-        <w:t xml:space="preserve"> </w:t>
-      </w:r>
-      <w:r>
-        <w:rPr>
-          <w:rFonts w:ascii="Times New Roman" w:hAnsi="Times New Roman"/>
-          <w:sz w:val="24"/>
-          <w:szCs w:val="24"/>
-        </w:rPr>
-        <w:t xml:space="preserve">nonché a proporre domanda riconvenzionale e occorrendo, nella fase successiva di esecuzione, di riassunzione e di eventuali opposizioni, con ogni facoltà di legge compresa quella di farsi sostituire, transigere e conciliare, riscuotere e quietanzare, rinunciare ad atti e ad accettare rinunce, richiedere giudizio di equità, chiamare terzi in causa, eleggendo domicilio digitale presso l’indirizzo del suo procuratore costituito Avvocato Maria Afrodite Carotenuto </w:t>
-      </w:r>
-      <w:proofErr w:type="spellStart"/>
-      <w:r>
-        <w:rPr>
-          <w:rFonts w:ascii="Times New Roman" w:hAnsi="Times New Roman"/>
-          <w:sz w:val="24"/>
-          <w:szCs w:val="24"/>
-        </w:rPr>
-        <w:t>pec</w:t>
-      </w:r>
-      <w:proofErr w:type="spellEnd"/>
-      <w:r>
-        <w:rPr>
-          <w:rFonts w:ascii="Times New Roman" w:hAnsi="Times New Roman"/>
-          <w:sz w:val="24"/>
-          <w:szCs w:val="24"/>
-        </w:rPr>
-        <w:t xml:space="preserve">: mariaafroditecarotenuto@avvocatinapoli.legalmail.it come risulta da </w:t>
-      </w:r>
-      <w:proofErr w:type="spellStart"/>
-      <w:r>
-        <w:rPr>
-          <w:rFonts w:ascii="Times New Roman" w:hAnsi="Times New Roman"/>
-          <w:sz w:val="24"/>
-          <w:szCs w:val="24"/>
-        </w:rPr>
-        <w:t>Reginde</w:t>
-      </w:r>
-      <w:proofErr w:type="spellEnd"/>
-      <w:r>
-        <w:rPr>
-          <w:rFonts w:ascii="Times New Roman" w:hAnsi="Times New Roman"/>
-          <w:sz w:val="24"/>
-          <w:szCs w:val="24"/>
-        </w:rPr>
-        <w:t xml:space="preserve">, con studio in Napoli alla Via Giuseppe Bonito n.1. Dichiara di aver ricevuto tutte le informazioni previste ex art. 13 Reg. UE n. 2016/679 (GDPR) e successive </w:t>
-      </w:r>
-      <w:proofErr w:type="spellStart"/>
-      <w:r>
-        <w:rPr>
-          <w:rFonts w:ascii="Times New Roman" w:hAnsi="Times New Roman"/>
-          <w:sz w:val="24"/>
-          <w:szCs w:val="24"/>
-        </w:rPr>
-        <w:t>disponende</w:t>
-      </w:r>
-      <w:proofErr w:type="spellEnd"/>
-      <w:r>
-        <w:rPr>
-          <w:rFonts w:ascii="Times New Roman" w:hAnsi="Times New Roman"/>
-          <w:sz w:val="24"/>
-          <w:szCs w:val="24"/>
-        </w:rPr>
-        <w:t xml:space="preserve"> in materia e presto il consenso al trattamento dei dati personali, anche sensibili per l’espletamento del mandato conferito. </w:t>
-      </w:r>
-    </w:p>
-    <w:p>
-      <w:pPr>
-        <w:jc w:val="both"/>
-        <w:rPr>
-          <w:rFonts w:ascii="Times New Roman" w:hAnsi="Times New Roman"/>
-          <w:sz w:val="24"/>
-          <w:szCs w:val="24"/>
-        </w:rPr>
-      </w:pPr>
-    </w:p>
-    <w:p>
-      <w:pPr>
-        <w:rPr>
-          <w:rFonts w:ascii="Times New Roman" w:hAnsi="Times New Roman"/>
-        </w:rPr>
-      </w:pPr>
-    </w:p>
-    <w:p>
-      <w:pPr>
-        <w:jc w:val="center"/>
+        </w:rPr>
+      </w:pPr>
+      <w:r>
         <w:rPr>
           <w:rFonts w:ascii="Times New Roman" w:hAnsi="Times New Roman"/>
           <w:b/>
           <w:bCs/>
         </w:rPr>
-      </w:pPr>
-      <w:r>
-        <w:rPr>
-          <w:rFonts w:ascii="Times New Roman" w:hAnsi="Times New Roman"/>
-          <w:b/>
-          <w:bCs/>
-        </w:rPr>
-        <w:t xml:space="preserve">Salerno Energia Vendita </w:t>
-      </w:r>
-      <w:proofErr w:type="spellStart"/>
-      <w:r>
-        <w:rPr>
-          <w:rFonts w:ascii="Times New Roman" w:hAnsi="Times New Roman"/>
-          <w:b/>
-          <w:bCs/>
-        </w:rPr>
-        <w:t>S.p.a</w:t>
-      </w:r>
-      <w:proofErr w:type="spellEnd"/>
+        <w:t>Salerno Energia Vendita S.p.a</w:t>
+      </w:r>
     </w:p>
     <w:p>
       <w:pPr>
@@ -2974,8 +2154,6 @@
           <w:rFonts w:ascii="Times New Roman" w:hAnsi="Times New Roman"/>
           <w:b/>
           <w:bCs/>
-          <w:sz w:val="24"/>
-          <w:szCs w:val="24"/>
         </w:rPr>
       </w:pPr>
       <w:r>
@@ -2983,8 +2161,6 @@
           <w:rFonts w:ascii="Times New Roman" w:hAnsi="Times New Roman"/>
           <w:b/>
           <w:bCs/>
-          <w:sz w:val="24"/>
-          <w:szCs w:val="24"/>
         </w:rPr>
         <w:t>Visto per autentica</w:t>
       </w:r>
@@ -2996,8 +2172,6 @@
           <w:rFonts w:ascii="Times New Roman" w:hAnsi="Times New Roman"/>
           <w:b/>
           <w:bCs/>
-          <w:sz w:val="24"/>
-          <w:szCs w:val="24"/>
           <w:u w:val="single"/>
         </w:rPr>
       </w:pPr>
@@ -3006,8 +2180,6 @@
           <w:rFonts w:ascii="Times New Roman" w:hAnsi="Times New Roman"/>
           <w:b/>
           <w:bCs/>
-          <w:sz w:val="24"/>
-          <w:szCs w:val="24"/>
         </w:rPr>
         <w:t>Avv. Maria Afrodite Carotenuto</w:t>
       </w:r>
@@ -3022,8 +2194,6 @@
         <w:jc w:val="both"/>
         <w:rPr>
           <w:rFonts w:ascii="Times New Roman" w:hAnsi="Times New Roman"/>
-          <w:sz w:val="24"/>
-          <w:szCs w:val="24"/>
         </w:rPr>
       </w:pPr>
     </w:p>
@@ -3033,6 +2203,8 @@
           <w:rFonts w:ascii="Times New Roman" w:hAnsi="Times New Roman"/>
           <w:b/>
           <w:bCs/>
+          <w:sz w:val="24"/>
+          <w:szCs w:val="24"/>
         </w:rPr>
       </w:pPr>
     </w:p>

</xml_diff>

<commit_message>
Descrizione delle modifiche effettuate
</commit_message>
<xml_diff>
--- a/decreto.docx
+++ b/decreto.docx
@@ -1,6 +1,6 @@
 
 <file path=word/document.xml><?xml version="1.0" encoding="utf-8"?>
-<w:document xmlns:wpc="http://schemas.microsoft.com/office/word/2010/wordprocessingCanvas" xmlns:cx="http://schemas.microsoft.com/office/drawing/2014/chartex" xmlns:cx1="http://schemas.microsoft.com/office/drawing/2015/9/8/chartex" xmlns:cx2="http://schemas.microsoft.com/office/drawing/2015/10/21/chartex" xmlns:cx3="http://schemas.microsoft.com/office/drawing/2016/5/9/chartex" xmlns:cx4="http://schemas.microsoft.com/office/drawing/2016/5/10/chartex" xmlns:cx5="http://schemas.microsoft.com/office/drawing/2016/5/11/chartex" xmlns:cx6="http://schemas.microsoft.com/office/drawing/2016/5/12/chartex" xmlns:cx7="http://schemas.microsoft.com/office/drawing/2016/5/13/chartex" xmlns:cx8="http://schemas.microsoft.com/office/drawing/2016/5/14/chartex" xmlns:mc="http://schemas.openxmlformats.org/markup-compatibility/2006" xmlns:aink="http://schemas.microsoft.com/office/drawing/2016/ink" xmlns:am3d="http://schemas.microsoft.com/office/drawing/2017/model3d" xmlns:o="urn:schemas-microsoft-com:office:office" xmlns:oel="http://schemas.microsoft.com/office/2019/extlst" xmlns:r="http://schemas.openxmlformats.org/officeDocument/2006/relationships" xmlns:m="http://schemas.openxmlformats.org/officeDocument/2006/math" xmlns:v="urn:schemas-microsoft-com:vml" xmlns:wp14="http://schemas.microsoft.com/office/word/2010/wordprocessingDrawing" xmlns:wp="http://schemas.openxmlformats.org/drawingml/2006/wordprocessingDrawing" xmlns:w10="urn:schemas-microsoft-com:office:word" xmlns:w="http://schemas.openxmlformats.org/wordprocessingml/2006/main" xmlns:w14="http://schemas.microsoft.com/office/word/2010/wordml" xmlns:w15="http://schemas.microsoft.com/office/word/2012/wordml" xmlns:w16cex="http://schemas.microsoft.com/office/word/2018/wordml/cex" xmlns:w16cid="http://schemas.microsoft.com/office/word/2016/wordml/cid" xmlns:w16="http://schemas.microsoft.com/office/word/2018/wordml" xmlns:w16du="http://schemas.microsoft.com/office/word/2023/wordml/word16du" xmlns:w16sdtdh="http://schemas.microsoft.com/office/word/2020/wordml/sdtdatahash" xmlns:w16se="http://schemas.microsoft.com/office/word/2015/wordml/symex" xmlns:wpg="http://schemas.microsoft.com/office/word/2010/wordprocessingGroup" xmlns:wpi="http://schemas.microsoft.com/office/word/2010/wordprocessingInk" xmlns:wne="http://schemas.microsoft.com/office/word/2006/wordml" xmlns:wps="http://schemas.microsoft.com/office/word/2010/wordprocessingShape" mc:Ignorable="w14 w15 w16se w16cid w16 w16cex w16sdtdh w16du wp14">
+<w:document xmlns:wpc="http://schemas.microsoft.com/office/word/2010/wordprocessingCanvas" xmlns:cx="http://schemas.microsoft.com/office/drawing/2014/chartex" xmlns:cx1="http://schemas.microsoft.com/office/drawing/2015/9/8/chartex" xmlns:cx2="http://schemas.microsoft.com/office/drawing/2015/10/21/chartex" xmlns:cx3="http://schemas.microsoft.com/office/drawing/2016/5/9/chartex" xmlns:cx4="http://schemas.microsoft.com/office/drawing/2016/5/10/chartex" xmlns:cx5="http://schemas.microsoft.com/office/drawing/2016/5/11/chartex" xmlns:cx6="http://schemas.microsoft.com/office/drawing/2016/5/12/chartex" xmlns:cx7="http://schemas.microsoft.com/office/drawing/2016/5/13/chartex" xmlns:cx8="http://schemas.microsoft.com/office/drawing/2016/5/14/chartex" xmlns:mc="http://schemas.openxmlformats.org/markup-compatibility/2006" xmlns:aink="http://schemas.microsoft.com/office/drawing/2016/ink" xmlns:am3d="http://schemas.microsoft.com/office/drawing/2017/model3d" xmlns:o="urn:schemas-microsoft-com:office:office" xmlns:oel="http://schemas.microsoft.com/office/2019/extlst" xmlns:r="http://schemas.openxmlformats.org/officeDocument/2006/relationships" xmlns:m="http://schemas.openxmlformats.org/officeDocument/2006/math" xmlns:v="urn:schemas-microsoft-com:vml" xmlns:wp14="http://schemas.microsoft.com/office/word/2010/wordprocessingDrawing" xmlns:wp="http://schemas.openxmlformats.org/drawingml/2006/wordprocessingDrawing" xmlns:w10="urn:schemas-microsoft-com:office:word" xmlns:w="http://schemas.openxmlformats.org/wordprocessingml/2006/main" xmlns:w14="http://schemas.microsoft.com/office/word/2010/wordml" xmlns:w15="http://schemas.microsoft.com/office/word/2012/wordml" xmlns:w16cex="http://schemas.microsoft.com/office/word/2018/wordml/cex" xmlns:w16cid="http://schemas.microsoft.com/office/word/2016/wordml/cid" xmlns:w16="http://schemas.microsoft.com/office/word/2018/wordml" xmlns:w16du="http://schemas.microsoft.com/office/word/2023/wordml/word16du" xmlns:w16sdtdh="http://schemas.microsoft.com/office/word/2020/wordml/sdtdatahash" xmlns:w16sdtfl="http://schemas.microsoft.com/office/word/2024/wordml/sdtformatlock" xmlns:w16se="http://schemas.microsoft.com/office/word/2015/wordml/symex" xmlns:wpg="http://schemas.microsoft.com/office/word/2010/wordprocessingGroup" xmlns:wpi="http://schemas.microsoft.com/office/word/2010/wordprocessingInk" xmlns:wne="http://schemas.microsoft.com/office/word/2006/wordml" xmlns:wps="http://schemas.microsoft.com/office/word/2010/wordprocessingShape" mc:Ignorable="w14 w15 w16se w16cid w16 w16cex w16sdtdh w16sdtfl w16du wp14">
   <w:body>
     <w:p>
       <w:pPr>
@@ -92,15 +92,75 @@
           <w:szCs w:val="24"/>
           <w:u w:val="single"/>
         </w:rPr>
-        <w:t xml:space="preserve">Salerno Energia Vendite S.p.a </w:t>
-      </w:r>
-      <w:r>
-        <w:rPr>
-          <w:rFonts w:ascii="Times New Roman" w:hAnsi="Times New Roman"/>
-          <w:sz w:val="24"/>
-          <w:szCs w:val="24"/>
-        </w:rPr>
-        <w:t xml:space="preserve">- con sede legale in Salerno (Sa) alla Via Stefano Passaro n. 1 Codice Fiscale e P.IVA 03916040656 , R.E.A. di  Salerno n. 329957,  (doc.1-2) in persona  del suo Amministratore Delegato e legale rappresentante  pro-tempore  Dott. Mauro Tornatore, nato ad Avellino (Av), il 13 aprile 1969 (Cod. Fiscale TRNMRA69D13A509O), giusta nomina del 28/04/2023, rappresentata e difesa dall’Avv. Maria Afrodite Carotenuto, (cod. fiscale CRTMFR68E50F839I) elettivamente domiciliata presso il suo studio in Napoli alla Via Giuseppe Bonito n. 1, con domicilio digitale pec: </w:t>
+        <w:t xml:space="preserve">Salerno Energia Vendite </w:t>
+      </w:r>
+      <w:proofErr w:type="spellStart"/>
+      <w:r>
+        <w:rPr>
+          <w:rFonts w:ascii="Times New Roman" w:hAnsi="Times New Roman"/>
+          <w:b/>
+          <w:bCs/>
+          <w:sz w:val="24"/>
+          <w:szCs w:val="24"/>
+          <w:u w:val="single"/>
+        </w:rPr>
+        <w:t>S.p.a</w:t>
+      </w:r>
+      <w:proofErr w:type="spellEnd"/>
+      <w:r>
+        <w:rPr>
+          <w:rFonts w:ascii="Times New Roman" w:hAnsi="Times New Roman"/>
+          <w:b/>
+          <w:bCs/>
+          <w:sz w:val="24"/>
+          <w:szCs w:val="24"/>
+          <w:u w:val="single"/>
+        </w:rPr>
+        <w:t xml:space="preserve"> </w:t>
+      </w:r>
+      <w:r>
+        <w:rPr>
+          <w:rFonts w:ascii="Times New Roman" w:hAnsi="Times New Roman"/>
+          <w:sz w:val="24"/>
+          <w:szCs w:val="24"/>
+        </w:rPr>
+        <w:t>- con sede legale in Salerno (Sa) alla Via Stefano Passaro n. 1 Codice Fiscale e P.IVA 03916040656 , R.E.A. di  Salerno n. 329957,  (doc.1-2) in persona  del suo Amministratore Delegato e legale rappresentante  pro-tempore  Dott. Mauro Tornatore, nato ad Avellino (</w:t>
+      </w:r>
+      <w:proofErr w:type="spellStart"/>
+      <w:r>
+        <w:rPr>
+          <w:rFonts w:ascii="Times New Roman" w:hAnsi="Times New Roman"/>
+          <w:sz w:val="24"/>
+          <w:szCs w:val="24"/>
+        </w:rPr>
+        <w:t>Av</w:t>
+      </w:r>
+      <w:proofErr w:type="spellEnd"/>
+      <w:r>
+        <w:rPr>
+          <w:rFonts w:ascii="Times New Roman" w:hAnsi="Times New Roman"/>
+          <w:sz w:val="24"/>
+          <w:szCs w:val="24"/>
+        </w:rPr>
+        <w:t xml:space="preserve">), il 13 aprile 1969 (Cod. Fiscale TRNMRA69D13A509O), giusta nomina del 28/04/2023, rappresentata e difesa dall’Avv. Maria Afrodite Carotenuto, (cod. fiscale CRTMFR68E50F839I) elettivamente domiciliata presso il suo studio in Napoli alla Via Giuseppe Bonito n. 1, con domicilio digitale </w:t>
+      </w:r>
+      <w:proofErr w:type="spellStart"/>
+      <w:r>
+        <w:rPr>
+          <w:rFonts w:ascii="Times New Roman" w:hAnsi="Times New Roman"/>
+          <w:sz w:val="24"/>
+          <w:szCs w:val="24"/>
+        </w:rPr>
+        <w:t>pec</w:t>
+      </w:r>
+      <w:proofErr w:type="spellEnd"/>
+      <w:r>
+        <w:rPr>
+          <w:rFonts w:ascii="Times New Roman" w:hAnsi="Times New Roman"/>
+          <w:sz w:val="24"/>
+          <w:szCs w:val="24"/>
+        </w:rPr>
+        <w:t xml:space="preserve">: </w:t>
       </w:r>
       <w:hyperlink r:id="rId8" w:history="1">
         <w:r>
@@ -129,30 +189,14 @@
         <w:autoSpaceDN w:val="0"/>
         <w:adjustRightInd w:val="0"/>
         <w:spacing w:after="0" w:line="360" w:lineRule="auto"/>
-        <w:jc w:val="both"/>
-        <w:rPr>
-          <w:rFonts w:ascii="Times New Roman" w:hAnsi="Times New Roman"/>
-          <w:sz w:val="24"/>
-          <w:szCs w:val="24"/>
-        </w:rPr>
-      </w:pPr>
-      <w:r>
-        <w:rPr>
-          <w:rFonts w:ascii="Times New Roman" w:hAnsi="Times New Roman"/>
-          <w:i/>
-          <w:sz w:val="24"/>
-          <w:szCs w:val="24"/>
-        </w:rPr>
-        <w:t>Le comunicazioni e le notifiche possono essere effettuate all'indirizzo PEC mariaafroditecarotenuto@avvocatinapoli.legalmail.it e al numero di fax 0812131923</w:t>
-      </w:r>
-      <w:r>
-        <w:rPr>
-          <w:rFonts w:ascii="Times New Roman" w:hAnsi="Times New Roman"/>
-          <w:sz w:val="24"/>
-          <w:szCs w:val="24"/>
-        </w:rPr>
-        <w:t xml:space="preserve"> </w:t>
-      </w:r>
+        <w:jc w:val="center"/>
+        <w:rPr>
+          <w:rFonts w:ascii="Times New Roman" w:hAnsi="Times New Roman"/>
+          <w:b/>
+          <w:sz w:val="24"/>
+          <w:szCs w:val="24"/>
+        </w:rPr>
+      </w:pPr>
     </w:p>
     <w:p>
       <w:pPr>
@@ -169,7 +213,354 @@
           <w:szCs w:val="24"/>
         </w:rPr>
       </w:pPr>
+      <w:r>
+        <w:rPr>
+          <w:rFonts w:ascii="Times New Roman" w:hAnsi="Times New Roman"/>
+          <w:b/>
+          <w:sz w:val="24"/>
+          <w:szCs w:val="24"/>
+        </w:rPr>
+        <w:t>CONTRO</w:t>
+      </w:r>
     </w:p>
+    <w:p>
+      <w:pPr>
+        <w:widowControl w:val="0"/>
+        <w:autoSpaceDE w:val="0"/>
+        <w:autoSpaceDN w:val="0"/>
+        <w:adjustRightInd w:val="0"/>
+        <w:spacing w:after="0" w:line="360" w:lineRule="auto"/>
+        <w:jc w:val="both"/>
+        <w:rPr>
+          <w:rFonts w:ascii="Times New Roman" w:hAnsi="Times New Roman"/>
+          <w:sz w:val="24"/>
+          <w:szCs w:val="24"/>
+        </w:rPr>
+      </w:pPr>
+      <w:bookmarkStart w:id="0" w:name="_Hlk170817109"/>
+      <w:r>
+        <w:rPr>
+          <w:rFonts w:ascii="Times New Roman" w:hAnsi="Times New Roman"/>
+          <w:b/>
+          <w:sz w:val="24"/>
+          <w:szCs w:val="24"/>
+        </w:rPr>
+        <w:t>{</w:t>
+      </w:r>
+      <w:proofErr w:type="spellStart"/>
+      <w:r>
+        <w:rPr>
+          <w:rFonts w:ascii="Times New Roman" w:hAnsi="Times New Roman"/>
+          <w:b/>
+          <w:sz w:val="24"/>
+          <w:szCs w:val="24"/>
+        </w:rPr>
+        <w:t>r</w:t>
+      </w:r>
+      <w:r>
+        <w:rPr>
+          <w:rFonts w:ascii="Times New Roman" w:hAnsi="Times New Roman"/>
+          <w:b/>
+          <w:sz w:val="24"/>
+          <w:szCs w:val="24"/>
+        </w:rPr>
+        <w:t>agione</w:t>
+      </w:r>
+      <w:r>
+        <w:rPr>
+          <w:rFonts w:ascii="Times New Roman" w:hAnsi="Times New Roman"/>
+          <w:b/>
+          <w:sz w:val="24"/>
+          <w:szCs w:val="24"/>
+        </w:rPr>
+        <w:t>_</w:t>
+      </w:r>
+      <w:r>
+        <w:rPr>
+          <w:rFonts w:ascii="Times New Roman" w:hAnsi="Times New Roman"/>
+          <w:b/>
+          <w:sz w:val="24"/>
+          <w:szCs w:val="24"/>
+        </w:rPr>
+        <w:t>sociale</w:t>
+      </w:r>
+      <w:proofErr w:type="spellEnd"/>
+      <w:r>
+        <w:rPr>
+          <w:rFonts w:ascii="Times New Roman" w:hAnsi="Times New Roman"/>
+          <w:b/>
+          <w:sz w:val="24"/>
+          <w:szCs w:val="24"/>
+        </w:rPr>
+        <w:t>}</w:t>
+      </w:r>
+      <w:r>
+        <w:rPr>
+          <w:rFonts w:ascii="Times New Roman" w:hAnsi="Times New Roman"/>
+          <w:b/>
+          <w:sz w:val="24"/>
+          <w:szCs w:val="24"/>
+        </w:rPr>
+        <w:t xml:space="preserve"> </w:t>
+      </w:r>
+      <w:r>
+        <w:rPr>
+          <w:rFonts w:ascii="Times New Roman" w:hAnsi="Times New Roman"/>
+          <w:sz w:val="24"/>
+          <w:szCs w:val="24"/>
+        </w:rPr>
+        <w:t>Cod. fiscale</w:t>
+      </w:r>
+      <w:r>
+        <w:rPr>
+          <w:rFonts w:ascii="Times New Roman" w:hAnsi="Times New Roman"/>
+          <w:sz w:val="24"/>
+          <w:szCs w:val="24"/>
+        </w:rPr>
+        <w:t>/</w:t>
+      </w:r>
+      <w:proofErr w:type="spellStart"/>
+      <w:r>
+        <w:rPr>
+          <w:rFonts w:ascii="Times New Roman" w:hAnsi="Times New Roman"/>
+          <w:sz w:val="24"/>
+          <w:szCs w:val="24"/>
+        </w:rPr>
+        <w:t>p.IVA</w:t>
+      </w:r>
+      <w:proofErr w:type="spellEnd"/>
+      <w:r>
+        <w:rPr>
+          <w:rFonts w:ascii="Times New Roman" w:hAnsi="Times New Roman"/>
+          <w:sz w:val="24"/>
+          <w:szCs w:val="24"/>
+        </w:rPr>
+        <w:t xml:space="preserve"> </w:t>
+      </w:r>
+      <w:r>
+        <w:rPr>
+          <w:rFonts w:ascii="Times New Roman" w:hAnsi="Times New Roman"/>
+          <w:sz w:val="24"/>
+          <w:szCs w:val="24"/>
+        </w:rPr>
+        <w:t>{</w:t>
+      </w:r>
+      <w:proofErr w:type="spellStart"/>
+      <w:r>
+        <w:rPr>
+          <w:rFonts w:ascii="Times New Roman" w:hAnsi="Times New Roman"/>
+          <w:sz w:val="24"/>
+          <w:szCs w:val="24"/>
+        </w:rPr>
+        <w:t>c</w:t>
+      </w:r>
+      <w:r>
+        <w:rPr>
+          <w:rFonts w:ascii="Times New Roman" w:hAnsi="Times New Roman"/>
+          <w:sz w:val="24"/>
+          <w:szCs w:val="24"/>
+        </w:rPr>
+        <w:t>odice_</w:t>
+      </w:r>
+      <w:proofErr w:type="gramStart"/>
+      <w:r>
+        <w:rPr>
+          <w:rFonts w:ascii="Times New Roman" w:hAnsi="Times New Roman"/>
+          <w:sz w:val="24"/>
+          <w:szCs w:val="24"/>
+        </w:rPr>
+        <w:t>f</w:t>
+      </w:r>
+      <w:r>
+        <w:rPr>
+          <w:rFonts w:ascii="Times New Roman" w:hAnsi="Times New Roman"/>
+          <w:sz w:val="24"/>
+          <w:szCs w:val="24"/>
+        </w:rPr>
+        <w:t>iscale</w:t>
+      </w:r>
+      <w:proofErr w:type="spellEnd"/>
+      <w:r>
+        <w:rPr>
+          <w:rFonts w:ascii="Times New Roman" w:hAnsi="Times New Roman"/>
+          <w:sz w:val="24"/>
+          <w:szCs w:val="24"/>
+        </w:rPr>
+        <w:t>}</w:t>
+      </w:r>
+      <w:r>
+        <w:rPr>
+          <w:rFonts w:ascii="Times New Roman" w:hAnsi="Times New Roman"/>
+          <w:sz w:val="24"/>
+          <w:szCs w:val="24"/>
+        </w:rPr>
+        <w:t>-</w:t>
+      </w:r>
+      <w:proofErr w:type="gramEnd"/>
+      <w:r>
+        <w:rPr>
+          <w:rFonts w:ascii="Times New Roman" w:hAnsi="Times New Roman"/>
+          <w:sz w:val="24"/>
+          <w:szCs w:val="24"/>
+        </w:rPr>
+        <w:t>{</w:t>
+      </w:r>
+      <w:proofErr w:type="spellStart"/>
+      <w:r>
+        <w:rPr>
+          <w:rFonts w:ascii="Times New Roman" w:hAnsi="Times New Roman"/>
+          <w:sz w:val="24"/>
+          <w:szCs w:val="24"/>
+        </w:rPr>
+        <w:t>p</w:t>
+      </w:r>
+      <w:r>
+        <w:rPr>
+          <w:rFonts w:ascii="Times New Roman" w:hAnsi="Times New Roman"/>
+          <w:sz w:val="24"/>
+          <w:szCs w:val="24"/>
+        </w:rPr>
+        <w:t>artita_</w:t>
+      </w:r>
+      <w:r>
+        <w:rPr>
+          <w:rFonts w:ascii="Times New Roman" w:hAnsi="Times New Roman"/>
+          <w:sz w:val="24"/>
+          <w:szCs w:val="24"/>
+        </w:rPr>
+        <w:t>i</w:t>
+      </w:r>
+      <w:r>
+        <w:rPr>
+          <w:rFonts w:ascii="Times New Roman" w:hAnsi="Times New Roman"/>
+          <w:sz w:val="24"/>
+          <w:szCs w:val="24"/>
+        </w:rPr>
+        <w:t>va</w:t>
+      </w:r>
+      <w:proofErr w:type="spellEnd"/>
+      <w:r>
+        <w:rPr>
+          <w:rFonts w:ascii="Times New Roman" w:hAnsi="Times New Roman"/>
+          <w:sz w:val="24"/>
+          <w:szCs w:val="24"/>
+        </w:rPr>
+        <w:t>}</w:t>
+      </w:r>
+      <w:r>
+        <w:rPr>
+          <w:rFonts w:ascii="Times New Roman" w:hAnsi="Times New Roman"/>
+          <w:sz w:val="24"/>
+          <w:szCs w:val="24"/>
+        </w:rPr>
+        <w:t xml:space="preserve"> </w:t>
+      </w:r>
+      <w:r>
+        <w:rPr>
+          <w:rFonts w:ascii="Times New Roman" w:hAnsi="Times New Roman"/>
+          <w:sz w:val="24"/>
+          <w:szCs w:val="24"/>
+        </w:rPr>
+        <w:t>residente in</w:t>
+      </w:r>
+      <w:r>
+        <w:rPr>
+          <w:rFonts w:ascii="Times New Roman" w:hAnsi="Times New Roman"/>
+          <w:sz w:val="24"/>
+          <w:szCs w:val="24"/>
+        </w:rPr>
+        <w:t xml:space="preserve"> </w:t>
+      </w:r>
+      <w:r>
+        <w:rPr>
+          <w:rFonts w:ascii="Times New Roman" w:hAnsi="Times New Roman"/>
+          <w:sz w:val="24"/>
+          <w:szCs w:val="24"/>
+        </w:rPr>
+        <w:t>{</w:t>
+      </w:r>
+      <w:proofErr w:type="spellStart"/>
+      <w:r>
+        <w:rPr>
+          <w:rFonts w:ascii="Times New Roman" w:hAnsi="Times New Roman"/>
+          <w:sz w:val="24"/>
+          <w:szCs w:val="24"/>
+        </w:rPr>
+        <w:t>comune_residenza</w:t>
+      </w:r>
+      <w:proofErr w:type="spellEnd"/>
+      <w:r>
+        <w:rPr>
+          <w:rFonts w:ascii="Times New Roman" w:hAnsi="Times New Roman"/>
+          <w:sz w:val="24"/>
+          <w:szCs w:val="24"/>
+        </w:rPr>
+        <w:t>}</w:t>
+      </w:r>
+      <w:r>
+        <w:rPr>
+          <w:rFonts w:ascii="Times New Roman" w:hAnsi="Times New Roman"/>
+          <w:sz w:val="24"/>
+          <w:szCs w:val="24"/>
+        </w:rPr>
+        <w:t xml:space="preserve"> (</w:t>
+      </w:r>
+      <w:bookmarkStart w:id="1" w:name="_Hlk170815030"/>
+      <w:r>
+        <w:rPr>
+          <w:rFonts w:ascii="Times New Roman" w:hAnsi="Times New Roman"/>
+          <w:sz w:val="24"/>
+          <w:szCs w:val="24"/>
+        </w:rPr>
+        <w:t>{</w:t>
+      </w:r>
+      <w:proofErr w:type="spellStart"/>
+      <w:r>
+        <w:rPr>
+          <w:rFonts w:ascii="Times New Roman" w:hAnsi="Times New Roman"/>
+          <w:sz w:val="24"/>
+          <w:szCs w:val="24"/>
+        </w:rPr>
+        <w:t>provincia</w:t>
+      </w:r>
+      <w:r>
+        <w:rPr>
+          <w:rFonts w:ascii="Times New Roman" w:hAnsi="Times New Roman"/>
+          <w:sz w:val="24"/>
+          <w:szCs w:val="24"/>
+        </w:rPr>
+        <w:t>_residenza</w:t>
+      </w:r>
+      <w:proofErr w:type="spellEnd"/>
+      <w:r>
+        <w:rPr>
+          <w:rFonts w:ascii="Times New Roman" w:hAnsi="Times New Roman"/>
+          <w:sz w:val="24"/>
+          <w:szCs w:val="24"/>
+        </w:rPr>
+        <w:t>}) {</w:t>
+      </w:r>
+      <w:proofErr w:type="spellStart"/>
+      <w:r>
+        <w:rPr>
+          <w:rFonts w:ascii="Times New Roman" w:hAnsi="Times New Roman"/>
+          <w:sz w:val="24"/>
+          <w:szCs w:val="24"/>
+        </w:rPr>
+        <w:t>indirizzo_residenza</w:t>
+      </w:r>
+      <w:proofErr w:type="spellEnd"/>
+      <w:r>
+        <w:rPr>
+          <w:rFonts w:ascii="Times New Roman" w:hAnsi="Times New Roman"/>
+          <w:sz w:val="24"/>
+          <w:szCs w:val="24"/>
+        </w:rPr>
+        <w:t>}</w:t>
+      </w:r>
+    </w:p>
+    <w:bookmarkEnd w:id="0"/>
+    <w:bookmarkEnd w:id="1"/>
     <w:p>
       <w:pPr>
         <w:widowControl w:val="0"/>
@@ -185,14 +576,30 @@
           <w:szCs w:val="24"/>
         </w:rPr>
       </w:pPr>
-      <w:r>
-        <w:rPr>
-          <w:rFonts w:ascii="Times New Roman" w:hAnsi="Times New Roman"/>
-          <w:b/>
-          <w:sz w:val="24"/>
-          <w:szCs w:val="24"/>
-        </w:rPr>
-        <w:t>CONTRO</w:t>
+    </w:p>
+    <w:p>
+      <w:pPr>
+        <w:widowControl w:val="0"/>
+        <w:autoSpaceDE w:val="0"/>
+        <w:autoSpaceDN w:val="0"/>
+        <w:adjustRightInd w:val="0"/>
+        <w:spacing w:after="0" w:line="360" w:lineRule="auto"/>
+        <w:jc w:val="center"/>
+        <w:rPr>
+          <w:rFonts w:ascii="Times New Roman" w:hAnsi="Times New Roman"/>
+          <w:b/>
+          <w:sz w:val="24"/>
+          <w:szCs w:val="24"/>
+        </w:rPr>
+      </w:pPr>
+      <w:r>
+        <w:rPr>
+          <w:rFonts w:ascii="Times New Roman" w:hAnsi="Times New Roman"/>
+          <w:b/>
+          <w:sz w:val="24"/>
+          <w:szCs w:val="24"/>
+        </w:rPr>
+        <w:t>PREMESSO CHE</w:t>
       </w:r>
     </w:p>
     <w:p>
@@ -207,58 +614,46 @@
           <w:rFonts w:ascii="Times New Roman" w:hAnsi="Times New Roman"/>
           <w:sz w:val="24"/>
           <w:szCs w:val="24"/>
-        </w:rPr>
-      </w:pPr>
-      <w:bookmarkStart w:id="0" w:name="_Hlk170817109"/>
-      <w:r>
-        <w:rPr>
-          <w:rFonts w:ascii="Times New Roman" w:hAnsi="Times New Roman"/>
-          <w:b/>
+          <w:u w:val="single"/>
+        </w:rPr>
+      </w:pPr>
+      <w:r>
+        <w:rPr>
+          <w:rFonts w:ascii="Times New Roman" w:hAnsi="Times New Roman"/>
+          <w:sz w:val="24"/>
+          <w:szCs w:val="24"/>
+        </w:rPr>
+        <w:t xml:space="preserve">-  la società ricorrente ha fornito </w:t>
+      </w:r>
+      <w:r>
+        <w:rPr>
+          <w:rFonts w:ascii="Times New Roman" w:hAnsi="Times New Roman"/>
           <w:sz w:val="24"/>
           <w:szCs w:val="24"/>
         </w:rPr>
         <w:t>{</w:t>
       </w:r>
-      <w:r>
-        <w:rPr>
-          <w:rFonts w:ascii="Times New Roman" w:hAnsi="Times New Roman"/>
-          <w:b/>
-          <w:sz w:val="24"/>
-          <w:szCs w:val="24"/>
-        </w:rPr>
-        <w:t>r</w:t>
-      </w:r>
-      <w:r>
-        <w:rPr>
-          <w:rFonts w:ascii="Times New Roman" w:hAnsi="Times New Roman"/>
-          <w:b/>
-          <w:sz w:val="24"/>
-          <w:szCs w:val="24"/>
-        </w:rPr>
-        <w:t>agione</w:t>
-      </w:r>
-      <w:r>
-        <w:rPr>
-          <w:rFonts w:ascii="Times New Roman" w:hAnsi="Times New Roman"/>
-          <w:b/>
-          <w:sz w:val="24"/>
-          <w:szCs w:val="24"/>
-        </w:rPr>
-        <w:t>_</w:t>
-      </w:r>
-      <w:r>
-        <w:rPr>
-          <w:rFonts w:ascii="Times New Roman" w:hAnsi="Times New Roman"/>
-          <w:b/>
-          <w:sz w:val="24"/>
-          <w:szCs w:val="24"/>
-        </w:rPr>
-        <w:t>sociale}</w:t>
-      </w:r>
-      <w:r>
-        <w:rPr>
-          <w:rFonts w:ascii="Times New Roman" w:hAnsi="Times New Roman"/>
-          <w:b/>
+      <w:proofErr w:type="spellStart"/>
+      <w:r>
+        <w:rPr>
+          <w:rFonts w:ascii="Times New Roman" w:hAnsi="Times New Roman"/>
+          <w:sz w:val="24"/>
+          <w:szCs w:val="24"/>
+        </w:rPr>
+        <w:t>settore_contabile</w:t>
+      </w:r>
+      <w:proofErr w:type="spellEnd"/>
+      <w:r>
+        <w:rPr>
+          <w:rFonts w:ascii="Times New Roman" w:hAnsi="Times New Roman"/>
+          <w:sz w:val="24"/>
+          <w:szCs w:val="24"/>
+        </w:rPr>
+        <w:t>}</w:t>
+      </w:r>
+      <w:r>
+        <w:rPr>
+          <w:rFonts w:ascii="Times New Roman" w:hAnsi="Times New Roman"/>
           <w:sz w:val="24"/>
           <w:szCs w:val="24"/>
         </w:rPr>
@@ -270,15 +665,7 @@
           <w:sz w:val="24"/>
           <w:szCs w:val="24"/>
         </w:rPr>
-        <w:t>Cod. fiscale</w:t>
-      </w:r>
-      <w:r>
-        <w:rPr>
-          <w:rFonts w:ascii="Times New Roman" w:hAnsi="Times New Roman"/>
-          <w:sz w:val="24"/>
-          <w:szCs w:val="24"/>
-        </w:rPr>
-        <w:t>/p.IVA</w:t>
+        <w:t>per</w:t>
       </w:r>
       <w:r>
         <w:rPr>
@@ -291,50 +678,67 @@
       <w:r>
         <w:rPr>
           <w:rFonts w:ascii="Times New Roman" w:hAnsi="Times New Roman"/>
-          <w:sz w:val="24"/>
-          <w:szCs w:val="24"/>
+          <w:b/>
+          <w:sz w:val="24"/>
+          <w:szCs w:val="24"/>
+          <w:u w:val="single"/>
         </w:rPr>
         <w:t>{</w:t>
       </w:r>
-      <w:r>
-        <w:rPr>
-          <w:rFonts w:ascii="Times New Roman" w:hAnsi="Times New Roman"/>
-          <w:sz w:val="24"/>
-          <w:szCs w:val="24"/>
-        </w:rPr>
-        <w:t>c</w:t>
-      </w:r>
-      <w:r>
-        <w:rPr>
-          <w:rFonts w:ascii="Times New Roman" w:hAnsi="Times New Roman"/>
-          <w:sz w:val="24"/>
-          <w:szCs w:val="24"/>
-        </w:rPr>
-        <w:t>odice_</w:t>
-      </w:r>
-      <w:r>
-        <w:rPr>
-          <w:rFonts w:ascii="Times New Roman" w:hAnsi="Times New Roman"/>
-          <w:sz w:val="24"/>
-          <w:szCs w:val="24"/>
-        </w:rPr>
-        <w:t>f</w:t>
-      </w:r>
-      <w:r>
-        <w:rPr>
-          <w:rFonts w:ascii="Times New Roman" w:hAnsi="Times New Roman"/>
-          <w:sz w:val="24"/>
-          <w:szCs w:val="24"/>
-        </w:rPr>
-        <w:t>iscale}</w:t>
-      </w:r>
-      <w:r>
-        <w:rPr>
-          <w:rFonts w:ascii="Times New Roman" w:hAnsi="Times New Roman"/>
-          <w:sz w:val="24"/>
-          <w:szCs w:val="24"/>
-        </w:rPr>
-        <w:t>-</w:t>
+      <w:proofErr w:type="spellStart"/>
+      <w:r>
+        <w:rPr>
+          <w:rFonts w:ascii="Times New Roman" w:hAnsi="Times New Roman"/>
+          <w:b/>
+          <w:sz w:val="24"/>
+          <w:szCs w:val="24"/>
+          <w:u w:val="single"/>
+        </w:rPr>
+        <w:t>ragione_sociale</w:t>
+      </w:r>
+      <w:proofErr w:type="spellEnd"/>
+      <w:r>
+        <w:rPr>
+          <w:rFonts w:ascii="Times New Roman" w:hAnsi="Times New Roman"/>
+          <w:b/>
+          <w:sz w:val="24"/>
+          <w:szCs w:val="24"/>
+          <w:u w:val="single"/>
+        </w:rPr>
+        <w:t>}</w:t>
+      </w:r>
+      <w:r>
+        <w:rPr>
+          <w:rFonts w:ascii="Times New Roman" w:hAnsi="Times New Roman"/>
+          <w:bCs/>
+          <w:sz w:val="24"/>
+          <w:szCs w:val="24"/>
+        </w:rPr>
+        <w:t xml:space="preserve"> </w:t>
+      </w:r>
+      <w:r>
+        <w:rPr>
+          <w:rFonts w:ascii="Times New Roman" w:hAnsi="Times New Roman"/>
+          <w:sz w:val="24"/>
+          <w:szCs w:val="24"/>
+        </w:rPr>
+        <w:t>in virtù di regolare contratto</w:t>
+      </w:r>
+      <w:r>
+        <w:rPr>
+          <w:rFonts w:ascii="Times New Roman" w:hAnsi="Times New Roman"/>
+          <w:sz w:val="24"/>
+          <w:szCs w:val="24"/>
+        </w:rPr>
+        <w:t xml:space="preserve"> n.</w:t>
+      </w:r>
+      <w:r>
+        <w:rPr>
+          <w:rFonts w:ascii="Times New Roman" w:hAnsi="Times New Roman"/>
+          <w:sz w:val="24"/>
+          <w:szCs w:val="24"/>
+        </w:rPr>
+        <w:t xml:space="preserve"> </w:t>
       </w:r>
       <w:r>
         <w:rPr>
@@ -344,37 +748,23 @@
         </w:rPr>
         <w:t>{</w:t>
       </w:r>
-      <w:r>
-        <w:rPr>
-          <w:rFonts w:ascii="Times New Roman" w:hAnsi="Times New Roman"/>
-          <w:sz w:val="24"/>
-          <w:szCs w:val="24"/>
-        </w:rPr>
-        <w:t>p</w:t>
-      </w:r>
-      <w:r>
-        <w:rPr>
-          <w:rFonts w:ascii="Times New Roman" w:hAnsi="Times New Roman"/>
-          <w:sz w:val="24"/>
-          <w:szCs w:val="24"/>
-        </w:rPr>
-        <w:t>artita_</w:t>
-      </w:r>
-      <w:r>
-        <w:rPr>
-          <w:rFonts w:ascii="Times New Roman" w:hAnsi="Times New Roman"/>
-          <w:sz w:val="24"/>
-          <w:szCs w:val="24"/>
-        </w:rPr>
-        <w:t>i</w:t>
-      </w:r>
-      <w:r>
-        <w:rPr>
-          <w:rFonts w:ascii="Times New Roman" w:hAnsi="Times New Roman"/>
-          <w:sz w:val="24"/>
-          <w:szCs w:val="24"/>
-        </w:rPr>
-        <w:t>va}</w:t>
+      <w:proofErr w:type="spellStart"/>
+      <w:r>
+        <w:rPr>
+          <w:rFonts w:ascii="Times New Roman" w:hAnsi="Times New Roman"/>
+          <w:sz w:val="24"/>
+          <w:szCs w:val="24"/>
+        </w:rPr>
+        <w:t>codice_commerciale</w:t>
+      </w:r>
+      <w:proofErr w:type="spellEnd"/>
+      <w:r>
+        <w:rPr>
+          <w:rFonts w:ascii="Times New Roman" w:hAnsi="Times New Roman"/>
+          <w:sz w:val="24"/>
+          <w:szCs w:val="24"/>
+        </w:rPr>
+        <w:t>}</w:t>
       </w:r>
       <w:r>
         <w:rPr>
@@ -390,7 +780,33 @@
           <w:sz w:val="24"/>
           <w:szCs w:val="24"/>
         </w:rPr>
-        <w:t>residente in</w:t>
+        <w:t xml:space="preserve">relativo all’utenza contraddistinta con il soggetto numero </w:t>
+      </w:r>
+      <w:r>
+        <w:rPr>
+          <w:rFonts w:ascii="Times New Roman" w:hAnsi="Times New Roman"/>
+          <w:sz w:val="24"/>
+          <w:szCs w:val="24"/>
+        </w:rPr>
+        <w:t>{</w:t>
+      </w:r>
+      <w:proofErr w:type="spellStart"/>
+      <w:r>
+        <w:rPr>
+          <w:rFonts w:ascii="Times New Roman" w:hAnsi="Times New Roman"/>
+          <w:sz w:val="24"/>
+          <w:szCs w:val="24"/>
+        </w:rPr>
+        <w:t>codice_soggetto</w:t>
+      </w:r>
+      <w:proofErr w:type="spellEnd"/>
+      <w:r>
+        <w:rPr>
+          <w:rFonts w:ascii="Times New Roman" w:hAnsi="Times New Roman"/>
+          <w:sz w:val="24"/>
+          <w:szCs w:val="24"/>
+        </w:rPr>
+        <w:t>}</w:t>
       </w:r>
       <w:r>
         <w:rPr>
@@ -406,17 +822,24 @@
           <w:sz w:val="24"/>
           <w:szCs w:val="24"/>
         </w:rPr>
-        <w:t>{comune_residenza}</w:t>
-      </w:r>
-      <w:r>
-        <w:rPr>
-          <w:rFonts w:ascii="Times New Roman" w:hAnsi="Times New Roman"/>
-          <w:sz w:val="24"/>
-          <w:szCs w:val="24"/>
-        </w:rPr>
-        <w:t xml:space="preserve"> (</w:t>
-      </w:r>
-      <w:bookmarkStart w:id="1" w:name="_Hlk170815030"/>
+        <w:t xml:space="preserve">sita </w:t>
+      </w:r>
+      <w:r>
+        <w:rPr>
+          <w:rFonts w:ascii="Times New Roman" w:hAnsi="Times New Roman"/>
+          <w:sz w:val="24"/>
+          <w:szCs w:val="24"/>
+        </w:rPr>
+        <w:t>in</w:t>
+      </w:r>
+      <w:r>
+        <w:rPr>
+          <w:rFonts w:ascii="Times New Roman" w:hAnsi="Times New Roman"/>
+          <w:sz w:val="24"/>
+          <w:szCs w:val="24"/>
+        </w:rPr>
+        <w:t xml:space="preserve"> </w:t>
+      </w:r>
       <w:r>
         <w:rPr>
           <w:rFonts w:ascii="Times New Roman" w:hAnsi="Times New Roman"/>
@@ -425,96 +848,115 @@
         </w:rPr>
         <w:t>{</w:t>
       </w:r>
-      <w:r>
-        <w:rPr>
-          <w:rFonts w:ascii="Times New Roman" w:hAnsi="Times New Roman"/>
-          <w:sz w:val="24"/>
-          <w:szCs w:val="24"/>
-        </w:rPr>
-        <w:t>provincia</w:t>
-      </w:r>
-      <w:r>
-        <w:rPr>
-          <w:rFonts w:ascii="Times New Roman" w:hAnsi="Times New Roman"/>
-          <w:sz w:val="24"/>
-          <w:szCs w:val="24"/>
-        </w:rPr>
-        <w:t>_residenza}) {indirizzo_residenza}</w:t>
-      </w:r>
-    </w:p>
-    <w:bookmarkEnd w:id="0"/>
-    <w:bookmarkEnd w:id="1"/>
-    <w:p>
-      <w:pPr>
-        <w:widowControl w:val="0"/>
-        <w:autoSpaceDE w:val="0"/>
-        <w:autoSpaceDN w:val="0"/>
-        <w:adjustRightInd w:val="0"/>
-        <w:spacing w:after="0" w:line="360" w:lineRule="auto"/>
-        <w:jc w:val="center"/>
-        <w:rPr>
-          <w:rFonts w:ascii="Times New Roman" w:hAnsi="Times New Roman"/>
-          <w:b/>
-          <w:sz w:val="24"/>
-          <w:szCs w:val="24"/>
-        </w:rPr>
-      </w:pPr>
-    </w:p>
-    <w:p>
-      <w:pPr>
-        <w:widowControl w:val="0"/>
-        <w:autoSpaceDE w:val="0"/>
-        <w:autoSpaceDN w:val="0"/>
-        <w:adjustRightInd w:val="0"/>
-        <w:spacing w:after="0" w:line="360" w:lineRule="auto"/>
-        <w:jc w:val="center"/>
-        <w:rPr>
-          <w:rFonts w:ascii="Times New Roman" w:hAnsi="Times New Roman"/>
-          <w:b/>
-          <w:sz w:val="24"/>
-          <w:szCs w:val="24"/>
-        </w:rPr>
-      </w:pPr>
-      <w:r>
-        <w:rPr>
-          <w:rFonts w:ascii="Times New Roman" w:hAnsi="Times New Roman"/>
-          <w:b/>
-          <w:sz w:val="24"/>
-          <w:szCs w:val="24"/>
-        </w:rPr>
-        <w:t>PREMESSO CHE</w:t>
-      </w:r>
-    </w:p>
-    <w:p>
-      <w:pPr>
-        <w:widowControl w:val="0"/>
-        <w:autoSpaceDE w:val="0"/>
-        <w:autoSpaceDN w:val="0"/>
-        <w:adjustRightInd w:val="0"/>
-        <w:spacing w:after="0" w:line="360" w:lineRule="auto"/>
-        <w:jc w:val="both"/>
-        <w:rPr>
-          <w:rFonts w:ascii="Times New Roman" w:hAnsi="Times New Roman"/>
-          <w:sz w:val="24"/>
-          <w:szCs w:val="24"/>
-          <w:u w:val="single"/>
-        </w:rPr>
-      </w:pPr>
-      <w:r>
-        <w:rPr>
-          <w:rFonts w:ascii="Times New Roman" w:hAnsi="Times New Roman"/>
-          <w:sz w:val="24"/>
-          <w:szCs w:val="24"/>
-        </w:rPr>
-        <w:t xml:space="preserve">-  la società ricorrente ha fornito </w:t>
-      </w:r>
-      <w:r>
-        <w:rPr>
-          <w:rFonts w:ascii="Times New Roman" w:hAnsi="Times New Roman"/>
-          <w:sz w:val="24"/>
-          <w:szCs w:val="24"/>
-        </w:rPr>
-        <w:t>{settore_contabile}</w:t>
+      <w:proofErr w:type="spellStart"/>
+      <w:r>
+        <w:rPr>
+          <w:rFonts w:ascii="Times New Roman" w:hAnsi="Times New Roman"/>
+          <w:sz w:val="24"/>
+          <w:szCs w:val="24"/>
+        </w:rPr>
+        <w:t>comune_</w:t>
+      </w:r>
+      <w:r>
+        <w:rPr>
+          <w:rFonts w:ascii="Times New Roman" w:hAnsi="Times New Roman"/>
+          <w:sz w:val="24"/>
+          <w:szCs w:val="24"/>
+        </w:rPr>
+        <w:t>fornitura</w:t>
+      </w:r>
+      <w:proofErr w:type="spellEnd"/>
+      <w:r>
+        <w:rPr>
+          <w:rFonts w:ascii="Times New Roman" w:hAnsi="Times New Roman"/>
+          <w:sz w:val="24"/>
+          <w:szCs w:val="24"/>
+        </w:rPr>
+        <w:t>} ({</w:t>
+      </w:r>
+      <w:proofErr w:type="spellStart"/>
+      <w:r>
+        <w:rPr>
+          <w:rFonts w:ascii="Times New Roman" w:hAnsi="Times New Roman"/>
+          <w:sz w:val="24"/>
+          <w:szCs w:val="24"/>
+        </w:rPr>
+        <w:t>provincia_</w:t>
+      </w:r>
+      <w:r>
+        <w:rPr>
+          <w:rFonts w:ascii="Times New Roman" w:hAnsi="Times New Roman"/>
+          <w:sz w:val="24"/>
+          <w:szCs w:val="24"/>
+        </w:rPr>
+        <w:t>fornitura</w:t>
+      </w:r>
+      <w:proofErr w:type="spellEnd"/>
+      <w:r>
+        <w:rPr>
+          <w:rFonts w:ascii="Times New Roman" w:hAnsi="Times New Roman"/>
+          <w:sz w:val="24"/>
+          <w:szCs w:val="24"/>
+        </w:rPr>
+        <w:t>}) {</w:t>
+      </w:r>
+      <w:proofErr w:type="spellStart"/>
+      <w:r>
+        <w:rPr>
+          <w:rFonts w:ascii="Times New Roman" w:hAnsi="Times New Roman"/>
+          <w:sz w:val="24"/>
+          <w:szCs w:val="24"/>
+        </w:rPr>
+        <w:t>indirizzo_</w:t>
+      </w:r>
+      <w:r>
+        <w:rPr>
+          <w:rFonts w:ascii="Times New Roman" w:hAnsi="Times New Roman"/>
+          <w:sz w:val="24"/>
+          <w:szCs w:val="24"/>
+        </w:rPr>
+        <w:t>fornitura</w:t>
+      </w:r>
+      <w:proofErr w:type="spellEnd"/>
+      <w:r>
+        <w:rPr>
+          <w:rFonts w:ascii="Times New Roman" w:hAnsi="Times New Roman"/>
+          <w:sz w:val="24"/>
+          <w:szCs w:val="24"/>
+        </w:rPr>
+        <w:t xml:space="preserve">} </w:t>
+      </w:r>
+      <w:r>
+        <w:rPr>
+          <w:rFonts w:ascii="Times New Roman" w:hAnsi="Times New Roman"/>
+          <w:sz w:val="24"/>
+          <w:szCs w:val="24"/>
+        </w:rPr>
+        <w:t xml:space="preserve">- </w:t>
+      </w:r>
+      <w:r>
+        <w:rPr>
+          <w:rFonts w:ascii="Times New Roman" w:hAnsi="Times New Roman"/>
+          <w:sz w:val="24"/>
+          <w:szCs w:val="24"/>
+        </w:rPr>
+        <w:t xml:space="preserve">codice </w:t>
+      </w:r>
+      <w:r>
+        <w:rPr>
+          <w:rFonts w:ascii="Times New Roman" w:hAnsi="Times New Roman"/>
+          <w:sz w:val="24"/>
+          <w:szCs w:val="24"/>
+        </w:rPr>
+        <w:t xml:space="preserve">POD/PDR </w:t>
+      </w:r>
+      <w:r>
+        <w:rPr>
+          <w:rFonts w:ascii="Times New Roman" w:hAnsi="Times New Roman"/>
+          <w:sz w:val="24"/>
+          <w:szCs w:val="24"/>
+        </w:rPr>
+        <w:t>n.</w:t>
       </w:r>
       <w:r>
         <w:rPr>
@@ -530,75 +972,18 @@
           <w:sz w:val="24"/>
           <w:szCs w:val="24"/>
         </w:rPr>
-        <w:t>per</w:t>
-      </w:r>
-      <w:r>
-        <w:rPr>
-          <w:rFonts w:ascii="Times New Roman" w:hAnsi="Times New Roman"/>
-          <w:sz w:val="24"/>
-          <w:szCs w:val="24"/>
-        </w:rPr>
-        <w:t xml:space="preserve"> </w:t>
-      </w:r>
-      <w:r>
-        <w:rPr>
-          <w:rFonts w:ascii="Times New Roman" w:hAnsi="Times New Roman"/>
-          <w:b/>
-          <w:sz w:val="24"/>
-          <w:szCs w:val="24"/>
-          <w:u w:val="single"/>
-        </w:rPr>
-        <w:t>{ragione_sociale}</w:t>
-      </w:r>
-      <w:r>
-        <w:rPr>
-          <w:rFonts w:ascii="Times New Roman" w:hAnsi="Times New Roman"/>
-          <w:bCs/>
-          <w:sz w:val="24"/>
-          <w:szCs w:val="24"/>
-        </w:rPr>
-        <w:t xml:space="preserve"> </w:t>
-      </w:r>
-      <w:r>
-        <w:rPr>
-          <w:rFonts w:ascii="Times New Roman" w:hAnsi="Times New Roman"/>
-          <w:sz w:val="24"/>
-          <w:szCs w:val="24"/>
-        </w:rPr>
-        <w:t>in virtù di regolare contratto</w:t>
-      </w:r>
-      <w:r>
-        <w:rPr>
-          <w:rFonts w:ascii="Times New Roman" w:hAnsi="Times New Roman"/>
-          <w:sz w:val="24"/>
-          <w:szCs w:val="24"/>
-        </w:rPr>
-        <w:t xml:space="preserve"> n.</w:t>
-      </w:r>
-      <w:r>
-        <w:rPr>
-          <w:rFonts w:ascii="Times New Roman" w:hAnsi="Times New Roman"/>
-          <w:sz w:val="24"/>
-          <w:szCs w:val="24"/>
-        </w:rPr>
-        <w:t xml:space="preserve"> </w:t>
-      </w:r>
-      <w:r>
-        <w:rPr>
-          <w:rFonts w:ascii="Times New Roman" w:hAnsi="Times New Roman"/>
-          <w:sz w:val="24"/>
-          <w:szCs w:val="24"/>
-        </w:rPr>
         <w:t>{</w:t>
       </w:r>
-      <w:r>
-        <w:rPr>
-          <w:rFonts w:ascii="Times New Roman" w:hAnsi="Times New Roman"/>
-          <w:sz w:val="24"/>
-          <w:szCs w:val="24"/>
-        </w:rPr>
-        <w:t>codice_commerciale</w:t>
-      </w:r>
+      <w:proofErr w:type="spellStart"/>
+      <w:r>
+        <w:rPr>
+          <w:rFonts w:ascii="Times New Roman" w:hAnsi="Times New Roman"/>
+          <w:sz w:val="24"/>
+          <w:szCs w:val="24"/>
+        </w:rPr>
+        <w:t>pod</w:t>
+      </w:r>
+      <w:proofErr w:type="spellEnd"/>
       <w:r>
         <w:rPr>
           <w:rFonts w:ascii="Times New Roman" w:hAnsi="Times New Roman"/>
@@ -606,166 +991,6 @@
           <w:szCs w:val="24"/>
         </w:rPr>
         <w:t>}</w:t>
-      </w:r>
-      <w:r>
-        <w:rPr>
-          <w:rFonts w:ascii="Times New Roman" w:hAnsi="Times New Roman"/>
-          <w:sz w:val="24"/>
-          <w:szCs w:val="24"/>
-        </w:rPr>
-        <w:t xml:space="preserve"> </w:t>
-      </w:r>
-      <w:r>
-        <w:rPr>
-          <w:rFonts w:ascii="Times New Roman" w:hAnsi="Times New Roman"/>
-          <w:sz w:val="24"/>
-          <w:szCs w:val="24"/>
-        </w:rPr>
-        <w:t xml:space="preserve">relativo all’utenza contraddistinta con il soggetto numero </w:t>
-      </w:r>
-      <w:r>
-        <w:rPr>
-          <w:rFonts w:ascii="Times New Roman" w:hAnsi="Times New Roman"/>
-          <w:sz w:val="24"/>
-          <w:szCs w:val="24"/>
-        </w:rPr>
-        <w:t>{codice_soggetto}</w:t>
-      </w:r>
-      <w:r>
-        <w:rPr>
-          <w:rFonts w:ascii="Times New Roman" w:hAnsi="Times New Roman"/>
-          <w:sz w:val="24"/>
-          <w:szCs w:val="24"/>
-        </w:rPr>
-        <w:t xml:space="preserve"> </w:t>
-      </w:r>
-      <w:r>
-        <w:rPr>
-          <w:rFonts w:ascii="Times New Roman" w:hAnsi="Times New Roman"/>
-          <w:sz w:val="24"/>
-          <w:szCs w:val="24"/>
-        </w:rPr>
-        <w:t xml:space="preserve">sita </w:t>
-      </w:r>
-      <w:r>
-        <w:rPr>
-          <w:rFonts w:ascii="Times New Roman" w:hAnsi="Times New Roman"/>
-          <w:sz w:val="24"/>
-          <w:szCs w:val="24"/>
-        </w:rPr>
-        <w:t>in</w:t>
-      </w:r>
-      <w:r>
-        <w:rPr>
-          <w:rFonts w:ascii="Times New Roman" w:hAnsi="Times New Roman"/>
-          <w:sz w:val="24"/>
-          <w:szCs w:val="24"/>
-        </w:rPr>
-        <w:t xml:space="preserve"> </w:t>
-      </w:r>
-      <w:r>
-        <w:rPr>
-          <w:rFonts w:ascii="Times New Roman" w:hAnsi="Times New Roman"/>
-          <w:sz w:val="24"/>
-          <w:szCs w:val="24"/>
-        </w:rPr>
-        <w:t>{comune_</w:t>
-      </w:r>
-      <w:r>
-        <w:rPr>
-          <w:rFonts w:ascii="Times New Roman" w:hAnsi="Times New Roman"/>
-          <w:sz w:val="24"/>
-          <w:szCs w:val="24"/>
-        </w:rPr>
-        <w:t>fornitura</w:t>
-      </w:r>
-      <w:r>
-        <w:rPr>
-          <w:rFonts w:ascii="Times New Roman" w:hAnsi="Times New Roman"/>
-          <w:sz w:val="24"/>
-          <w:szCs w:val="24"/>
-        </w:rPr>
-        <w:t>} ({provincia_</w:t>
-      </w:r>
-      <w:r>
-        <w:rPr>
-          <w:rFonts w:ascii="Times New Roman" w:hAnsi="Times New Roman"/>
-          <w:sz w:val="24"/>
-          <w:szCs w:val="24"/>
-        </w:rPr>
-        <w:t>fornitura</w:t>
-      </w:r>
-      <w:r>
-        <w:rPr>
-          <w:rFonts w:ascii="Times New Roman" w:hAnsi="Times New Roman"/>
-          <w:sz w:val="24"/>
-          <w:szCs w:val="24"/>
-        </w:rPr>
-        <w:t>}) {indirizzo_</w:t>
-      </w:r>
-      <w:r>
-        <w:rPr>
-          <w:rFonts w:ascii="Times New Roman" w:hAnsi="Times New Roman"/>
-          <w:sz w:val="24"/>
-          <w:szCs w:val="24"/>
-        </w:rPr>
-        <w:t>fornitura</w:t>
-      </w:r>
-      <w:r>
-        <w:rPr>
-          <w:rFonts w:ascii="Times New Roman" w:hAnsi="Times New Roman"/>
-          <w:sz w:val="24"/>
-          <w:szCs w:val="24"/>
-        </w:rPr>
-        <w:t xml:space="preserve">} </w:t>
-      </w:r>
-      <w:r>
-        <w:rPr>
-          <w:rFonts w:ascii="Times New Roman" w:hAnsi="Times New Roman"/>
-          <w:sz w:val="24"/>
-          <w:szCs w:val="24"/>
-        </w:rPr>
-        <w:t xml:space="preserve">- </w:t>
-      </w:r>
-      <w:r>
-        <w:rPr>
-          <w:rFonts w:ascii="Times New Roman" w:hAnsi="Times New Roman"/>
-          <w:sz w:val="24"/>
-          <w:szCs w:val="24"/>
-        </w:rPr>
-        <w:t xml:space="preserve">codice </w:t>
-      </w:r>
-      <w:r>
-        <w:rPr>
-          <w:rFonts w:ascii="Times New Roman" w:hAnsi="Times New Roman"/>
-          <w:sz w:val="24"/>
-          <w:szCs w:val="24"/>
-        </w:rPr>
-        <w:t xml:space="preserve">POD/PDR </w:t>
-      </w:r>
-      <w:r>
-        <w:rPr>
-          <w:rFonts w:ascii="Times New Roman" w:hAnsi="Times New Roman"/>
-          <w:sz w:val="24"/>
-          <w:szCs w:val="24"/>
-        </w:rPr>
-        <w:t>n.</w:t>
-      </w:r>
-      <w:r>
-        <w:rPr>
-          <w:rFonts w:ascii="Times New Roman" w:hAnsi="Times New Roman"/>
-          <w:sz w:val="24"/>
-          <w:szCs w:val="24"/>
-        </w:rPr>
-        <w:t xml:space="preserve"> </w:t>
-      </w:r>
-      <w:r>
-        <w:rPr>
-          <w:rFonts w:ascii="Times New Roman" w:hAnsi="Times New Roman"/>
-          <w:sz w:val="24"/>
-          <w:szCs w:val="24"/>
-        </w:rPr>
-        <w:t>{pod}</w:t>
       </w:r>
     </w:p>
     <w:p>
@@ -823,7 +1048,25 @@
           <w:sz w:val="24"/>
           <w:szCs w:val="24"/>
         </w:rPr>
-        <w:t xml:space="preserve">Salerno Energia Vendite S.p.a; </w:t>
+        <w:t xml:space="preserve">Salerno Energia Vendite </w:t>
+      </w:r>
+      <w:proofErr w:type="spellStart"/>
+      <w:r>
+        <w:rPr>
+          <w:rFonts w:ascii="Times New Roman" w:hAnsi="Times New Roman"/>
+          <w:sz w:val="24"/>
+          <w:szCs w:val="24"/>
+        </w:rPr>
+        <w:t>S.p.a</w:t>
+      </w:r>
+      <w:proofErr w:type="spellEnd"/>
+      <w:r>
+        <w:rPr>
+          <w:rFonts w:ascii="Times New Roman" w:hAnsi="Times New Roman"/>
+          <w:sz w:val="24"/>
+          <w:szCs w:val="24"/>
+        </w:rPr>
+        <w:t xml:space="preserve">; </w:t>
       </w:r>
     </w:p>
     <w:p>
@@ -846,7 +1089,25 @@
           <w:sz w:val="24"/>
           <w:szCs w:val="24"/>
         </w:rPr>
-        <w:t xml:space="preserve">- la società Salerno Energia Vendite S.p.a è creditrice </w:t>
+        <w:t xml:space="preserve">- la società Salerno Energia Vendite </w:t>
+      </w:r>
+      <w:proofErr w:type="spellStart"/>
+      <w:r>
+        <w:rPr>
+          <w:rFonts w:ascii="Times New Roman" w:hAnsi="Times New Roman"/>
+          <w:sz w:val="24"/>
+          <w:szCs w:val="24"/>
+        </w:rPr>
+        <w:t>S.p.a</w:t>
+      </w:r>
+      <w:proofErr w:type="spellEnd"/>
+      <w:r>
+        <w:rPr>
+          <w:rFonts w:ascii="Times New Roman" w:hAnsi="Times New Roman"/>
+          <w:sz w:val="24"/>
+          <w:szCs w:val="24"/>
+        </w:rPr>
+        <w:t xml:space="preserve"> è creditrice </w:t>
       </w:r>
       <w:r>
         <w:rPr>
@@ -862,7 +1123,25 @@
           <w:sz w:val="24"/>
           <w:szCs w:val="24"/>
         </w:rPr>
-        <w:t>{ragione_sociale}</w:t>
+        <w:t>{</w:t>
+      </w:r>
+      <w:proofErr w:type="spellStart"/>
+      <w:r>
+        <w:rPr>
+          <w:rFonts w:ascii="Times New Roman" w:hAnsi="Times New Roman"/>
+          <w:sz w:val="24"/>
+          <w:szCs w:val="24"/>
+        </w:rPr>
+        <w:t>ragione_sociale</w:t>
+      </w:r>
+      <w:proofErr w:type="spellEnd"/>
+      <w:r>
+        <w:rPr>
+          <w:rFonts w:ascii="Times New Roman" w:hAnsi="Times New Roman"/>
+          <w:sz w:val="24"/>
+          <w:szCs w:val="24"/>
+        </w:rPr>
+        <w:t>}</w:t>
       </w:r>
       <w:r>
         <w:rPr>
@@ -878,17 +1157,57 @@
           <w:sz w:val="24"/>
           <w:szCs w:val="24"/>
         </w:rPr>
-        <w:t xml:space="preserve">della complessiva somma di Euro </w:t>
-      </w:r>
-      <w:r>
-        <w:rPr>
-          <w:rFonts w:ascii="Times New Roman" w:hAnsi="Times New Roman"/>
-          <w:b/>
-          <w:bCs/>
-          <w:sz w:val="24"/>
-          <w:szCs w:val="24"/>
-        </w:rPr>
-        <w:t>{residuo_ad_oggi}</w:t>
+        <w:t xml:space="preserve">della complessiva somma di </w:t>
+      </w:r>
+      <w:proofErr w:type="gramStart"/>
+      <w:r>
+        <w:rPr>
+          <w:rFonts w:ascii="Times New Roman" w:hAnsi="Times New Roman"/>
+          <w:sz w:val="24"/>
+          <w:szCs w:val="24"/>
+        </w:rPr>
+        <w:t>Euro</w:t>
+      </w:r>
+      <w:proofErr w:type="gramEnd"/>
+      <w:r>
+        <w:rPr>
+          <w:rFonts w:ascii="Times New Roman" w:hAnsi="Times New Roman"/>
+          <w:sz w:val="24"/>
+          <w:szCs w:val="24"/>
+        </w:rPr>
+        <w:t xml:space="preserve"> </w:t>
+      </w:r>
+      <w:r>
+        <w:rPr>
+          <w:rFonts w:ascii="Times New Roman" w:hAnsi="Times New Roman"/>
+          <w:b/>
+          <w:bCs/>
+          <w:sz w:val="24"/>
+          <w:szCs w:val="24"/>
+        </w:rPr>
+        <w:t>{</w:t>
+      </w:r>
+      <w:proofErr w:type="spellStart"/>
+      <w:r>
+        <w:rPr>
+          <w:rFonts w:ascii="Times New Roman" w:hAnsi="Times New Roman"/>
+          <w:b/>
+          <w:bCs/>
+          <w:sz w:val="24"/>
+          <w:szCs w:val="24"/>
+        </w:rPr>
+        <w:t>residuo_ad_oggi</w:t>
+      </w:r>
+      <w:proofErr w:type="spellEnd"/>
+      <w:r>
+        <w:rPr>
+          <w:rFonts w:ascii="Times New Roman" w:hAnsi="Times New Roman"/>
+          <w:b/>
+          <w:bCs/>
+          <w:sz w:val="24"/>
+          <w:szCs w:val="24"/>
+        </w:rPr>
+        <w:t>}</w:t>
       </w:r>
       <w:r>
         <w:rPr>
@@ -928,7 +1247,23 @@
           <w:sz w:val="24"/>
           <w:szCs w:val="24"/>
         </w:rPr>
-        <w:t>(doc.4);</w:t>
+        <w:t>(doc.</w:t>
+      </w:r>
+      <w:r>
+        <w:rPr>
+          <w:rFonts w:ascii="Times New Roman" w:hAnsi="Times New Roman"/>
+          <w:sz w:val="24"/>
+          <w:szCs w:val="24"/>
+        </w:rPr>
+        <w:t>3</w:t>
+      </w:r>
+      <w:r>
+        <w:rPr>
+          <w:rFonts w:ascii="Times New Roman" w:hAnsi="Times New Roman"/>
+          <w:sz w:val="24"/>
+          <w:szCs w:val="24"/>
+        </w:rPr>
+        <w:t>);</w:t>
       </w:r>
     </w:p>
     <w:p>
@@ -987,15 +1322,48 @@
           <w:sz w:val="24"/>
           <w:szCs w:val="24"/>
         </w:rPr>
-        <w:t>delle fatture rimaste insolute in tutto od in parte di seguito riportate (doc.  5.a - 5.</w:t>
-      </w:r>
-      <w:r>
-        <w:rPr>
-          <w:rFonts w:ascii="Times New Roman" w:hAnsi="Times New Roman"/>
-          <w:sz w:val="24"/>
-          <w:szCs w:val="24"/>
-        </w:rPr>
-        <w:t>e</w:t>
+        <w:lastRenderedPageBreak/>
+        <w:t xml:space="preserve">delle fatture rimaste insolute in tutto od in parte di seguito riportate (doc.  </w:t>
+      </w:r>
+      <w:r>
+        <w:rPr>
+          <w:rFonts w:ascii="Times New Roman" w:hAnsi="Times New Roman"/>
+          <w:sz w:val="24"/>
+          <w:szCs w:val="24"/>
+        </w:rPr>
+        <w:t>4</w:t>
+      </w:r>
+      <w:r>
+        <w:rPr>
+          <w:rFonts w:ascii="Times New Roman" w:hAnsi="Times New Roman"/>
+          <w:sz w:val="24"/>
+          <w:szCs w:val="24"/>
+        </w:rPr>
+        <w:t xml:space="preserve">.a </w:t>
+      </w:r>
+      <w:r>
+        <w:rPr>
+          <w:rFonts w:ascii="Times New Roman" w:hAnsi="Times New Roman"/>
+          <w:sz w:val="24"/>
+          <w:szCs w:val="24"/>
+        </w:rPr>
+        <w:t>–</w:t>
+      </w:r>
+      <w:r>
+        <w:rPr>
+          <w:rFonts w:ascii="Times New Roman" w:hAnsi="Times New Roman"/>
+          <w:sz w:val="24"/>
+          <w:szCs w:val="24"/>
+        </w:rPr>
+        <w:t xml:space="preserve"> </w:t>
+      </w:r>
+      <w:r>
+        <w:rPr>
+          <w:rFonts w:ascii="Times New Roman" w:hAnsi="Times New Roman"/>
+          <w:sz w:val="24"/>
+          <w:szCs w:val="24"/>
+        </w:rPr>
+        <w:t xml:space="preserve">4. </w:t>
       </w:r>
       <w:r>
         <w:rPr>
@@ -1181,17 +1549,7 @@
                 <w:sz w:val="24"/>
                 <w:szCs w:val="24"/>
               </w:rPr>
-              <w:t xml:space="preserve">Importo </w:t>
-            </w:r>
-            <w:r>
-              <w:rPr>
-                <w:rFonts w:ascii="Times New Roman" w:hAnsi="Times New Roman"/>
-                <w:b w:val="0"/>
-                <w:bCs w:val="0"/>
-                <w:sz w:val="24"/>
-                <w:szCs w:val="24"/>
-              </w:rPr>
-              <w:t>Fattura</w:t>
+              <w:t>Importo Fattura</w:t>
             </w:r>
           </w:p>
         </w:tc>
@@ -1369,6 +1727,7 @@
         </w:rPr>
         <w:t>{</w:t>
       </w:r>
+      <w:proofErr w:type="spellStart"/>
       <w:r>
         <w:rPr>
           <w:rFonts w:ascii="Times New Roman" w:hAnsi="Times New Roman"/>
@@ -1393,6 +1752,7 @@
         </w:rPr>
         <w:t>contabile</w:t>
       </w:r>
+      <w:proofErr w:type="spellEnd"/>
       <w:r>
         <w:rPr>
           <w:rFonts w:ascii="Times New Roman" w:hAnsi="Times New Roman"/>
@@ -1415,7 +1775,23 @@
           <w:sz w:val="24"/>
           <w:szCs w:val="24"/>
         </w:rPr>
-        <w:t>nonostante il sollecito di pagamento (doc.6).</w:t>
+        <w:t>nonostante il sollecito di pagamento (doc.</w:t>
+      </w:r>
+      <w:r>
+        <w:rPr>
+          <w:rFonts w:ascii="Times New Roman" w:hAnsi="Times New Roman"/>
+          <w:sz w:val="24"/>
+          <w:szCs w:val="24"/>
+        </w:rPr>
+        <w:t>5</w:t>
+      </w:r>
+      <w:r>
+        <w:rPr>
+          <w:rFonts w:ascii="Times New Roman" w:hAnsi="Times New Roman"/>
+          <w:sz w:val="24"/>
+          <w:szCs w:val="24"/>
+        </w:rPr>
+        <w:t>).</w:t>
       </w:r>
     </w:p>
     <w:p>
@@ -1498,7 +1874,25 @@
           <w:sz w:val="24"/>
           <w:szCs w:val="24"/>
         </w:rPr>
-        <w:t>energia elettrica</w:t>
+        <w:t>{</w:t>
+      </w:r>
+      <w:proofErr w:type="spellStart"/>
+      <w:r>
+        <w:rPr>
+          <w:rFonts w:ascii="Times New Roman" w:hAnsi="Times New Roman"/>
+          <w:sz w:val="24"/>
+          <w:szCs w:val="24"/>
+        </w:rPr>
+        <w:t>settore_contabile</w:t>
+      </w:r>
+      <w:proofErr w:type="spellEnd"/>
+      <w:r>
+        <w:rPr>
+          <w:rFonts w:ascii="Times New Roman" w:hAnsi="Times New Roman"/>
+          <w:sz w:val="24"/>
+          <w:szCs w:val="24"/>
+        </w:rPr>
+        <w:t>}</w:t>
       </w:r>
       <w:r>
         <w:rPr>
@@ -1515,16 +1909,86 @@
           <w:sz w:val="24"/>
           <w:szCs w:val="24"/>
         </w:rPr>
-        <w:t>{ragione_sociale}</w:t>
-      </w:r>
-      <w:r>
-        <w:rPr>
-          <w:rFonts w:ascii="Times New Roman" w:hAnsi="Times New Roman"/>
-          <w:bCs/>
-          <w:sz w:val="24"/>
-          <w:szCs w:val="24"/>
-        </w:rPr>
-        <w:t xml:space="preserve"> Cod. fiscale/p.IVA {codice_fiscale} {partita_</w:t>
+        <w:t>{</w:t>
+      </w:r>
+      <w:proofErr w:type="spellStart"/>
+      <w:r>
+        <w:rPr>
+          <w:rFonts w:ascii="Times New Roman" w:hAnsi="Times New Roman"/>
+          <w:b/>
+          <w:sz w:val="24"/>
+          <w:szCs w:val="24"/>
+        </w:rPr>
+        <w:t>ragione_sociale</w:t>
+      </w:r>
+      <w:proofErr w:type="spellEnd"/>
+      <w:r>
+        <w:rPr>
+          <w:rFonts w:ascii="Times New Roman" w:hAnsi="Times New Roman"/>
+          <w:b/>
+          <w:sz w:val="24"/>
+          <w:szCs w:val="24"/>
+        </w:rPr>
+        <w:t>}</w:t>
+      </w:r>
+      <w:r>
+        <w:rPr>
+          <w:rFonts w:ascii="Times New Roman" w:hAnsi="Times New Roman"/>
+          <w:bCs/>
+          <w:sz w:val="24"/>
+          <w:szCs w:val="24"/>
+        </w:rPr>
+        <w:t xml:space="preserve"> Cod. fiscale/</w:t>
+      </w:r>
+      <w:proofErr w:type="spellStart"/>
+      <w:r>
+        <w:rPr>
+          <w:rFonts w:ascii="Times New Roman" w:hAnsi="Times New Roman"/>
+          <w:bCs/>
+          <w:sz w:val="24"/>
+          <w:szCs w:val="24"/>
+        </w:rPr>
+        <w:t>p.IVA</w:t>
+      </w:r>
+      <w:proofErr w:type="spellEnd"/>
+      <w:r>
+        <w:rPr>
+          <w:rFonts w:ascii="Times New Roman" w:hAnsi="Times New Roman"/>
+          <w:bCs/>
+          <w:sz w:val="24"/>
+          <w:szCs w:val="24"/>
+        </w:rPr>
+        <w:t xml:space="preserve"> {</w:t>
+      </w:r>
+      <w:proofErr w:type="spellStart"/>
+      <w:r>
+        <w:rPr>
+          <w:rFonts w:ascii="Times New Roman" w:hAnsi="Times New Roman"/>
+          <w:bCs/>
+          <w:sz w:val="24"/>
+          <w:szCs w:val="24"/>
+        </w:rPr>
+        <w:t>codice_fiscale</w:t>
+      </w:r>
+      <w:proofErr w:type="spellEnd"/>
+      <w:r>
+        <w:rPr>
+          <w:rFonts w:ascii="Times New Roman" w:hAnsi="Times New Roman"/>
+          <w:bCs/>
+          <w:sz w:val="24"/>
+          <w:szCs w:val="24"/>
+        </w:rPr>
+        <w:t>} {</w:t>
+      </w:r>
+      <w:proofErr w:type="spellStart"/>
+      <w:r>
+        <w:rPr>
+          <w:rFonts w:ascii="Times New Roman" w:hAnsi="Times New Roman"/>
+          <w:bCs/>
+          <w:sz w:val="24"/>
+          <w:szCs w:val="24"/>
+        </w:rPr>
+        <w:t>partita_</w:t>
       </w:r>
       <w:r>
         <w:rPr>
@@ -1542,8 +2006,39 @@
           <w:sz w:val="24"/>
           <w:szCs w:val="24"/>
         </w:rPr>
-        <w:t>va} residente in  {comune_residenza} ({</w:t>
-      </w:r>
+        <w:t>va</w:t>
+      </w:r>
+      <w:proofErr w:type="spellEnd"/>
+      <w:r>
+        <w:rPr>
+          <w:rFonts w:ascii="Times New Roman" w:hAnsi="Times New Roman"/>
+          <w:bCs/>
+          <w:sz w:val="24"/>
+          <w:szCs w:val="24"/>
+        </w:rPr>
+        <w:t>} residente in  {</w:t>
+      </w:r>
+      <w:proofErr w:type="spellStart"/>
+      <w:r>
+        <w:rPr>
+          <w:rFonts w:ascii="Times New Roman" w:hAnsi="Times New Roman"/>
+          <w:bCs/>
+          <w:sz w:val="24"/>
+          <w:szCs w:val="24"/>
+        </w:rPr>
+        <w:t>comune_residenza</w:t>
+      </w:r>
+      <w:proofErr w:type="spellEnd"/>
+      <w:r>
+        <w:rPr>
+          <w:rFonts w:ascii="Times New Roman" w:hAnsi="Times New Roman"/>
+          <w:bCs/>
+          <w:sz w:val="24"/>
+          <w:szCs w:val="24"/>
+        </w:rPr>
+        <w:t>} ({</w:t>
+      </w:r>
+      <w:proofErr w:type="spellStart"/>
       <w:r>
         <w:rPr>
           <w:rFonts w:ascii="Times New Roman" w:hAnsi="Times New Roman"/>
@@ -1560,7 +2055,37 @@
           <w:sz w:val="24"/>
           <w:szCs w:val="24"/>
         </w:rPr>
-        <w:t>_residenza}) {indirizzo_residenza}</w:t>
+        <w:t>_residenza</w:t>
+      </w:r>
+      <w:proofErr w:type="spellEnd"/>
+      <w:r>
+        <w:rPr>
+          <w:rFonts w:ascii="Times New Roman" w:hAnsi="Times New Roman"/>
+          <w:bCs/>
+          <w:sz w:val="24"/>
+          <w:szCs w:val="24"/>
+        </w:rPr>
+        <w:t>}) {</w:t>
+      </w:r>
+      <w:proofErr w:type="spellStart"/>
+      <w:r>
+        <w:rPr>
+          <w:rFonts w:ascii="Times New Roman" w:hAnsi="Times New Roman"/>
+          <w:bCs/>
+          <w:sz w:val="24"/>
+          <w:szCs w:val="24"/>
+        </w:rPr>
+        <w:t>indirizzo_residenza</w:t>
+      </w:r>
+      <w:proofErr w:type="spellEnd"/>
+      <w:r>
+        <w:rPr>
+          <w:rFonts w:ascii="Times New Roman" w:hAnsi="Times New Roman"/>
+          <w:bCs/>
+          <w:sz w:val="24"/>
+          <w:szCs w:val="24"/>
+        </w:rPr>
+        <w:t>}</w:t>
       </w:r>
     </w:p>
     <w:p>
@@ -1585,6 +2110,7 @@
         </w:rPr>
         <w:t xml:space="preserve">di pagare alla ricorrente la somma di </w:t>
       </w:r>
+      <w:proofErr w:type="gramStart"/>
       <w:r>
         <w:rPr>
           <w:rFonts w:ascii="Times New Roman" w:hAnsi="Times New Roman"/>
@@ -1595,6 +2121,7 @@
         </w:rPr>
         <w:t>Euro</w:t>
       </w:r>
+      <w:proofErr w:type="gramEnd"/>
       <w:r>
         <w:rPr>
           <w:rFonts w:ascii="Times New Roman" w:hAnsi="Times New Roman"/>
@@ -1613,7 +2140,29 @@
           <w:sz w:val="24"/>
           <w:szCs w:val="24"/>
         </w:rPr>
-        <w:t xml:space="preserve">{residuo_ad_oggi} </w:t>
+        <w:t>{</w:t>
+      </w:r>
+      <w:proofErr w:type="spellStart"/>
+      <w:r>
+        <w:rPr>
+          <w:rFonts w:ascii="Times New Roman" w:hAnsi="Times New Roman"/>
+          <w:b/>
+          <w:bCs/>
+          <w:sz w:val="24"/>
+          <w:szCs w:val="24"/>
+        </w:rPr>
+        <w:t>residuo_ad_oggi</w:t>
+      </w:r>
+      <w:proofErr w:type="spellEnd"/>
+      <w:r>
+        <w:rPr>
+          <w:rFonts w:ascii="Times New Roman" w:hAnsi="Times New Roman"/>
+          <w:b/>
+          <w:bCs/>
+          <w:sz w:val="24"/>
+          <w:szCs w:val="24"/>
+        </w:rPr>
+        <w:t xml:space="preserve">} </w:t>
       </w:r>
       <w:r>
         <w:rPr>
@@ -1689,7 +2238,25 @@
           <w:sz w:val="24"/>
           <w:szCs w:val="24"/>
         </w:rPr>
-        <w:t>Visura CCIA Salerno Energia Vendite S.p.a;</w:t>
+        <w:t xml:space="preserve">Visura CCIA Salerno Energia Vendite </w:t>
+      </w:r>
+      <w:proofErr w:type="spellStart"/>
+      <w:r>
+        <w:rPr>
+          <w:rFonts w:ascii="Times New Roman" w:hAnsi="Times New Roman"/>
+          <w:sz w:val="24"/>
+          <w:szCs w:val="24"/>
+        </w:rPr>
+        <w:t>S.p.a</w:t>
+      </w:r>
+      <w:proofErr w:type="spellEnd"/>
+      <w:r>
+        <w:rPr>
+          <w:rFonts w:ascii="Times New Roman" w:hAnsi="Times New Roman"/>
+          <w:sz w:val="24"/>
+          <w:szCs w:val="24"/>
+        </w:rPr>
+        <w:t>;</w:t>
       </w:r>
       <w:r>
         <w:rPr>
@@ -1705,7 +2272,25 @@
           <w:sz w:val="24"/>
           <w:szCs w:val="24"/>
         </w:rPr>
-        <w:t>Verbale del Cda Salerno Energia Vendite S.p.a del 28.04.2023;</w:t>
+        <w:t xml:space="preserve">Verbale del Cda Salerno Energia Vendite </w:t>
+      </w:r>
+      <w:proofErr w:type="spellStart"/>
+      <w:r>
+        <w:rPr>
+          <w:rFonts w:ascii="Times New Roman" w:hAnsi="Times New Roman"/>
+          <w:sz w:val="24"/>
+          <w:szCs w:val="24"/>
+        </w:rPr>
+        <w:t>S.p.a</w:t>
+      </w:r>
+      <w:proofErr w:type="spellEnd"/>
+      <w:r>
+        <w:rPr>
+          <w:rFonts w:ascii="Times New Roman" w:hAnsi="Times New Roman"/>
+          <w:sz w:val="24"/>
+          <w:szCs w:val="24"/>
+        </w:rPr>
+        <w:t xml:space="preserve"> del 28.04.2023;</w:t>
       </w:r>
       <w:r>
         <w:rPr>
@@ -1818,6 +2403,7 @@
         </w:rPr>
         <w:t xml:space="preserve">Ai fini del contributo unificato si dichiara che il valore del presente procedimento è pari ad </w:t>
       </w:r>
+      <w:proofErr w:type="gramStart"/>
       <w:r>
         <w:rPr>
           <w:rFonts w:ascii="Times New Roman" w:hAnsi="Times New Roman"/>
@@ -1827,6 +2413,7 @@
         </w:rPr>
         <w:t>Euro</w:t>
       </w:r>
+      <w:proofErr w:type="gramEnd"/>
       <w:r>
         <w:rPr>
           <w:rFonts w:ascii="Times New Roman" w:hAnsi="Times New Roman"/>
@@ -1841,7 +2428,25 @@
           <w:sz w:val="24"/>
           <w:szCs w:val="24"/>
         </w:rPr>
-        <w:t>{residuo_ad_oggi}</w:t>
+        <w:t>{</w:t>
+      </w:r>
+      <w:proofErr w:type="spellStart"/>
+      <w:r>
+        <w:rPr>
+          <w:rFonts w:ascii="Times New Roman" w:hAnsi="Times New Roman"/>
+          <w:sz w:val="24"/>
+          <w:szCs w:val="24"/>
+        </w:rPr>
+        <w:t>residuo_ad_oggi</w:t>
+      </w:r>
+      <w:proofErr w:type="spellEnd"/>
+      <w:r>
+        <w:rPr>
+          <w:rFonts w:ascii="Times New Roman" w:hAnsi="Times New Roman"/>
+          <w:sz w:val="24"/>
+          <w:szCs w:val="24"/>
+        </w:rPr>
+        <w:t>}</w:t>
       </w:r>
     </w:p>
     <w:p>
@@ -1862,6 +2467,7 @@
           <w:szCs w:val="24"/>
         </w:rPr>
       </w:pPr>
+      <w:proofErr w:type="gramStart"/>
       <w:r>
         <w:rPr>
           <w:rFonts w:ascii="Times New Roman" w:hAnsi="Times New Roman"/>
@@ -1876,7 +2482,26 @@
           <w:sz w:val="24"/>
           <w:szCs w:val="24"/>
         </w:rPr>
-        <w:t>{data_generazione}</w:t>
+        <w:t>{</w:t>
+      </w:r>
+      <w:proofErr w:type="spellStart"/>
+      <w:proofErr w:type="gramEnd"/>
+      <w:r>
+        <w:rPr>
+          <w:rFonts w:ascii="Times New Roman" w:hAnsi="Times New Roman"/>
+          <w:sz w:val="24"/>
+          <w:szCs w:val="24"/>
+        </w:rPr>
+        <w:t>data_generazione</w:t>
+      </w:r>
+      <w:proofErr w:type="spellEnd"/>
+      <w:r>
+        <w:rPr>
+          <w:rFonts w:ascii="Times New Roman" w:hAnsi="Times New Roman"/>
+          <w:sz w:val="24"/>
+          <w:szCs w:val="24"/>
+        </w:rPr>
+        <w:t>}</w:t>
       </w:r>
       <w:r>
         <w:rPr>
@@ -1936,7 +2561,20 @@
           <w:sz w:val="24"/>
           <w:szCs w:val="24"/>
         </w:rPr>
-        <w:t>Avv. Maria Afrodite Carotenuto</w:t>
+        <w:t xml:space="preserve">Avv. Maria Afrodite </w:t>
+      </w:r>
+      <w:r>
+        <w:rPr>
+          <w:rFonts w:ascii="Times New Roman" w:hAnsi="Times New Roman"/>
+          <w:b/>
+          <w:bCs/>
+          <w:i/>
+          <w:iCs/>
+          <w:sz w:val="24"/>
+          <w:szCs w:val="24"/>
+        </w:rPr>
+        <w:lastRenderedPageBreak/>
+        <w:t>Carotenuto</w:t>
       </w:r>
     </w:p>
     <w:p>
@@ -1974,7 +2612,7 @@
           <w:headerReference w:type="default" r:id="rId9"/>
           <w:footerReference w:type="default" r:id="rId10"/>
           <w:pgSz w:w="11906" w:h="16838"/>
-          <w:pgMar w:top="1417" w:right="1134" w:bottom="1134" w:left="1134" w:header="708" w:footer="708" w:gutter="0"/>
+          <w:pgMar w:top="1418" w:right="1418" w:bottom="1134" w:left="1418" w:header="709" w:footer="709" w:gutter="0"/>
           <w:cols w:space="708"/>
           <w:docGrid w:linePitch="360"/>
         </w:sectPr>
@@ -1987,6 +2625,8 @@
           <w:rFonts w:ascii="Times New Roman" w:hAnsi="Times New Roman"/>
           <w:b/>
           <w:bCs/>
+          <w:sz w:val="24"/>
+          <w:szCs w:val="24"/>
           <w:u w:val="single"/>
         </w:rPr>
       </w:pPr>
@@ -1995,6 +2635,8 @@
           <w:rFonts w:ascii="Times New Roman" w:hAnsi="Times New Roman"/>
           <w:b/>
           <w:bCs/>
+          <w:sz w:val="24"/>
+          <w:szCs w:val="24"/>
         </w:rPr>
         <w:lastRenderedPageBreak/>
         <w:t xml:space="preserve">Procura alle liti (art.83 c.p.c.) </w:t>
@@ -2004,6 +2646,8 @@
       <w:pPr>
         <w:rPr>
           <w:rFonts w:ascii="Times New Roman" w:hAnsi="Times New Roman"/>
+          <w:sz w:val="24"/>
+          <w:szCs w:val="24"/>
         </w:rPr>
       </w:pPr>
     </w:p>
@@ -2012,6 +2656,8 @@
         <w:jc w:val="both"/>
         <w:rPr>
           <w:rFonts w:ascii="Times New Roman" w:hAnsi="Times New Roman"/>
+          <w:sz w:val="24"/>
+          <w:szCs w:val="24"/>
         </w:rPr>
       </w:pPr>
     </w:p>
@@ -2023,6 +2669,8 @@
           <w:b/>
           <w:bCs/>
           <w:iCs/>
+          <w:sz w:val="24"/>
+          <w:szCs w:val="24"/>
         </w:rPr>
       </w:pPr>
       <w:r>
@@ -2031,24 +2679,174 @@
           <w:b/>
           <w:bCs/>
           <w:iCs/>
-        </w:rPr>
-        <w:t xml:space="preserve">Il sottoscritto Dott. Mauro Tornatore, nato ad Avellino (Av) il 13 aprile 1969 (Cod. Fiscale TRNMRA69D13A509O), nella sua qualità di Amministratore Delegato e legale rappresentante di Salerno Energia Vendite S.p.A, con sede legale in Salerno (Sa) Via Stefano Passaro n. 1 Codice Fiscale e P.IVA 03916040656 , R.E.A. di  Salerno n. 329957,- giusta nomina del 28 aprile 2023, conferisce mandato all’Avv. Maria Afrodite Carotenuto del Foro di Napoli (cod. fiscale CRTMFR68E50F839I), pec: mariaafroditecarotenuto@avvocatinapoli.legalmail.it, affinché la rappresenti e difenda n ogni stato e grado del presente giudizio  in danno  di </w:t>
-      </w:r>
+          <w:sz w:val="24"/>
+          <w:szCs w:val="24"/>
+        </w:rPr>
+        <w:t>Il sottoscritto Dott. Mauro Tornatore, nato ad Avellino (</w:t>
+      </w:r>
+      <w:proofErr w:type="spellStart"/>
       <w:r>
         <w:rPr>
           <w:rFonts w:ascii="Times New Roman" w:hAnsi="Times New Roman"/>
           <w:b/>
           <w:bCs/>
           <w:iCs/>
-        </w:rPr>
-        <w:t>{ragione_sociale} (Cod. fiscale/p.IVA {codice_fiscale}</w:t>
-      </w:r>
+          <w:sz w:val="24"/>
+          <w:szCs w:val="24"/>
+        </w:rPr>
+        <w:t>Av</w:t>
+      </w:r>
+      <w:proofErr w:type="spellEnd"/>
       <w:r>
         <w:rPr>
           <w:rFonts w:ascii="Times New Roman" w:hAnsi="Times New Roman"/>
           <w:b/>
           <w:bCs/>
           <w:iCs/>
+          <w:sz w:val="24"/>
+          <w:szCs w:val="24"/>
+        </w:rPr>
+        <w:t xml:space="preserve">) il 13 aprile 1969 (Cod. Fiscale TRNMRA69D13A509O), nella sua qualità di Amministratore Delegato e legale rappresentante di Salerno Energia Vendite </w:t>
+      </w:r>
+      <w:proofErr w:type="spellStart"/>
+      <w:r>
+        <w:rPr>
+          <w:rFonts w:ascii="Times New Roman" w:hAnsi="Times New Roman"/>
+          <w:b/>
+          <w:bCs/>
+          <w:iCs/>
+          <w:sz w:val="24"/>
+          <w:szCs w:val="24"/>
+        </w:rPr>
+        <w:t>S.p.A</w:t>
+      </w:r>
+      <w:proofErr w:type="spellEnd"/>
+      <w:r>
+        <w:rPr>
+          <w:rFonts w:ascii="Times New Roman" w:hAnsi="Times New Roman"/>
+          <w:b/>
+          <w:bCs/>
+          <w:iCs/>
+          <w:sz w:val="24"/>
+          <w:szCs w:val="24"/>
+        </w:rPr>
+        <w:t xml:space="preserve">, con sede legale in Salerno (Sa) Via Stefano Passaro n. 1 Codice Fiscale e P.IVA 03916040656 , R.E.A. di  Salerno n. 329957,- giusta nomina del 28 aprile 2023, conferisce mandato all’Avv. Maria Afrodite Carotenuto del Foro di Napoli (cod. fiscale CRTMFR68E50F839I), </w:t>
+      </w:r>
+      <w:proofErr w:type="spellStart"/>
+      <w:r>
+        <w:rPr>
+          <w:rFonts w:ascii="Times New Roman" w:hAnsi="Times New Roman"/>
+          <w:b/>
+          <w:bCs/>
+          <w:iCs/>
+          <w:sz w:val="24"/>
+          <w:szCs w:val="24"/>
+        </w:rPr>
+        <w:t>pec</w:t>
+      </w:r>
+      <w:proofErr w:type="spellEnd"/>
+      <w:r>
+        <w:rPr>
+          <w:rFonts w:ascii="Times New Roman" w:hAnsi="Times New Roman"/>
+          <w:b/>
+          <w:bCs/>
+          <w:iCs/>
+          <w:sz w:val="24"/>
+          <w:szCs w:val="24"/>
+        </w:rPr>
+        <w:t xml:space="preserve">: mariaafroditecarotenuto@avvocatinapoli.legalmail.it, affinché la rappresenti e difenda n ogni stato e grado del presente giudizio  in danno  di </w:t>
+      </w:r>
+      <w:r>
+        <w:rPr>
+          <w:rFonts w:ascii="Times New Roman" w:hAnsi="Times New Roman"/>
+          <w:b/>
+          <w:bCs/>
+          <w:iCs/>
+          <w:sz w:val="24"/>
+          <w:szCs w:val="24"/>
+        </w:rPr>
+        <w:t>{</w:t>
+      </w:r>
+      <w:proofErr w:type="spellStart"/>
+      <w:r>
+        <w:rPr>
+          <w:rFonts w:ascii="Times New Roman" w:hAnsi="Times New Roman"/>
+          <w:b/>
+          <w:bCs/>
+          <w:iCs/>
+          <w:sz w:val="24"/>
+          <w:szCs w:val="24"/>
+        </w:rPr>
+        <w:t>ragione_sociale</w:t>
+      </w:r>
+      <w:proofErr w:type="spellEnd"/>
+      <w:r>
+        <w:rPr>
+          <w:rFonts w:ascii="Times New Roman" w:hAnsi="Times New Roman"/>
+          <w:b/>
+          <w:bCs/>
+          <w:iCs/>
+          <w:sz w:val="24"/>
+          <w:szCs w:val="24"/>
+        </w:rPr>
+        <w:t>} (Cod. fiscale/</w:t>
+      </w:r>
+      <w:proofErr w:type="spellStart"/>
+      <w:r>
+        <w:rPr>
+          <w:rFonts w:ascii="Times New Roman" w:hAnsi="Times New Roman"/>
+          <w:b/>
+          <w:bCs/>
+          <w:iCs/>
+          <w:sz w:val="24"/>
+          <w:szCs w:val="24"/>
+        </w:rPr>
+        <w:t>p.IVA</w:t>
+      </w:r>
+      <w:proofErr w:type="spellEnd"/>
+      <w:r>
+        <w:rPr>
+          <w:rFonts w:ascii="Times New Roman" w:hAnsi="Times New Roman"/>
+          <w:b/>
+          <w:bCs/>
+          <w:iCs/>
+          <w:sz w:val="24"/>
+          <w:szCs w:val="24"/>
+        </w:rPr>
+        <w:t xml:space="preserve"> {</w:t>
+      </w:r>
+      <w:proofErr w:type="spellStart"/>
+      <w:r>
+        <w:rPr>
+          <w:rFonts w:ascii="Times New Roman" w:hAnsi="Times New Roman"/>
+          <w:b/>
+          <w:bCs/>
+          <w:iCs/>
+          <w:sz w:val="24"/>
+          <w:szCs w:val="24"/>
+        </w:rPr>
+        <w:t>codice_fiscale</w:t>
+      </w:r>
+      <w:proofErr w:type="spellEnd"/>
+      <w:r>
+        <w:rPr>
+          <w:rFonts w:ascii="Times New Roman" w:hAnsi="Times New Roman"/>
+          <w:b/>
+          <w:bCs/>
+          <w:iCs/>
+          <w:sz w:val="24"/>
+          <w:szCs w:val="24"/>
+        </w:rPr>
+        <w:t>}</w:t>
+      </w:r>
+      <w:r>
+        <w:rPr>
+          <w:rFonts w:ascii="Times New Roman" w:hAnsi="Times New Roman"/>
+          <w:b/>
+          <w:bCs/>
+          <w:iCs/>
+          <w:sz w:val="24"/>
+          <w:szCs w:val="24"/>
         </w:rPr>
         <w:t xml:space="preserve"> </w:t>
       </w:r>
@@ -2058,15 +2856,43 @@
           <w:b/>
           <w:bCs/>
           <w:iCs/>
-        </w:rPr>
-        <w:t>{partita_iva})</w:t>
-      </w:r>
+          <w:sz w:val="24"/>
+          <w:szCs w:val="24"/>
+        </w:rPr>
+        <w:t>{</w:t>
+      </w:r>
+      <w:proofErr w:type="spellStart"/>
       <w:r>
         <w:rPr>
           <w:rFonts w:ascii="Times New Roman" w:hAnsi="Times New Roman"/>
           <w:b/>
           <w:bCs/>
           <w:iCs/>
+          <w:sz w:val="24"/>
+          <w:szCs w:val="24"/>
+        </w:rPr>
+        <w:t>partita_iva</w:t>
+      </w:r>
+      <w:proofErr w:type="spellEnd"/>
+      <w:r>
+        <w:rPr>
+          <w:rFonts w:ascii="Times New Roman" w:hAnsi="Times New Roman"/>
+          <w:b/>
+          <w:bCs/>
+          <w:iCs/>
+          <w:sz w:val="24"/>
+          <w:szCs w:val="24"/>
+        </w:rPr>
+        <w:t>})</w:t>
+      </w:r>
+      <w:r>
+        <w:rPr>
+          <w:rFonts w:ascii="Times New Roman" w:hAnsi="Times New Roman"/>
+          <w:b/>
+          <w:bCs/>
+          <w:iCs/>
+          <w:sz w:val="24"/>
+          <w:szCs w:val="24"/>
         </w:rPr>
         <w:t xml:space="preserve"> </w:t>
       </w:r>
@@ -2076,8 +2902,82 @@
           <w:b/>
           <w:bCs/>
           <w:iCs/>
-        </w:rPr>
-        <w:t>nonché a proporre domanda riconvenzionale e occorrendo, nella fase successiva di esecuzione, di riassunzione e di eventuali opposizioni, con ogni facoltà di legge compresa quella di farsi sostituire, transigere e conciliare, riscuotere e quietanzare, rinunciare ad atti e ad accettare rinunce, richiedere giudizio di equità, chiamare terzi in causa, eleggendo domicilio digitale presso l’indirizzo del suo procuratore costituito Avvocato Maria Afrodite Carotenuto pec: mariaafroditecarotenuto@avvocatinapoli.legalmail.it come risulta da Reginde, con studio in Napoli alla Via Giuseppe Bonito n.1. Dichiara di aver ricevuto tutte le informazioni previste ex art. 13 Reg. UE n. 2016/679 (GDPR) e successive disponende in materia e presto il consenso al trattamento dei dati personali, anche sensibili per l’espletamento del mandato conferito.</w:t>
+          <w:sz w:val="24"/>
+          <w:szCs w:val="24"/>
+        </w:rPr>
+        <w:t xml:space="preserve">nonché a proporre domanda riconvenzionale e occorrendo, nella fase successiva di esecuzione, di riassunzione e di eventuali opposizioni, con ogni facoltà di legge compresa quella di farsi sostituire, transigere e conciliare, riscuotere e quietanzare, rinunciare ad atti e ad accettare rinunce, richiedere giudizio di equità, chiamare terzi in causa, eleggendo domicilio digitale presso l’indirizzo del suo procuratore costituito Avvocato Maria Afrodite Carotenuto </w:t>
+      </w:r>
+      <w:proofErr w:type="spellStart"/>
+      <w:r>
+        <w:rPr>
+          <w:rFonts w:ascii="Times New Roman" w:hAnsi="Times New Roman"/>
+          <w:b/>
+          <w:bCs/>
+          <w:iCs/>
+          <w:sz w:val="24"/>
+          <w:szCs w:val="24"/>
+        </w:rPr>
+        <w:t>pec</w:t>
+      </w:r>
+      <w:proofErr w:type="spellEnd"/>
+      <w:r>
+        <w:rPr>
+          <w:rFonts w:ascii="Times New Roman" w:hAnsi="Times New Roman"/>
+          <w:b/>
+          <w:bCs/>
+          <w:iCs/>
+          <w:sz w:val="24"/>
+          <w:szCs w:val="24"/>
+        </w:rPr>
+        <w:t xml:space="preserve">: mariaafroditecarotenuto@avvocatinapoli.legalmail.it come risulta da </w:t>
+      </w:r>
+      <w:proofErr w:type="spellStart"/>
+      <w:r>
+        <w:rPr>
+          <w:rFonts w:ascii="Times New Roman" w:hAnsi="Times New Roman"/>
+          <w:b/>
+          <w:bCs/>
+          <w:iCs/>
+          <w:sz w:val="24"/>
+          <w:szCs w:val="24"/>
+        </w:rPr>
+        <w:t>Reginde</w:t>
+      </w:r>
+      <w:proofErr w:type="spellEnd"/>
+      <w:r>
+        <w:rPr>
+          <w:rFonts w:ascii="Times New Roman" w:hAnsi="Times New Roman"/>
+          <w:b/>
+          <w:bCs/>
+          <w:iCs/>
+          <w:sz w:val="24"/>
+          <w:szCs w:val="24"/>
+        </w:rPr>
+        <w:t xml:space="preserve">, con studio in Napoli alla Via Giuseppe Bonito n.1. Dichiara di aver ricevuto tutte le informazioni previste ex art. 13 Reg. UE n. 2016/679 (GDPR) e successive </w:t>
+      </w:r>
+      <w:proofErr w:type="spellStart"/>
+      <w:r>
+        <w:rPr>
+          <w:rFonts w:ascii="Times New Roman" w:hAnsi="Times New Roman"/>
+          <w:b/>
+          <w:bCs/>
+          <w:iCs/>
+          <w:sz w:val="24"/>
+          <w:szCs w:val="24"/>
+        </w:rPr>
+        <w:t>disponende</w:t>
+      </w:r>
+      <w:proofErr w:type="spellEnd"/>
+      <w:r>
+        <w:rPr>
+          <w:rFonts w:ascii="Times New Roman" w:hAnsi="Times New Roman"/>
+          <w:b/>
+          <w:bCs/>
+          <w:iCs/>
+          <w:sz w:val="24"/>
+          <w:szCs w:val="24"/>
+        </w:rPr>
+        <w:t xml:space="preserve"> in materia e presto il consenso al trattamento dei dati personali, anche sensibili per l’espletamento del mandato conferito.</w:t>
       </w:r>
     </w:p>
     <w:p>
@@ -2085,6 +2985,8 @@
         <w:jc w:val="both"/>
         <w:rPr>
           <w:rFonts w:ascii="Times New Roman" w:hAnsi="Times New Roman"/>
+          <w:sz w:val="24"/>
+          <w:szCs w:val="24"/>
         </w:rPr>
       </w:pPr>
     </w:p>
@@ -2092,6 +2994,8 @@
       <w:pPr>
         <w:rPr>
           <w:rFonts w:ascii="Times New Roman" w:hAnsi="Times New Roman"/>
+          <w:sz w:val="24"/>
+          <w:szCs w:val="24"/>
         </w:rPr>
       </w:pPr>
     </w:p>
@@ -2102,16 +3006,32 @@
           <w:rFonts w:ascii="Times New Roman" w:hAnsi="Times New Roman"/>
           <w:b/>
           <w:bCs/>
-        </w:rPr>
-      </w:pPr>
-      <w:r>
-        <w:rPr>
-          <w:rFonts w:ascii="Times New Roman" w:hAnsi="Times New Roman"/>
-          <w:b/>
-          <w:bCs/>
-        </w:rPr>
-        <w:t>Salerno Energia Vendita S.p.a</w:t>
-      </w:r>
+          <w:sz w:val="24"/>
+          <w:szCs w:val="24"/>
+        </w:rPr>
+      </w:pPr>
+      <w:r>
+        <w:rPr>
+          <w:rFonts w:ascii="Times New Roman" w:hAnsi="Times New Roman"/>
+          <w:b/>
+          <w:bCs/>
+          <w:sz w:val="24"/>
+          <w:szCs w:val="24"/>
+        </w:rPr>
+        <w:t xml:space="preserve">Salerno Energia Vendita </w:t>
+      </w:r>
+      <w:proofErr w:type="spellStart"/>
+      <w:r>
+        <w:rPr>
+          <w:rFonts w:ascii="Times New Roman" w:hAnsi="Times New Roman"/>
+          <w:b/>
+          <w:bCs/>
+          <w:sz w:val="24"/>
+          <w:szCs w:val="24"/>
+        </w:rPr>
+        <w:t>S.p.a</w:t>
+      </w:r>
+      <w:proofErr w:type="spellEnd"/>
     </w:p>
     <w:p>
       <w:pPr>
@@ -2120,30 +3040,56 @@
           <w:rFonts w:ascii="Times New Roman" w:hAnsi="Times New Roman"/>
           <w:b/>
           <w:bCs/>
-        </w:rPr>
-      </w:pPr>
-      <w:r>
-        <w:rPr>
-          <w:rFonts w:ascii="Times New Roman" w:hAnsi="Times New Roman"/>
-          <w:b/>
-          <w:bCs/>
+          <w:sz w:val="24"/>
+          <w:szCs w:val="24"/>
+        </w:rPr>
+      </w:pPr>
+      <w:r>
+        <w:rPr>
+          <w:rFonts w:ascii="Times New Roman" w:hAnsi="Times New Roman"/>
+          <w:b/>
+          <w:bCs/>
+          <w:sz w:val="24"/>
+          <w:szCs w:val="24"/>
         </w:rPr>
         <w:t>Dott. Mauro Tornatore</w:t>
       </w:r>
     </w:p>
     <w:p>
-      <w:r>
-        <w:rPr>
+      <w:pPr>
+        <w:rPr>
+          <w:rFonts w:ascii="Times New Roman" w:hAnsi="Times New Roman"/>
+          <w:sz w:val="24"/>
+          <w:szCs w:val="24"/>
+        </w:rPr>
+      </w:pPr>
+      <w:r>
+        <w:rPr>
+          <w:rFonts w:ascii="Times New Roman" w:hAnsi="Times New Roman"/>
           <w:b/>
           <w:bCs/>
           <w:i/>
           <w:iCs/>
+          <w:sz w:val="24"/>
+          <w:szCs w:val="24"/>
         </w:rPr>
         <w:t xml:space="preserve"> </w:t>
       </w:r>
     </w:p>
     <w:p>
-      <w:r>
+      <w:pPr>
+        <w:rPr>
+          <w:rFonts w:ascii="Times New Roman" w:hAnsi="Times New Roman"/>
+          <w:sz w:val="24"/>
+          <w:szCs w:val="24"/>
+        </w:rPr>
+      </w:pPr>
+      <w:r>
+        <w:rPr>
+          <w:rFonts w:ascii="Times New Roman" w:hAnsi="Times New Roman"/>
+          <w:sz w:val="24"/>
+          <w:szCs w:val="24"/>
+        </w:rPr>
         <w:t xml:space="preserve"> </w:t>
       </w:r>
     </w:p>
@@ -2154,13 +3100,17 @@
           <w:rFonts w:ascii="Times New Roman" w:hAnsi="Times New Roman"/>
           <w:b/>
           <w:bCs/>
-        </w:rPr>
-      </w:pPr>
-      <w:r>
-        <w:rPr>
-          <w:rFonts w:ascii="Times New Roman" w:hAnsi="Times New Roman"/>
-          <w:b/>
-          <w:bCs/>
+          <w:sz w:val="24"/>
+          <w:szCs w:val="24"/>
+        </w:rPr>
+      </w:pPr>
+      <w:r>
+        <w:rPr>
+          <w:rFonts w:ascii="Times New Roman" w:hAnsi="Times New Roman"/>
+          <w:b/>
+          <w:bCs/>
+          <w:sz w:val="24"/>
+          <w:szCs w:val="24"/>
         </w:rPr>
         <w:t>Visto per autentica</w:t>
       </w:r>
@@ -2172,6 +3122,8 @@
           <w:rFonts w:ascii="Times New Roman" w:hAnsi="Times New Roman"/>
           <w:b/>
           <w:bCs/>
+          <w:sz w:val="24"/>
+          <w:szCs w:val="24"/>
           <w:u w:val="single"/>
         </w:rPr>
       </w:pPr>
@@ -2180,6 +3132,8 @@
           <w:rFonts w:ascii="Times New Roman" w:hAnsi="Times New Roman"/>
           <w:b/>
           <w:bCs/>
+          <w:sz w:val="24"/>
+          <w:szCs w:val="24"/>
         </w:rPr>
         <w:t>Avv. Maria Afrodite Carotenuto</w:t>
       </w:r>
@@ -2194,6 +3148,8 @@
         <w:jc w:val="both"/>
         <w:rPr>
           <w:rFonts w:ascii="Times New Roman" w:hAnsi="Times New Roman"/>
+          <w:sz w:val="24"/>
+          <w:szCs w:val="24"/>
         </w:rPr>
       </w:pPr>
     </w:p>
@@ -2219,7 +3175,7 @@
 </file>
 
 <file path=word/endnotes.xml><?xml version="1.0" encoding="utf-8"?>
-<w:endnotes xmlns:wpc="http://schemas.microsoft.com/office/word/2010/wordprocessingCanvas" xmlns:cx="http://schemas.microsoft.com/office/drawing/2014/chartex" xmlns:cx1="http://schemas.microsoft.com/office/drawing/2015/9/8/chartex" xmlns:cx2="http://schemas.microsoft.com/office/drawing/2015/10/21/chartex" xmlns:cx3="http://schemas.microsoft.com/office/drawing/2016/5/9/chartex" xmlns:cx4="http://schemas.microsoft.com/office/drawing/2016/5/10/chartex" xmlns:cx5="http://schemas.microsoft.com/office/drawing/2016/5/11/chartex" xmlns:cx6="http://schemas.microsoft.com/office/drawing/2016/5/12/chartex" xmlns:cx7="http://schemas.microsoft.com/office/drawing/2016/5/13/chartex" xmlns:cx8="http://schemas.microsoft.com/office/drawing/2016/5/14/chartex" xmlns:mc="http://schemas.openxmlformats.org/markup-compatibility/2006" xmlns:aink="http://schemas.microsoft.com/office/drawing/2016/ink" xmlns:am3d="http://schemas.microsoft.com/office/drawing/2017/model3d" xmlns:o="urn:schemas-microsoft-com:office:office" xmlns:oel="http://schemas.microsoft.com/office/2019/extlst" xmlns:r="http://schemas.openxmlformats.org/officeDocument/2006/relationships" xmlns:m="http://schemas.openxmlformats.org/officeDocument/2006/math" xmlns:v="urn:schemas-microsoft-com:vml" xmlns:wp14="http://schemas.microsoft.com/office/word/2010/wordprocessingDrawing" xmlns:wp="http://schemas.openxmlformats.org/drawingml/2006/wordprocessingDrawing" xmlns:w10="urn:schemas-microsoft-com:office:word" xmlns:w="http://schemas.openxmlformats.org/wordprocessingml/2006/main" xmlns:w14="http://schemas.microsoft.com/office/word/2010/wordml" xmlns:w15="http://schemas.microsoft.com/office/word/2012/wordml" xmlns:w16cex="http://schemas.microsoft.com/office/word/2018/wordml/cex" xmlns:w16cid="http://schemas.microsoft.com/office/word/2016/wordml/cid" xmlns:w16="http://schemas.microsoft.com/office/word/2018/wordml" xmlns:w16du="http://schemas.microsoft.com/office/word/2023/wordml/word16du" xmlns:w16sdtdh="http://schemas.microsoft.com/office/word/2020/wordml/sdtdatahash" xmlns:w16se="http://schemas.microsoft.com/office/word/2015/wordml/symex" xmlns:wpg="http://schemas.microsoft.com/office/word/2010/wordprocessingGroup" xmlns:wpi="http://schemas.microsoft.com/office/word/2010/wordprocessingInk" xmlns:wne="http://schemas.microsoft.com/office/word/2006/wordml" xmlns:wps="http://schemas.microsoft.com/office/word/2010/wordprocessingShape" mc:Ignorable="w14 w15 w16se w16cid w16 w16cex w16sdtdh w16du wp14">
+<w:endnotes xmlns:wpc="http://schemas.microsoft.com/office/word/2010/wordprocessingCanvas" xmlns:cx="http://schemas.microsoft.com/office/drawing/2014/chartex" xmlns:cx1="http://schemas.microsoft.com/office/drawing/2015/9/8/chartex" xmlns:cx2="http://schemas.microsoft.com/office/drawing/2015/10/21/chartex" xmlns:cx3="http://schemas.microsoft.com/office/drawing/2016/5/9/chartex" xmlns:cx4="http://schemas.microsoft.com/office/drawing/2016/5/10/chartex" xmlns:cx5="http://schemas.microsoft.com/office/drawing/2016/5/11/chartex" xmlns:cx6="http://schemas.microsoft.com/office/drawing/2016/5/12/chartex" xmlns:cx7="http://schemas.microsoft.com/office/drawing/2016/5/13/chartex" xmlns:cx8="http://schemas.microsoft.com/office/drawing/2016/5/14/chartex" xmlns:mc="http://schemas.openxmlformats.org/markup-compatibility/2006" xmlns:aink="http://schemas.microsoft.com/office/drawing/2016/ink" xmlns:am3d="http://schemas.microsoft.com/office/drawing/2017/model3d" xmlns:o="urn:schemas-microsoft-com:office:office" xmlns:oel="http://schemas.microsoft.com/office/2019/extlst" xmlns:r="http://schemas.openxmlformats.org/officeDocument/2006/relationships" xmlns:m="http://schemas.openxmlformats.org/officeDocument/2006/math" xmlns:v="urn:schemas-microsoft-com:vml" xmlns:wp14="http://schemas.microsoft.com/office/word/2010/wordprocessingDrawing" xmlns:wp="http://schemas.openxmlformats.org/drawingml/2006/wordprocessingDrawing" xmlns:w10="urn:schemas-microsoft-com:office:word" xmlns:w="http://schemas.openxmlformats.org/wordprocessingml/2006/main" xmlns:w14="http://schemas.microsoft.com/office/word/2010/wordml" xmlns:w15="http://schemas.microsoft.com/office/word/2012/wordml" xmlns:w16cex="http://schemas.microsoft.com/office/word/2018/wordml/cex" xmlns:w16cid="http://schemas.microsoft.com/office/word/2016/wordml/cid" xmlns:w16="http://schemas.microsoft.com/office/word/2018/wordml" xmlns:w16du="http://schemas.microsoft.com/office/word/2023/wordml/word16du" xmlns:w16sdtdh="http://schemas.microsoft.com/office/word/2020/wordml/sdtdatahash" xmlns:w16sdtfl="http://schemas.microsoft.com/office/word/2024/wordml/sdtformatlock" xmlns:w16se="http://schemas.microsoft.com/office/word/2015/wordml/symex" xmlns:wpg="http://schemas.microsoft.com/office/word/2010/wordprocessingGroup" xmlns:wpi="http://schemas.microsoft.com/office/word/2010/wordprocessingInk" xmlns:wne="http://schemas.microsoft.com/office/word/2006/wordml" xmlns:wps="http://schemas.microsoft.com/office/word/2010/wordprocessingShape" mc:Ignorable="w14 w15 w16se w16cid w16 w16cex w16sdtdh w16sdtfl w16du wp14">
   <w:endnote w:type="separator" w:id="-1">
     <w:p>
       <w:pPr>
@@ -2244,7 +3200,7 @@
 </file>
 
 <file path=word/footer1.xml><?xml version="1.0" encoding="utf-8"?>
-<w:ftr xmlns:wpc="http://schemas.microsoft.com/office/word/2010/wordprocessingCanvas" xmlns:cx="http://schemas.microsoft.com/office/drawing/2014/chartex" xmlns:cx1="http://schemas.microsoft.com/office/drawing/2015/9/8/chartex" xmlns:cx2="http://schemas.microsoft.com/office/drawing/2015/10/21/chartex" xmlns:cx3="http://schemas.microsoft.com/office/drawing/2016/5/9/chartex" xmlns:cx4="http://schemas.microsoft.com/office/drawing/2016/5/10/chartex" xmlns:cx5="http://schemas.microsoft.com/office/drawing/2016/5/11/chartex" xmlns:cx6="http://schemas.microsoft.com/office/drawing/2016/5/12/chartex" xmlns:cx7="http://schemas.microsoft.com/office/drawing/2016/5/13/chartex" xmlns:cx8="http://schemas.microsoft.com/office/drawing/2016/5/14/chartex" xmlns:mc="http://schemas.openxmlformats.org/markup-compatibility/2006" xmlns:aink="http://schemas.microsoft.com/office/drawing/2016/ink" xmlns:am3d="http://schemas.microsoft.com/office/drawing/2017/model3d" xmlns:o="urn:schemas-microsoft-com:office:office" xmlns:oel="http://schemas.microsoft.com/office/2019/extlst" xmlns:r="http://schemas.openxmlformats.org/officeDocument/2006/relationships" xmlns:m="http://schemas.openxmlformats.org/officeDocument/2006/math" xmlns:v="urn:schemas-microsoft-com:vml" xmlns:wp14="http://schemas.microsoft.com/office/word/2010/wordprocessingDrawing" xmlns:wp="http://schemas.openxmlformats.org/drawingml/2006/wordprocessingDrawing" xmlns:w10="urn:schemas-microsoft-com:office:word" xmlns:w="http://schemas.openxmlformats.org/wordprocessingml/2006/main" xmlns:w14="http://schemas.microsoft.com/office/word/2010/wordml" xmlns:w15="http://schemas.microsoft.com/office/word/2012/wordml" xmlns:w16cex="http://schemas.microsoft.com/office/word/2018/wordml/cex" xmlns:w16cid="http://schemas.microsoft.com/office/word/2016/wordml/cid" xmlns:w16="http://schemas.microsoft.com/office/word/2018/wordml" xmlns:w16du="http://schemas.microsoft.com/office/word/2023/wordml/word16du" xmlns:w16sdtdh="http://schemas.microsoft.com/office/word/2020/wordml/sdtdatahash" xmlns:w16se="http://schemas.microsoft.com/office/word/2015/wordml/symex" xmlns:wpg="http://schemas.microsoft.com/office/word/2010/wordprocessingGroup" xmlns:wpi="http://schemas.microsoft.com/office/word/2010/wordprocessingInk" xmlns:wne="http://schemas.microsoft.com/office/word/2006/wordml" xmlns:wps="http://schemas.microsoft.com/office/word/2010/wordprocessingShape" mc:Ignorable="w14 w15 w16se w16cid w16 w16cex w16sdtdh w16du wp14">
+<w:ftr xmlns:wpc="http://schemas.microsoft.com/office/word/2010/wordprocessingCanvas" xmlns:cx="http://schemas.microsoft.com/office/drawing/2014/chartex" xmlns:cx1="http://schemas.microsoft.com/office/drawing/2015/9/8/chartex" xmlns:cx2="http://schemas.microsoft.com/office/drawing/2015/10/21/chartex" xmlns:cx3="http://schemas.microsoft.com/office/drawing/2016/5/9/chartex" xmlns:cx4="http://schemas.microsoft.com/office/drawing/2016/5/10/chartex" xmlns:cx5="http://schemas.microsoft.com/office/drawing/2016/5/11/chartex" xmlns:cx6="http://schemas.microsoft.com/office/drawing/2016/5/12/chartex" xmlns:cx7="http://schemas.microsoft.com/office/drawing/2016/5/13/chartex" xmlns:cx8="http://schemas.microsoft.com/office/drawing/2016/5/14/chartex" xmlns:mc="http://schemas.openxmlformats.org/markup-compatibility/2006" xmlns:aink="http://schemas.microsoft.com/office/drawing/2016/ink" xmlns:am3d="http://schemas.microsoft.com/office/drawing/2017/model3d" xmlns:o="urn:schemas-microsoft-com:office:office" xmlns:oel="http://schemas.microsoft.com/office/2019/extlst" xmlns:r="http://schemas.openxmlformats.org/officeDocument/2006/relationships" xmlns:m="http://schemas.openxmlformats.org/officeDocument/2006/math" xmlns:v="urn:schemas-microsoft-com:vml" xmlns:wp14="http://schemas.microsoft.com/office/word/2010/wordprocessingDrawing" xmlns:wp="http://schemas.openxmlformats.org/drawingml/2006/wordprocessingDrawing" xmlns:w10="urn:schemas-microsoft-com:office:word" xmlns:w="http://schemas.openxmlformats.org/wordprocessingml/2006/main" xmlns:w14="http://schemas.microsoft.com/office/word/2010/wordml" xmlns:w15="http://schemas.microsoft.com/office/word/2012/wordml" xmlns:w16cex="http://schemas.microsoft.com/office/word/2018/wordml/cex" xmlns:w16cid="http://schemas.microsoft.com/office/word/2016/wordml/cid" xmlns:w16="http://schemas.microsoft.com/office/word/2018/wordml" xmlns:w16du="http://schemas.microsoft.com/office/word/2023/wordml/word16du" xmlns:w16sdtdh="http://schemas.microsoft.com/office/word/2020/wordml/sdtdatahash" xmlns:w16sdtfl="http://schemas.microsoft.com/office/word/2024/wordml/sdtformatlock" xmlns:w16se="http://schemas.microsoft.com/office/word/2015/wordml/symex" xmlns:wpg="http://schemas.microsoft.com/office/word/2010/wordprocessingGroup" xmlns:wpi="http://schemas.microsoft.com/office/word/2010/wordprocessingInk" xmlns:wne="http://schemas.microsoft.com/office/word/2006/wordml" xmlns:wps="http://schemas.microsoft.com/office/word/2010/wordprocessingShape" mc:Ignorable="w14 w15 w16se w16cid w16 w16cex w16sdtdh w16sdtfl w16du wp14">
   <w:sdt>
     <w:sdtPr>
       <w:id w:val="-47999595"/>
@@ -2289,7 +3245,7 @@
 </file>
 
 <file path=word/footnotes.xml><?xml version="1.0" encoding="utf-8"?>
-<w:footnotes xmlns:wpc="http://schemas.microsoft.com/office/word/2010/wordprocessingCanvas" xmlns:cx="http://schemas.microsoft.com/office/drawing/2014/chartex" xmlns:cx1="http://schemas.microsoft.com/office/drawing/2015/9/8/chartex" xmlns:cx2="http://schemas.microsoft.com/office/drawing/2015/10/21/chartex" xmlns:cx3="http://schemas.microsoft.com/office/drawing/2016/5/9/chartex" xmlns:cx4="http://schemas.microsoft.com/office/drawing/2016/5/10/chartex" xmlns:cx5="http://schemas.microsoft.com/office/drawing/2016/5/11/chartex" xmlns:cx6="http://schemas.microsoft.com/office/drawing/2016/5/12/chartex" xmlns:cx7="http://schemas.microsoft.com/office/drawing/2016/5/13/chartex" xmlns:cx8="http://schemas.microsoft.com/office/drawing/2016/5/14/chartex" xmlns:mc="http://schemas.openxmlformats.org/markup-compatibility/2006" xmlns:aink="http://schemas.microsoft.com/office/drawing/2016/ink" xmlns:am3d="http://schemas.microsoft.com/office/drawing/2017/model3d" xmlns:o="urn:schemas-microsoft-com:office:office" xmlns:oel="http://schemas.microsoft.com/office/2019/extlst" xmlns:r="http://schemas.openxmlformats.org/officeDocument/2006/relationships" xmlns:m="http://schemas.openxmlformats.org/officeDocument/2006/math" xmlns:v="urn:schemas-microsoft-com:vml" xmlns:wp14="http://schemas.microsoft.com/office/word/2010/wordprocessingDrawing" xmlns:wp="http://schemas.openxmlformats.org/drawingml/2006/wordprocessingDrawing" xmlns:w10="urn:schemas-microsoft-com:office:word" xmlns:w="http://schemas.openxmlformats.org/wordprocessingml/2006/main" xmlns:w14="http://schemas.microsoft.com/office/word/2010/wordml" xmlns:w15="http://schemas.microsoft.com/office/word/2012/wordml" xmlns:w16cex="http://schemas.microsoft.com/office/word/2018/wordml/cex" xmlns:w16cid="http://schemas.microsoft.com/office/word/2016/wordml/cid" xmlns:w16="http://schemas.microsoft.com/office/word/2018/wordml" xmlns:w16du="http://schemas.microsoft.com/office/word/2023/wordml/word16du" xmlns:w16sdtdh="http://schemas.microsoft.com/office/word/2020/wordml/sdtdatahash" xmlns:w16se="http://schemas.microsoft.com/office/word/2015/wordml/symex" xmlns:wpg="http://schemas.microsoft.com/office/word/2010/wordprocessingGroup" xmlns:wpi="http://schemas.microsoft.com/office/word/2010/wordprocessingInk" xmlns:wne="http://schemas.microsoft.com/office/word/2006/wordml" xmlns:wps="http://schemas.microsoft.com/office/word/2010/wordprocessingShape" mc:Ignorable="w14 w15 w16se w16cid w16 w16cex w16sdtdh w16du wp14">
+<w:footnotes xmlns:wpc="http://schemas.microsoft.com/office/word/2010/wordprocessingCanvas" xmlns:cx="http://schemas.microsoft.com/office/drawing/2014/chartex" xmlns:cx1="http://schemas.microsoft.com/office/drawing/2015/9/8/chartex" xmlns:cx2="http://schemas.microsoft.com/office/drawing/2015/10/21/chartex" xmlns:cx3="http://schemas.microsoft.com/office/drawing/2016/5/9/chartex" xmlns:cx4="http://schemas.microsoft.com/office/drawing/2016/5/10/chartex" xmlns:cx5="http://schemas.microsoft.com/office/drawing/2016/5/11/chartex" xmlns:cx6="http://schemas.microsoft.com/office/drawing/2016/5/12/chartex" xmlns:cx7="http://schemas.microsoft.com/office/drawing/2016/5/13/chartex" xmlns:cx8="http://schemas.microsoft.com/office/drawing/2016/5/14/chartex" xmlns:mc="http://schemas.openxmlformats.org/markup-compatibility/2006" xmlns:aink="http://schemas.microsoft.com/office/drawing/2016/ink" xmlns:am3d="http://schemas.microsoft.com/office/drawing/2017/model3d" xmlns:o="urn:schemas-microsoft-com:office:office" xmlns:oel="http://schemas.microsoft.com/office/2019/extlst" xmlns:r="http://schemas.openxmlformats.org/officeDocument/2006/relationships" xmlns:m="http://schemas.openxmlformats.org/officeDocument/2006/math" xmlns:v="urn:schemas-microsoft-com:vml" xmlns:wp14="http://schemas.microsoft.com/office/word/2010/wordprocessingDrawing" xmlns:wp="http://schemas.openxmlformats.org/drawingml/2006/wordprocessingDrawing" xmlns:w10="urn:schemas-microsoft-com:office:word" xmlns:w="http://schemas.openxmlformats.org/wordprocessingml/2006/main" xmlns:w14="http://schemas.microsoft.com/office/word/2010/wordml" xmlns:w15="http://schemas.microsoft.com/office/word/2012/wordml" xmlns:w16cex="http://schemas.microsoft.com/office/word/2018/wordml/cex" xmlns:w16cid="http://schemas.microsoft.com/office/word/2016/wordml/cid" xmlns:w16="http://schemas.microsoft.com/office/word/2018/wordml" xmlns:w16du="http://schemas.microsoft.com/office/word/2023/wordml/word16du" xmlns:w16sdtdh="http://schemas.microsoft.com/office/word/2020/wordml/sdtdatahash" xmlns:w16sdtfl="http://schemas.microsoft.com/office/word/2024/wordml/sdtformatlock" xmlns:w16se="http://schemas.microsoft.com/office/word/2015/wordml/symex" xmlns:wpg="http://schemas.microsoft.com/office/word/2010/wordprocessingGroup" xmlns:wpi="http://schemas.microsoft.com/office/word/2010/wordprocessingInk" xmlns:wne="http://schemas.microsoft.com/office/word/2006/wordml" xmlns:wps="http://schemas.microsoft.com/office/word/2010/wordprocessingShape" mc:Ignorable="w14 w15 w16se w16cid w16 w16cex w16sdtdh w16sdtfl w16du wp14">
   <w:footnote w:type="separator" w:id="-1">
     <w:p>
       <w:pPr>
@@ -2314,7 +3270,7 @@
 </file>
 
 <file path=word/header1.xml><?xml version="1.0" encoding="utf-8"?>
-<w:hdr xmlns:wpc="http://schemas.microsoft.com/office/word/2010/wordprocessingCanvas" xmlns:cx="http://schemas.microsoft.com/office/drawing/2014/chartex" xmlns:cx1="http://schemas.microsoft.com/office/drawing/2015/9/8/chartex" xmlns:cx2="http://schemas.microsoft.com/office/drawing/2015/10/21/chartex" xmlns:cx3="http://schemas.microsoft.com/office/drawing/2016/5/9/chartex" xmlns:cx4="http://schemas.microsoft.com/office/drawing/2016/5/10/chartex" xmlns:cx5="http://schemas.microsoft.com/office/drawing/2016/5/11/chartex" xmlns:cx6="http://schemas.microsoft.com/office/drawing/2016/5/12/chartex" xmlns:cx7="http://schemas.microsoft.com/office/drawing/2016/5/13/chartex" xmlns:cx8="http://schemas.microsoft.com/office/drawing/2016/5/14/chartex" xmlns:mc="http://schemas.openxmlformats.org/markup-compatibility/2006" xmlns:aink="http://schemas.microsoft.com/office/drawing/2016/ink" xmlns:am3d="http://schemas.microsoft.com/office/drawing/2017/model3d" xmlns:o="urn:schemas-microsoft-com:office:office" xmlns:oel="http://schemas.microsoft.com/office/2019/extlst" xmlns:r="http://schemas.openxmlformats.org/officeDocument/2006/relationships" xmlns:m="http://schemas.openxmlformats.org/officeDocument/2006/math" xmlns:v="urn:schemas-microsoft-com:vml" xmlns:wp14="http://schemas.microsoft.com/office/word/2010/wordprocessingDrawing" xmlns:wp="http://schemas.openxmlformats.org/drawingml/2006/wordprocessingDrawing" xmlns:w10="urn:schemas-microsoft-com:office:word" xmlns:w="http://schemas.openxmlformats.org/wordprocessingml/2006/main" xmlns:w14="http://schemas.microsoft.com/office/word/2010/wordml" xmlns:w15="http://schemas.microsoft.com/office/word/2012/wordml" xmlns:w16cex="http://schemas.microsoft.com/office/word/2018/wordml/cex" xmlns:w16cid="http://schemas.microsoft.com/office/word/2016/wordml/cid" xmlns:w16="http://schemas.microsoft.com/office/word/2018/wordml" xmlns:w16du="http://schemas.microsoft.com/office/word/2023/wordml/word16du" xmlns:w16sdtdh="http://schemas.microsoft.com/office/word/2020/wordml/sdtdatahash" xmlns:w16se="http://schemas.microsoft.com/office/word/2015/wordml/symex" xmlns:wpg="http://schemas.microsoft.com/office/word/2010/wordprocessingGroup" xmlns:wpi="http://schemas.microsoft.com/office/word/2010/wordprocessingInk" xmlns:wne="http://schemas.microsoft.com/office/word/2006/wordml" xmlns:wps="http://schemas.microsoft.com/office/word/2010/wordprocessingShape" mc:Ignorable="w14 w15 w16se w16cid w16 w16cex w16sdtdh w16du wp14">
+<w:hdr xmlns:wpc="http://schemas.microsoft.com/office/word/2010/wordprocessingCanvas" xmlns:cx="http://schemas.microsoft.com/office/drawing/2014/chartex" xmlns:cx1="http://schemas.microsoft.com/office/drawing/2015/9/8/chartex" xmlns:cx2="http://schemas.microsoft.com/office/drawing/2015/10/21/chartex" xmlns:cx3="http://schemas.microsoft.com/office/drawing/2016/5/9/chartex" xmlns:cx4="http://schemas.microsoft.com/office/drawing/2016/5/10/chartex" xmlns:cx5="http://schemas.microsoft.com/office/drawing/2016/5/11/chartex" xmlns:cx6="http://schemas.microsoft.com/office/drawing/2016/5/12/chartex" xmlns:cx7="http://schemas.microsoft.com/office/drawing/2016/5/13/chartex" xmlns:cx8="http://schemas.microsoft.com/office/drawing/2016/5/14/chartex" xmlns:mc="http://schemas.openxmlformats.org/markup-compatibility/2006" xmlns:aink="http://schemas.microsoft.com/office/drawing/2016/ink" xmlns:am3d="http://schemas.microsoft.com/office/drawing/2017/model3d" xmlns:o="urn:schemas-microsoft-com:office:office" xmlns:oel="http://schemas.microsoft.com/office/2019/extlst" xmlns:r="http://schemas.openxmlformats.org/officeDocument/2006/relationships" xmlns:m="http://schemas.openxmlformats.org/officeDocument/2006/math" xmlns:v="urn:schemas-microsoft-com:vml" xmlns:wp14="http://schemas.microsoft.com/office/word/2010/wordprocessingDrawing" xmlns:wp="http://schemas.openxmlformats.org/drawingml/2006/wordprocessingDrawing" xmlns:w10="urn:schemas-microsoft-com:office:word" xmlns:w="http://schemas.openxmlformats.org/wordprocessingml/2006/main" xmlns:w14="http://schemas.microsoft.com/office/word/2010/wordml" xmlns:w15="http://schemas.microsoft.com/office/word/2012/wordml" xmlns:w16cex="http://schemas.microsoft.com/office/word/2018/wordml/cex" xmlns:w16cid="http://schemas.microsoft.com/office/word/2016/wordml/cid" xmlns:w16="http://schemas.microsoft.com/office/word/2018/wordml" xmlns:w16du="http://schemas.microsoft.com/office/word/2023/wordml/word16du" xmlns:w16sdtdh="http://schemas.microsoft.com/office/word/2020/wordml/sdtdatahash" xmlns:w16sdtfl="http://schemas.microsoft.com/office/word/2024/wordml/sdtformatlock" xmlns:w16se="http://schemas.microsoft.com/office/word/2015/wordml/symex" xmlns:wpg="http://schemas.microsoft.com/office/word/2010/wordprocessingGroup" xmlns:wpi="http://schemas.microsoft.com/office/word/2010/wordprocessingInk" xmlns:wne="http://schemas.microsoft.com/office/word/2006/wordml" xmlns:wps="http://schemas.microsoft.com/office/word/2010/wordprocessingShape" mc:Ignorable="w14 w15 w16se w16cid w16 w16cex w16sdtdh w16sdtfl w16du wp14">
   <w:p>
     <w:pPr>
       <w:pStyle w:val="Intestazione"/>
@@ -2611,7 +3567,7 @@
 </file>
 
 <file path=word/numbering.xml><?xml version="1.0" encoding="utf-8"?>
-<w:numbering xmlns:wpc="http://schemas.microsoft.com/office/word/2010/wordprocessingCanvas" xmlns:cx="http://schemas.microsoft.com/office/drawing/2014/chartex" xmlns:cx1="http://schemas.microsoft.com/office/drawing/2015/9/8/chartex" xmlns:cx2="http://schemas.microsoft.com/office/drawing/2015/10/21/chartex" xmlns:cx3="http://schemas.microsoft.com/office/drawing/2016/5/9/chartex" xmlns:cx4="http://schemas.microsoft.com/office/drawing/2016/5/10/chartex" xmlns:cx5="http://schemas.microsoft.com/office/drawing/2016/5/11/chartex" xmlns:cx6="http://schemas.microsoft.com/office/drawing/2016/5/12/chartex" xmlns:cx7="http://schemas.microsoft.com/office/drawing/2016/5/13/chartex" xmlns:cx8="http://schemas.microsoft.com/office/drawing/2016/5/14/chartex" xmlns:mc="http://schemas.openxmlformats.org/markup-compatibility/2006" xmlns:aink="http://schemas.microsoft.com/office/drawing/2016/ink" xmlns:am3d="http://schemas.microsoft.com/office/drawing/2017/model3d" xmlns:o="urn:schemas-microsoft-com:office:office" xmlns:oel="http://schemas.microsoft.com/office/2019/extlst" xmlns:r="http://schemas.openxmlformats.org/officeDocument/2006/relationships" xmlns:m="http://schemas.openxmlformats.org/officeDocument/2006/math" xmlns:v="urn:schemas-microsoft-com:vml" xmlns:wp14="http://schemas.microsoft.com/office/word/2010/wordprocessingDrawing" xmlns:wp="http://schemas.openxmlformats.org/drawingml/2006/wordprocessingDrawing" xmlns:w10="urn:schemas-microsoft-com:office:word" xmlns:w="http://schemas.openxmlformats.org/wordprocessingml/2006/main" xmlns:w14="http://schemas.microsoft.com/office/word/2010/wordml" xmlns:w15="http://schemas.microsoft.com/office/word/2012/wordml" xmlns:w16cex="http://schemas.microsoft.com/office/word/2018/wordml/cex" xmlns:w16cid="http://schemas.microsoft.com/office/word/2016/wordml/cid" xmlns:w16="http://schemas.microsoft.com/office/word/2018/wordml" xmlns:w16du="http://schemas.microsoft.com/office/word/2023/wordml/word16du" xmlns:w16sdtdh="http://schemas.microsoft.com/office/word/2020/wordml/sdtdatahash" xmlns:w16se="http://schemas.microsoft.com/office/word/2015/wordml/symex" xmlns:wpg="http://schemas.microsoft.com/office/word/2010/wordprocessingGroup" xmlns:wpi="http://schemas.microsoft.com/office/word/2010/wordprocessingInk" xmlns:wne="http://schemas.microsoft.com/office/word/2006/wordml" xmlns:wps="http://schemas.microsoft.com/office/word/2010/wordprocessingShape" mc:Ignorable="w14 w15 w16se w16cid w16 w16cex w16sdtdh w16du wp14">
+<w:numbering xmlns:wpc="http://schemas.microsoft.com/office/word/2010/wordprocessingCanvas" xmlns:cx="http://schemas.microsoft.com/office/drawing/2014/chartex" xmlns:cx1="http://schemas.microsoft.com/office/drawing/2015/9/8/chartex" xmlns:cx2="http://schemas.microsoft.com/office/drawing/2015/10/21/chartex" xmlns:cx3="http://schemas.microsoft.com/office/drawing/2016/5/9/chartex" xmlns:cx4="http://schemas.microsoft.com/office/drawing/2016/5/10/chartex" xmlns:cx5="http://schemas.microsoft.com/office/drawing/2016/5/11/chartex" xmlns:cx6="http://schemas.microsoft.com/office/drawing/2016/5/12/chartex" xmlns:cx7="http://schemas.microsoft.com/office/drawing/2016/5/13/chartex" xmlns:cx8="http://schemas.microsoft.com/office/drawing/2016/5/14/chartex" xmlns:mc="http://schemas.openxmlformats.org/markup-compatibility/2006" xmlns:aink="http://schemas.microsoft.com/office/drawing/2016/ink" xmlns:am3d="http://schemas.microsoft.com/office/drawing/2017/model3d" xmlns:o="urn:schemas-microsoft-com:office:office" xmlns:oel="http://schemas.microsoft.com/office/2019/extlst" xmlns:r="http://schemas.openxmlformats.org/officeDocument/2006/relationships" xmlns:m="http://schemas.openxmlformats.org/officeDocument/2006/math" xmlns:v="urn:schemas-microsoft-com:vml" xmlns:wp14="http://schemas.microsoft.com/office/word/2010/wordprocessingDrawing" xmlns:wp="http://schemas.openxmlformats.org/drawingml/2006/wordprocessingDrawing" xmlns:w10="urn:schemas-microsoft-com:office:word" xmlns:w="http://schemas.openxmlformats.org/wordprocessingml/2006/main" xmlns:w14="http://schemas.microsoft.com/office/word/2010/wordml" xmlns:w15="http://schemas.microsoft.com/office/word/2012/wordml" xmlns:w16cex="http://schemas.microsoft.com/office/word/2018/wordml/cex" xmlns:w16cid="http://schemas.microsoft.com/office/word/2016/wordml/cid" xmlns:w16="http://schemas.microsoft.com/office/word/2018/wordml" xmlns:w16du="http://schemas.microsoft.com/office/word/2023/wordml/word16du" xmlns:w16sdtdh="http://schemas.microsoft.com/office/word/2020/wordml/sdtdatahash" xmlns:w16sdtfl="http://schemas.microsoft.com/office/word/2024/wordml/sdtformatlock" xmlns:w16se="http://schemas.microsoft.com/office/word/2015/wordml/symex" xmlns:wpg="http://schemas.microsoft.com/office/word/2010/wordprocessingGroup" xmlns:wpi="http://schemas.microsoft.com/office/word/2010/wordprocessingInk" xmlns:wne="http://schemas.microsoft.com/office/word/2006/wordml" xmlns:wps="http://schemas.microsoft.com/office/word/2010/wordprocessingShape" mc:Ignorable="w14 w15 w16se w16cid w16 w16cex w16sdtdh w16sdtfl w16du wp14">
   <w:abstractNum w:abstractNumId="0" w15:restartNumberingAfterBreak="0">
     <w:nsid w:val="17763853"/>
     <w:multiLevelType w:val="hybridMultilevel"/>
@@ -2965,7 +3921,7 @@
 </file>
 
 <file path=word/styles.xml><?xml version="1.0" encoding="utf-8"?>
-<w:styles xmlns:mc="http://schemas.openxmlformats.org/markup-compatibility/2006" xmlns:r="http://schemas.openxmlformats.org/officeDocument/2006/relationships" xmlns:w="http://schemas.openxmlformats.org/wordprocessingml/2006/main" xmlns:w14="http://schemas.microsoft.com/office/word/2010/wordml" xmlns:w15="http://schemas.microsoft.com/office/word/2012/wordml" xmlns:w16cex="http://schemas.microsoft.com/office/word/2018/wordml/cex" xmlns:w16cid="http://schemas.microsoft.com/office/word/2016/wordml/cid" xmlns:w16="http://schemas.microsoft.com/office/word/2018/wordml" xmlns:w16du="http://schemas.microsoft.com/office/word/2023/wordml/word16du" xmlns:w16sdtdh="http://schemas.microsoft.com/office/word/2020/wordml/sdtdatahash" xmlns:w16se="http://schemas.microsoft.com/office/word/2015/wordml/symex" mc:Ignorable="w14 w15 w16se w16cid w16 w16cex w16sdtdh w16du">
+<w:styles xmlns:mc="http://schemas.openxmlformats.org/markup-compatibility/2006" xmlns:r="http://schemas.openxmlformats.org/officeDocument/2006/relationships" xmlns:w="http://schemas.openxmlformats.org/wordprocessingml/2006/main" xmlns:w14="http://schemas.microsoft.com/office/word/2010/wordml" xmlns:w15="http://schemas.microsoft.com/office/word/2012/wordml" xmlns:w16cex="http://schemas.microsoft.com/office/word/2018/wordml/cex" xmlns:w16cid="http://schemas.microsoft.com/office/word/2016/wordml/cid" xmlns:w16="http://schemas.microsoft.com/office/word/2018/wordml" xmlns:w16du="http://schemas.microsoft.com/office/word/2023/wordml/word16du" xmlns:w16sdtdh="http://schemas.microsoft.com/office/word/2020/wordml/sdtdatahash" xmlns:w16sdtfl="http://schemas.microsoft.com/office/word/2024/wordml/sdtformatlock" xmlns:w16se="http://schemas.microsoft.com/office/word/2015/wordml/symex" mc:Ignorable="w14 w15 w16se w16cid w16 w16cex w16sdtdh w16sdtfl w16du">
   <w:docDefaults>
     <w:rPrDefault>
       <w:rPr>

</xml_diff>

<commit_message>
Fix formato data_reg: ora visualizza solo la data senza orario
</commit_message>
<xml_diff>
--- a/decreto.docx
+++ b/decreto.docx
@@ -1273,7 +1273,6 @@
         <w:autoSpaceDN w:val="0"/>
         <w:adjustRightInd w:val="0"/>
         <w:spacing w:after="0" w:line="360" w:lineRule="auto"/>
-        <w:jc w:val="center"/>
         <w:rPr>
           <w:rFonts w:ascii="Times New Roman" w:hAnsi="Times New Roman"/>
           <w:sz w:val="24"/>
@@ -1312,9 +1311,48 @@
           <w:rFonts w:ascii="Times New Roman" w:hAnsi="Times New Roman"/>
           <w:sz w:val="24"/>
           <w:szCs w:val="24"/>
-          <w:u w:val="single"/>
-        </w:rPr>
-        <w:br/>
+        </w:rPr>
+        <w:t xml:space="preserve"> </w:t>
+      </w:r>
+      <w:r>
+        <w:rPr>
+          <w:rFonts w:ascii="Times New Roman" w:hAnsi="Times New Roman"/>
+          <w:sz w:val="24"/>
+          <w:szCs w:val="24"/>
+        </w:rPr>
+        <w:t xml:space="preserve">delle fatture rimaste insolute in tutto od in parte di seguito riportate (doc.  </w:t>
+      </w:r>
+      <w:r>
+        <w:rPr>
+          <w:rFonts w:ascii="Times New Roman" w:hAnsi="Times New Roman"/>
+          <w:sz w:val="24"/>
+          <w:szCs w:val="24"/>
+        </w:rPr>
+        <w:t>4</w:t>
+      </w:r>
+      <w:r>
+        <w:rPr>
+          <w:rFonts w:ascii="Times New Roman" w:hAnsi="Times New Roman"/>
+          <w:sz w:val="24"/>
+          <w:szCs w:val="24"/>
+        </w:rPr>
+        <w:t xml:space="preserve">.a </w:t>
+      </w:r>
+      <w:r>
+        <w:rPr>
+          <w:rFonts w:ascii="Times New Roman" w:hAnsi="Times New Roman"/>
+          <w:sz w:val="24"/>
+          <w:szCs w:val="24"/>
+        </w:rPr>
+        <w:t>–</w:t>
+      </w:r>
+      <w:r>
+        <w:rPr>
+          <w:rFonts w:ascii="Times New Roman" w:hAnsi="Times New Roman"/>
+          <w:sz w:val="24"/>
+          <w:szCs w:val="24"/>
+        </w:rPr>
+        <w:t xml:space="preserve"> </w:t>
       </w:r>
       <w:r>
         <w:rPr>
@@ -1323,46 +1361,6 @@
           <w:szCs w:val="24"/>
         </w:rPr>
         <w:lastRenderedPageBreak/>
-        <w:t xml:space="preserve">delle fatture rimaste insolute in tutto od in parte di seguito riportate (doc.  </w:t>
-      </w:r>
-      <w:r>
-        <w:rPr>
-          <w:rFonts w:ascii="Times New Roman" w:hAnsi="Times New Roman"/>
-          <w:sz w:val="24"/>
-          <w:szCs w:val="24"/>
-        </w:rPr>
-        <w:t>4</w:t>
-      </w:r>
-      <w:r>
-        <w:rPr>
-          <w:rFonts w:ascii="Times New Roman" w:hAnsi="Times New Roman"/>
-          <w:sz w:val="24"/>
-          <w:szCs w:val="24"/>
-        </w:rPr>
-        <w:t xml:space="preserve">.a </w:t>
-      </w:r>
-      <w:r>
-        <w:rPr>
-          <w:rFonts w:ascii="Times New Roman" w:hAnsi="Times New Roman"/>
-          <w:sz w:val="24"/>
-          <w:szCs w:val="24"/>
-        </w:rPr>
-        <w:t>–</w:t>
-      </w:r>
-      <w:r>
-        <w:rPr>
-          <w:rFonts w:ascii="Times New Roman" w:hAnsi="Times New Roman"/>
-          <w:sz w:val="24"/>
-          <w:szCs w:val="24"/>
-        </w:rPr>
-        <w:t xml:space="preserve"> </w:t>
-      </w:r>
-      <w:r>
-        <w:rPr>
-          <w:rFonts w:ascii="Times New Roman" w:hAnsi="Times New Roman"/>
-          <w:sz w:val="24"/>
-          <w:szCs w:val="24"/>
-        </w:rPr>
         <w:t xml:space="preserve">4. </w:t>
       </w:r>
       <w:r>
@@ -2298,30 +2296,6 @@
           <w:sz w:val="24"/>
           <w:szCs w:val="24"/>
         </w:rPr>
-        <w:t xml:space="preserve"> 3) </w:t>
-      </w:r>
-      <w:r>
-        <w:rPr>
-          <w:rFonts w:ascii="Times New Roman" w:hAnsi="Times New Roman"/>
-          <w:sz w:val="24"/>
-          <w:szCs w:val="24"/>
-        </w:rPr>
-        <w:t>Contratto di somministrazione;</w:t>
-      </w:r>
-      <w:r>
-        <w:rPr>
-          <w:rFonts w:ascii="Times New Roman" w:hAnsi="Times New Roman"/>
-          <w:sz w:val="24"/>
-          <w:szCs w:val="24"/>
-        </w:rPr>
-        <w:t xml:space="preserve"> 4)</w:t>
-      </w:r>
-      <w:r>
-        <w:rPr>
-          <w:rFonts w:ascii="Times New Roman" w:hAnsi="Times New Roman"/>
-          <w:sz w:val="24"/>
-          <w:szCs w:val="24"/>
-        </w:rPr>
         <w:t xml:space="preserve"> </w:t>
       </w:r>
       <w:r>
@@ -2330,6 +2304,30 @@
           <w:sz w:val="24"/>
           <w:szCs w:val="24"/>
         </w:rPr>
+        <w:t xml:space="preserve"> </w:t>
+      </w:r>
+      <w:r>
+        <w:rPr>
+          <w:rFonts w:ascii="Times New Roman" w:hAnsi="Times New Roman"/>
+          <w:sz w:val="24"/>
+          <w:szCs w:val="24"/>
+        </w:rPr>
+        <w:t xml:space="preserve">3) </w:t>
+      </w:r>
+      <w:r>
+        <w:rPr>
+          <w:rFonts w:ascii="Times New Roman" w:hAnsi="Times New Roman"/>
+          <w:sz w:val="24"/>
+          <w:szCs w:val="24"/>
+        </w:rPr>
+        <w:t xml:space="preserve"> </w:t>
+      </w:r>
+      <w:r>
+        <w:rPr>
+          <w:rFonts w:ascii="Times New Roman" w:hAnsi="Times New Roman"/>
+          <w:sz w:val="24"/>
+          <w:szCs w:val="24"/>
+        </w:rPr>
         <w:t>Estratto conto autenticato;</w:t>
       </w:r>
       <w:r>
@@ -2338,15 +2336,55 @@
           <w:sz w:val="24"/>
           <w:szCs w:val="24"/>
         </w:rPr>
-        <w:t xml:space="preserve"> 5) </w:t>
-      </w:r>
-      <w:r>
-        <w:rPr>
-          <w:rFonts w:ascii="Times New Roman" w:hAnsi="Times New Roman"/>
-          <w:sz w:val="24"/>
-          <w:szCs w:val="24"/>
-        </w:rPr>
-        <w:t>5.a – 5.</w:t>
+        <w:t xml:space="preserve"> </w:t>
+      </w:r>
+      <w:r>
+        <w:rPr>
+          <w:rFonts w:ascii="Times New Roman" w:hAnsi="Times New Roman"/>
+          <w:sz w:val="24"/>
+          <w:szCs w:val="24"/>
+        </w:rPr>
+        <w:t xml:space="preserve"> 4</w:t>
+      </w:r>
+      <w:r>
+        <w:rPr>
+          <w:rFonts w:ascii="Times New Roman" w:hAnsi="Times New Roman"/>
+          <w:sz w:val="24"/>
+          <w:szCs w:val="24"/>
+        </w:rPr>
+        <w:t xml:space="preserve">) </w:t>
+      </w:r>
+      <w:r>
+        <w:rPr>
+          <w:rFonts w:ascii="Times New Roman" w:hAnsi="Times New Roman"/>
+          <w:sz w:val="24"/>
+          <w:szCs w:val="24"/>
+        </w:rPr>
+        <w:t>4</w:t>
+      </w:r>
+      <w:r>
+        <w:rPr>
+          <w:rFonts w:ascii="Times New Roman" w:hAnsi="Times New Roman"/>
+          <w:sz w:val="24"/>
+          <w:szCs w:val="24"/>
+        </w:rPr>
+        <w:t xml:space="preserve">.a – </w:t>
+      </w:r>
+      <w:r>
+        <w:rPr>
+          <w:rFonts w:ascii="Times New Roman" w:hAnsi="Times New Roman"/>
+          <w:sz w:val="24"/>
+          <w:szCs w:val="24"/>
+        </w:rPr>
+        <w:t>4</w:t>
+      </w:r>
+      <w:r>
+        <w:rPr>
+          <w:rFonts w:ascii="Times New Roman" w:hAnsi="Times New Roman"/>
+          <w:sz w:val="24"/>
+          <w:szCs w:val="24"/>
+        </w:rPr>
+        <w:t>.</w:t>
       </w:r>
       <w:r>
         <w:rPr>
@@ -2370,7 +2408,23 @@
           <w:sz w:val="24"/>
           <w:szCs w:val="24"/>
         </w:rPr>
-        <w:t xml:space="preserve">, 6) </w:t>
+        <w:t xml:space="preserve">, </w:t>
+      </w:r>
+      <w:r>
+        <w:rPr>
+          <w:rFonts w:ascii="Times New Roman" w:hAnsi="Times New Roman"/>
+          <w:sz w:val="24"/>
+          <w:szCs w:val="24"/>
+        </w:rPr>
+        <w:t>5</w:t>
+      </w:r>
+      <w:r>
+        <w:rPr>
+          <w:rFonts w:ascii="Times New Roman" w:hAnsi="Times New Roman"/>
+          <w:sz w:val="24"/>
+          <w:szCs w:val="24"/>
+        </w:rPr>
+        <w:t xml:space="preserve">) </w:t>
       </w:r>
       <w:r>
         <w:rPr>
@@ -2467,6 +2521,7 @@
           <w:szCs w:val="24"/>
         </w:rPr>
       </w:pPr>
+      <w:proofErr w:type="gramStart"/>
       <w:r>
         <w:rPr>
           <w:rFonts w:ascii="Times New Roman" w:hAnsi="Times New Roman"/>
@@ -2481,25 +2536,24 @@
           <w:sz w:val="24"/>
           <w:szCs w:val="24"/>
         </w:rPr>
-        <w:t>{</w:t>
-      </w:r>
-      <w:proofErr w:type="spellStart"/>
-      <w:r>
-        <w:rPr>
-          <w:rFonts w:ascii="Times New Roman" w:hAnsi="Times New Roman"/>
-          <w:sz w:val="24"/>
-          <w:szCs w:val="24"/>
-        </w:rPr>
-        <w:t>data_generazione</w:t>
-      </w:r>
-      <w:proofErr w:type="spellEnd"/>
-      <w:r>
-        <w:rPr>
-          <w:rFonts w:ascii="Times New Roman" w:hAnsi="Times New Roman"/>
-          <w:sz w:val="24"/>
-          <w:szCs w:val="24"/>
-        </w:rPr>
-        <w:t>}</w:t>
+        <w:t>Data</w:t>
+      </w:r>
+      <w:proofErr w:type="gramEnd"/>
+      <w:r>
+        <w:rPr>
+          <w:rFonts w:ascii="Times New Roman" w:hAnsi="Times New Roman"/>
+          <w:sz w:val="24"/>
+          <w:szCs w:val="24"/>
+        </w:rPr>
+        <w:t xml:space="preserve"> deposito</w:t>
+      </w:r>
+      <w:r>
+        <w:rPr>
+          <w:rFonts w:ascii="Times New Roman" w:hAnsi="Times New Roman"/>
+          <w:sz w:val="24"/>
+          <w:szCs w:val="24"/>
+        </w:rPr>
+        <w:t xml:space="preserve">                   </w:t>
       </w:r>
       <w:r>
         <w:rPr>
@@ -2515,14 +2569,6 @@
           <w:sz w:val="24"/>
           <w:szCs w:val="24"/>
         </w:rPr>
-        <w:t xml:space="preserve">                   </w:t>
-      </w:r>
-      <w:r>
-        <w:rPr>
-          <w:rFonts w:ascii="Times New Roman" w:hAnsi="Times New Roman"/>
-          <w:sz w:val="24"/>
-          <w:szCs w:val="24"/>
-        </w:rPr>
         <w:tab/>
       </w:r>
       <w:r>
@@ -2531,15 +2577,23 @@
           <w:sz w:val="24"/>
           <w:szCs w:val="24"/>
         </w:rPr>
-        <w:tab/>
-      </w:r>
-      <w:r>
-        <w:rPr>
-          <w:rFonts w:ascii="Times New Roman" w:hAnsi="Times New Roman"/>
-          <w:sz w:val="24"/>
-          <w:szCs w:val="24"/>
-        </w:rPr>
-        <w:t xml:space="preserve">          </w:t>
+        <w:t xml:space="preserve">   </w:t>
+      </w:r>
+      <w:r>
+        <w:rPr>
+          <w:rFonts w:ascii="Times New Roman" w:hAnsi="Times New Roman"/>
+          <w:sz w:val="24"/>
+          <w:szCs w:val="24"/>
+        </w:rPr>
+        <w:t xml:space="preserve">              </w:t>
+      </w:r>
+      <w:r>
+        <w:rPr>
+          <w:rFonts w:ascii="Times New Roman" w:hAnsi="Times New Roman"/>
+          <w:sz w:val="24"/>
+          <w:szCs w:val="24"/>
+        </w:rPr>
+        <w:t xml:space="preserve">       </w:t>
       </w:r>
       <w:r>
         <w:rPr>

</xml_diff>

<commit_message>
Descrizione delle modifiche che ho fatto
</commit_message>
<xml_diff>
--- a/decreto.docx
+++ b/decreto.docx
@@ -92,7 +92,18 @@
           <w:szCs w:val="24"/>
           <w:u w:val="single"/>
         </w:rPr>
-        <w:t xml:space="preserve">Salerno Energia Vendite </w:t>
+        <w:t>S.E.V.</w:t>
+      </w:r>
+      <w:r>
+        <w:rPr>
+          <w:rFonts w:ascii="Times New Roman" w:hAnsi="Times New Roman"/>
+          <w:b/>
+          <w:bCs/>
+          <w:sz w:val="24"/>
+          <w:szCs w:val="24"/>
+          <w:u w:val="single"/>
+        </w:rPr>
+        <w:t xml:space="preserve"> </w:t>
       </w:r>
       <w:proofErr w:type="spellStart"/>
       <w:r>
@@ -1089,7 +1100,23 @@
           <w:sz w:val="24"/>
           <w:szCs w:val="24"/>
         </w:rPr>
-        <w:t xml:space="preserve">- la società Salerno Energia Vendite </w:t>
+        <w:t xml:space="preserve">- la società </w:t>
+      </w:r>
+      <w:r>
+        <w:rPr>
+          <w:rFonts w:ascii="Times New Roman" w:hAnsi="Times New Roman"/>
+          <w:sz w:val="24"/>
+          <w:szCs w:val="24"/>
+        </w:rPr>
+        <w:t>S.E.V.</w:t>
+      </w:r>
+      <w:r>
+        <w:rPr>
+          <w:rFonts w:ascii="Times New Roman" w:hAnsi="Times New Roman"/>
+          <w:sz w:val="24"/>
+          <w:szCs w:val="24"/>
+        </w:rPr>
+        <w:t xml:space="preserve"> </w:t>
       </w:r>
       <w:proofErr w:type="spellStart"/>
       <w:r>
@@ -2236,7 +2263,23 @@
           <w:sz w:val="24"/>
           <w:szCs w:val="24"/>
         </w:rPr>
-        <w:t xml:space="preserve">Visura CCIA Salerno Energia Vendite </w:t>
+        <w:t xml:space="preserve">Visura CCIA </w:t>
+      </w:r>
+      <w:r>
+        <w:rPr>
+          <w:rFonts w:ascii="Times New Roman" w:hAnsi="Times New Roman"/>
+          <w:sz w:val="24"/>
+          <w:szCs w:val="24"/>
+        </w:rPr>
+        <w:t>S.E.V.</w:t>
+      </w:r>
+      <w:r>
+        <w:rPr>
+          <w:rFonts w:ascii="Times New Roman" w:hAnsi="Times New Roman"/>
+          <w:sz w:val="24"/>
+          <w:szCs w:val="24"/>
+        </w:rPr>
+        <w:t xml:space="preserve"> </w:t>
       </w:r>
       <w:proofErr w:type="spellStart"/>
       <w:r>
@@ -2270,7 +2313,23 @@
           <w:sz w:val="24"/>
           <w:szCs w:val="24"/>
         </w:rPr>
-        <w:t xml:space="preserve">Verbale del Cda Salerno Energia Vendite </w:t>
+        <w:t xml:space="preserve">Verbale del Cda </w:t>
+      </w:r>
+      <w:r>
+        <w:rPr>
+          <w:rFonts w:ascii="Times New Roman" w:hAnsi="Times New Roman"/>
+          <w:sz w:val="24"/>
+          <w:szCs w:val="24"/>
+        </w:rPr>
+        <w:t xml:space="preserve">S.E.V. </w:t>
+      </w:r>
+      <w:r>
+        <w:rPr>
+          <w:rFonts w:ascii="Times New Roman" w:hAnsi="Times New Roman"/>
+          <w:sz w:val="24"/>
+          <w:szCs w:val="24"/>
+        </w:rPr>
+        <w:t xml:space="preserve"> </w:t>
       </w:r>
       <w:proofErr w:type="spellStart"/>
       <w:r>
@@ -2288,7 +2347,16 @@
           <w:sz w:val="24"/>
           <w:szCs w:val="24"/>
         </w:rPr>
-        <w:t xml:space="preserve"> del 28.04.2023;</w:t>
+        <w:t xml:space="preserve"> del 28.04.2023</w:t>
+      </w:r>
+      <w:proofErr w:type="gramStart"/>
+      <w:r>
+        <w:rPr>
+          <w:rFonts w:ascii="Times New Roman" w:hAnsi="Times New Roman"/>
+          <w:sz w:val="24"/>
+          <w:szCs w:val="24"/>
+        </w:rPr>
+        <w:t>;</w:t>
       </w:r>
       <w:r>
         <w:rPr>
@@ -2312,7 +2380,16 @@
           <w:sz w:val="24"/>
           <w:szCs w:val="24"/>
         </w:rPr>
-        <w:t xml:space="preserve">3) </w:t>
+        <w:t>3</w:t>
+      </w:r>
+      <w:proofErr w:type="gramEnd"/>
+      <w:r>
+        <w:rPr>
+          <w:rFonts w:ascii="Times New Roman" w:hAnsi="Times New Roman"/>
+          <w:sz w:val="24"/>
+          <w:szCs w:val="24"/>
+        </w:rPr>
+        <w:t xml:space="preserve">) </w:t>
       </w:r>
       <w:r>
         <w:rPr>
@@ -2738,7 +2815,29 @@
           <w:sz w:val="24"/>
           <w:szCs w:val="24"/>
         </w:rPr>
-        <w:t xml:space="preserve">) il 13 aprile 1969 (Cod. Fiscale TRNMRA69D13A509O), nella sua qualità di Amministratore Delegato e legale rappresentante di Salerno Energia Vendite </w:t>
+        <w:t xml:space="preserve">) il 13 aprile 1969 (Cod. Fiscale TRNMRA69D13A509O), nella sua qualità di Amministratore Delegato e legale rappresentante di </w:t>
+      </w:r>
+      <w:r>
+        <w:rPr>
+          <w:rFonts w:ascii="Times New Roman" w:hAnsi="Times New Roman"/>
+          <w:b/>
+          <w:bCs/>
+          <w:iCs/>
+          <w:sz w:val="24"/>
+          <w:szCs w:val="24"/>
+        </w:rPr>
+        <w:t xml:space="preserve">S.E.V. </w:t>
+      </w:r>
+      <w:r>
+        <w:rPr>
+          <w:rFonts w:ascii="Times New Roman" w:hAnsi="Times New Roman"/>
+          <w:b/>
+          <w:bCs/>
+          <w:iCs/>
+          <w:sz w:val="24"/>
+          <w:szCs w:val="24"/>
+        </w:rPr>
+        <w:t xml:space="preserve"> </w:t>
       </w:r>
       <w:proofErr w:type="spellStart"/>
       <w:r>

</xml_diff>